<commit_message>
OK jusqu'aux conditions de tests (y compris)
</commit_message>
<xml_diff>
--- a/Documentation/Documentation_tests.docx
+++ b/Documentation/Documentation_tests.docx
@@ -154,7 +154,7 @@
           </mc:Choice>
           <mc:Fallback>
             <w:pict>
-              <v:line w14:anchorId="67349D6E" id="Connecteur droit 1" o:spid="_x0000_s1026" style="position:absolute;z-index:251654656;visibility:visible;mso-wrap-style:square;mso-wrap-distance-left:9pt;mso-wrap-distance-top:0;mso-wrap-distance-right:9pt;mso-wrap-distance-bottom:0;mso-position-horizontal:absolute;mso-position-horizontal-relative:text;mso-position-vertical:absolute;mso-position-vertical-relative:text" from="71.9pt,7.45pt" to="397.15pt,7.45pt" o:gfxdata="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" strokecolor="#dd005f" strokeweight=".5pt">
+              <v:line w14:anchorId="01EE1AE8" id="Connecteur droit 1" o:spid="_x0000_s1026" style="position:absolute;z-index:251654656;visibility:visible;mso-wrap-style:square;mso-wrap-distance-left:9pt;mso-wrap-distance-top:0;mso-wrap-distance-right:9pt;mso-wrap-distance-bottom:0;mso-position-horizontal:absolute;mso-position-horizontal-relative:text;mso-position-vertical:absolute;mso-position-vertical-relative:text" from="71.9pt,7.45pt" to="397.15pt,7.45pt" o:gfxdata="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" strokecolor="#dd005f" strokeweight=".5pt">
                 <v:stroke joinstyle="miter"/>
               </v:line>
             </w:pict>
@@ -616,12 +616,7 @@
           </w:tcPr>
           <w:p>
             <w:r>
-              <w:t>Les choses importantes à tester sont les limitations d’accès ainsi que les do</w:t>
-            </w:r>
-            <w:bookmarkStart w:id="4" w:name="_GoBack"/>
-            <w:bookmarkEnd w:id="4"/>
-            <w:r>
-              <w:t>nnées à insérer dans le formulaire.</w:t>
+              <w:t>Les choses importantes à tester sont les limitations d’accès ainsi que les données à insérer dans le formulaire.</w:t>
             </w:r>
           </w:p>
           <w:p>
@@ -1498,52 +1493,19 @@
         <w:pStyle w:val="Titre2"/>
       </w:pPr>
       <w:r>
-        <w:t>Stratégie de test</w:t>
-      </w:r>
-    </w:p>
-    <w:p>
-      <w:pPr>
-        <w:pStyle w:val="Titre3"/>
-      </w:pPr>
-      <w:r>
-        <w:t>Tests fonctionnels</w:t>
+        <w:t>Organisation</w:t>
+      </w:r>
+    </w:p>
+    <w:p>
+      <w:r>
+        <w:t>L’équipe de tests est composée de deux testeurs : Di St</w:t>
+      </w:r>
+      <w:r>
+        <w:t>asio Leonardo &amp; Assunçao Jeshon, ayant chacun leurs tâches :</w:t>
       </w:r>
     </w:p>
     <w:p/>
-    <w:p>
-      <w:pPr>
-        <w:pStyle w:val="Titre3"/>
-      </w:pPr>
-      <w:r>
-        <w:t>Test non-fonctionnels</w:t>
-      </w:r>
-    </w:p>
     <w:p/>
-    <w:p>
-      <w:pPr>
-        <w:pStyle w:val="Titre2"/>
-      </w:pPr>
-      <w:r>
-        <w:lastRenderedPageBreak/>
-        <w:t>Processus de test</w:t>
-      </w:r>
-    </w:p>
-    <w:p>
-      <w:pPr>
-        <w:pStyle w:val="Titre2"/>
-      </w:pPr>
-      <w:r>
-        <w:t>Organisation</w:t>
-      </w:r>
-    </w:p>
-    <w:p>
-      <w:r>
-        <w:t>L’équipe de tests est composée de deux testeurs : Di St</w:t>
-      </w:r>
-      <w:r>
-        <w:t>asio Leonardo &amp; Assunçao Jeshon, ayant chacun leurs tâches :</w:t>
-      </w:r>
-    </w:p>
     <w:tbl>
       <w:tblPr>
         <w:tblStyle w:val="Grilledutableau"/>
@@ -1587,6 +1549,7 @@
               <w:rPr>
                 <w:b/>
               </w:rPr>
+              <w:lastRenderedPageBreak/>
               <w:t>Assunçao Jeshon</w:t>
             </w:r>
           </w:p>
@@ -1648,6 +1611,9 @@
             <w:pPr>
               <w:pStyle w:val="Sansinterligne"/>
             </w:pPr>
+            <w:r>
+              <w:t>Script pour le test du login</w:t>
+            </w:r>
           </w:p>
         </w:tc>
       </w:tr>
@@ -1664,6 +1630,9 @@
             <w:pPr>
               <w:pStyle w:val="Sansinterligne"/>
             </w:pPr>
+            <w:r>
+              <w:t>Script pour CRUD d’assistant</w:t>
+            </w:r>
           </w:p>
         </w:tc>
         <w:tc>
@@ -1678,6 +1647,15 @@
             <w:pPr>
               <w:pStyle w:val="Sansinterligne"/>
             </w:pPr>
+            <w:r>
+              <w:t xml:space="preserve">Script pour </w:t>
+            </w:r>
+            <w:r>
+              <w:t xml:space="preserve">CRUD </w:t>
+            </w:r>
+            <w:r>
+              <w:t>de projet</w:t>
+            </w:r>
           </w:p>
         </w:tc>
       </w:tr>
@@ -1694,6 +1672,9 @@
             <w:pPr>
               <w:pStyle w:val="Sansinterligne"/>
             </w:pPr>
+            <w:r>
+              <w:t>Script pour CRUD de groupe de compétences</w:t>
+            </w:r>
           </w:p>
         </w:tc>
         <w:tc>
@@ -1717,12 +1698,16 @@
             <w:tcW w:w="4606" w:type="dxa"/>
             <w:tcBorders>
               <w:top w:val="nil"/>
+              <w:bottom w:val="nil"/>
             </w:tcBorders>
           </w:tcPr>
           <w:p>
             <w:pPr>
               <w:pStyle w:val="Sansinterligne"/>
             </w:pPr>
+            <w:r>
+              <w:t>Script pour CRUD d’assignation</w:t>
+            </w:r>
           </w:p>
         </w:tc>
         <w:tc>
@@ -1730,6 +1715,73 @@
             <w:tcW w:w="4606" w:type="dxa"/>
             <w:tcBorders>
               <w:top w:val="nil"/>
+              <w:bottom w:val="nil"/>
+            </w:tcBorders>
+          </w:tcPr>
+          <w:p>
+            <w:pPr>
+              <w:pStyle w:val="Sansinterligne"/>
+            </w:pPr>
+          </w:p>
+        </w:tc>
+      </w:tr>
+      <w:tr>
+        <w:tc>
+          <w:tcPr>
+            <w:tcW w:w="4606" w:type="dxa"/>
+            <w:tcBorders>
+              <w:top w:val="nil"/>
+              <w:bottom w:val="nil"/>
+            </w:tcBorders>
+          </w:tcPr>
+          <w:p>
+            <w:pPr>
+              <w:pStyle w:val="Sansinterligne"/>
+            </w:pPr>
+            <w:r>
+              <w:t>Script pour la validité des liens</w:t>
+            </w:r>
+          </w:p>
+        </w:tc>
+        <w:tc>
+          <w:tcPr>
+            <w:tcW w:w="4606" w:type="dxa"/>
+            <w:tcBorders>
+              <w:top w:val="nil"/>
+              <w:bottom w:val="nil"/>
+            </w:tcBorders>
+          </w:tcPr>
+          <w:p>
+            <w:pPr>
+              <w:pStyle w:val="Sansinterligne"/>
+            </w:pPr>
+          </w:p>
+        </w:tc>
+      </w:tr>
+      <w:tr>
+        <w:tc>
+          <w:tcPr>
+            <w:tcW w:w="4606" w:type="dxa"/>
+            <w:tcBorders>
+              <w:top w:val="nil"/>
+              <w:bottom w:val="nil"/>
+            </w:tcBorders>
+          </w:tcPr>
+          <w:p>
+            <w:pPr>
+              <w:pStyle w:val="Sansinterligne"/>
+            </w:pPr>
+            <w:r>
+              <w:t>Script pour la vérification des droits</w:t>
+            </w:r>
+          </w:p>
+        </w:tc>
+        <w:tc>
+          <w:tcPr>
+            <w:tcW w:w="4606" w:type="dxa"/>
+            <w:tcBorders>
+              <w:top w:val="nil"/>
+              <w:bottom w:val="nil"/>
             </w:tcBorders>
           </w:tcPr>
           <w:p>
@@ -1740,10 +1792,10 @@
         </w:tc>
       </w:tr>
     </w:tbl>
-    <w:p/>
     <w:p>
       <w:pPr>
         <w:pStyle w:val="Titre2"/>
+        <w:spacing w:before="240"/>
       </w:pPr>
       <w:r>
         <w:t>Infrastructure</w:t>
@@ -1872,7 +1924,21 @@
         </w:numPr>
       </w:pPr>
       <w:r>
-        <w:t>Di Stasio Leonardo : … sur un OS Windows 8</w:t>
+        <w:t xml:space="preserve">Di Stasio Leonardo : </w:t>
+      </w:r>
+      <w:proofErr w:type="spellStart"/>
+      <w:r>
+        <w:t>Wamp</w:t>
+      </w:r>
+      <w:proofErr w:type="spellEnd"/>
+      <w:r>
+        <w:t xml:space="preserve"> Server 2.5 </w:t>
+      </w:r>
+      <w:r>
+        <w:t>sur un OS Windows 8</w:t>
+      </w:r>
+      <w:r>
+        <w:t>.1 Professionnel</w:t>
       </w:r>
     </w:p>
     <w:p>
@@ -1953,7 +2019,3407 @@
         <w:t>Spécification détaillées des tests</w:t>
       </w:r>
     </w:p>
+    <w:p>
+      <w:pPr>
+        <w:pStyle w:val="Titre2"/>
+      </w:pPr>
+      <w:r>
+        <w:t>Clusters</w:t>
+      </w:r>
+    </w:p>
+    <w:tbl>
+      <w:tblPr>
+        <w:tblStyle w:val="Grilledutableau"/>
+        <w:tblW w:w="7861" w:type="dxa"/>
+        <w:tblLook w:val="04A0" w:firstRow="1" w:lastRow="0" w:firstColumn="1" w:lastColumn="0" w:noHBand="0" w:noVBand="1"/>
+      </w:tblPr>
+      <w:tblGrid>
+        <w:gridCol w:w="1285"/>
+        <w:gridCol w:w="2077"/>
+        <w:gridCol w:w="1134"/>
+        <w:gridCol w:w="1287"/>
+        <w:gridCol w:w="2078"/>
+      </w:tblGrid>
+      <w:tr>
+        <w:tc>
+          <w:tcPr>
+            <w:tcW w:w="1285" w:type="dxa"/>
+          </w:tcPr>
+          <w:p>
+            <w:pPr>
+              <w:rPr>
+                <w:b/>
+              </w:rPr>
+            </w:pPr>
+            <w:r>
+              <w:rPr>
+                <w:b/>
+              </w:rPr>
+              <w:t>ID</w:t>
+            </w:r>
+          </w:p>
+        </w:tc>
+        <w:tc>
+          <w:tcPr>
+            <w:tcW w:w="2077" w:type="dxa"/>
+          </w:tcPr>
+          <w:p>
+            <w:r>
+              <w:t>1</w:t>
+            </w:r>
+          </w:p>
+        </w:tc>
+        <w:tc>
+          <w:tcPr>
+            <w:tcW w:w="1134" w:type="dxa"/>
+            <w:tcBorders>
+              <w:top w:val="nil"/>
+              <w:bottom w:val="nil"/>
+            </w:tcBorders>
+          </w:tcPr>
+          <w:p/>
+        </w:tc>
+        <w:tc>
+          <w:tcPr>
+            <w:tcW w:w="1287" w:type="dxa"/>
+          </w:tcPr>
+          <w:p>
+            <w:pPr>
+              <w:rPr>
+                <w:b/>
+              </w:rPr>
+            </w:pPr>
+            <w:r>
+              <w:rPr>
+                <w:b/>
+              </w:rPr>
+              <w:t>ID</w:t>
+            </w:r>
+          </w:p>
+        </w:tc>
+        <w:tc>
+          <w:tcPr>
+            <w:tcW w:w="2078" w:type="dxa"/>
+          </w:tcPr>
+          <w:p>
+            <w:r>
+              <w:t>2</w:t>
+            </w:r>
+          </w:p>
+        </w:tc>
+      </w:tr>
+      <w:tr>
+        <w:tc>
+          <w:tcPr>
+            <w:tcW w:w="1285" w:type="dxa"/>
+          </w:tcPr>
+          <w:p>
+            <w:pPr>
+              <w:rPr>
+                <w:b/>
+              </w:rPr>
+            </w:pPr>
+            <w:r>
+              <w:rPr>
+                <w:b/>
+              </w:rPr>
+              <w:t>Cluster</w:t>
+            </w:r>
+          </w:p>
+        </w:tc>
+        <w:tc>
+          <w:tcPr>
+            <w:tcW w:w="2077" w:type="dxa"/>
+          </w:tcPr>
+          <w:p>
+            <w:r>
+              <w:t>Autorisation</w:t>
+            </w:r>
+          </w:p>
+        </w:tc>
+        <w:tc>
+          <w:tcPr>
+            <w:tcW w:w="1134" w:type="dxa"/>
+            <w:tcBorders>
+              <w:top w:val="nil"/>
+              <w:bottom w:val="nil"/>
+            </w:tcBorders>
+          </w:tcPr>
+          <w:p/>
+        </w:tc>
+        <w:tc>
+          <w:tcPr>
+            <w:tcW w:w="1287" w:type="dxa"/>
+          </w:tcPr>
+          <w:p>
+            <w:pPr>
+              <w:rPr>
+                <w:b/>
+              </w:rPr>
+            </w:pPr>
+            <w:r>
+              <w:rPr>
+                <w:b/>
+              </w:rPr>
+              <w:t>Cluster</w:t>
+            </w:r>
+          </w:p>
+        </w:tc>
+        <w:tc>
+          <w:tcPr>
+            <w:tcW w:w="2078" w:type="dxa"/>
+          </w:tcPr>
+          <w:p>
+            <w:r>
+              <w:t>CRUD projet</w:t>
+            </w:r>
+          </w:p>
+        </w:tc>
+      </w:tr>
+      <w:tr>
+        <w:tc>
+          <w:tcPr>
+            <w:tcW w:w="1285" w:type="dxa"/>
+          </w:tcPr>
+          <w:p>
+            <w:pPr>
+              <w:rPr>
+                <w:b/>
+              </w:rPr>
+            </w:pPr>
+            <w:r>
+              <w:rPr>
+                <w:b/>
+              </w:rPr>
+              <w:t>Version</w:t>
+            </w:r>
+          </w:p>
+        </w:tc>
+        <w:tc>
+          <w:tcPr>
+            <w:tcW w:w="2077" w:type="dxa"/>
+          </w:tcPr>
+          <w:p>
+            <w:r>
+              <w:t>0.1</w:t>
+            </w:r>
+          </w:p>
+        </w:tc>
+        <w:tc>
+          <w:tcPr>
+            <w:tcW w:w="1134" w:type="dxa"/>
+            <w:tcBorders>
+              <w:top w:val="nil"/>
+              <w:bottom w:val="nil"/>
+            </w:tcBorders>
+          </w:tcPr>
+          <w:p/>
+        </w:tc>
+        <w:tc>
+          <w:tcPr>
+            <w:tcW w:w="1287" w:type="dxa"/>
+          </w:tcPr>
+          <w:p>
+            <w:pPr>
+              <w:rPr>
+                <w:b/>
+              </w:rPr>
+            </w:pPr>
+            <w:r>
+              <w:rPr>
+                <w:b/>
+              </w:rPr>
+              <w:t>Version</w:t>
+            </w:r>
+          </w:p>
+        </w:tc>
+        <w:tc>
+          <w:tcPr>
+            <w:tcW w:w="2078" w:type="dxa"/>
+          </w:tcPr>
+          <w:p>
+            <w:r>
+              <w:t>0.1</w:t>
+            </w:r>
+          </w:p>
+        </w:tc>
+      </w:tr>
+      <w:tr>
+        <w:tc>
+          <w:tcPr>
+            <w:tcW w:w="1285" w:type="dxa"/>
+          </w:tcPr>
+          <w:p>
+            <w:pPr>
+              <w:rPr>
+                <w:b/>
+              </w:rPr>
+            </w:pPr>
+            <w:r>
+              <w:rPr>
+                <w:b/>
+              </w:rPr>
+              <w:t>Date</w:t>
+            </w:r>
+          </w:p>
+        </w:tc>
+        <w:tc>
+          <w:tcPr>
+            <w:tcW w:w="2077" w:type="dxa"/>
+          </w:tcPr>
+          <w:p>
+            <w:r>
+              <w:t>29.04.16</w:t>
+            </w:r>
+          </w:p>
+        </w:tc>
+        <w:tc>
+          <w:tcPr>
+            <w:tcW w:w="1134" w:type="dxa"/>
+            <w:tcBorders>
+              <w:top w:val="nil"/>
+              <w:bottom w:val="nil"/>
+            </w:tcBorders>
+          </w:tcPr>
+          <w:p/>
+        </w:tc>
+        <w:tc>
+          <w:tcPr>
+            <w:tcW w:w="1287" w:type="dxa"/>
+          </w:tcPr>
+          <w:p>
+            <w:pPr>
+              <w:rPr>
+                <w:b/>
+              </w:rPr>
+            </w:pPr>
+            <w:r>
+              <w:rPr>
+                <w:b/>
+              </w:rPr>
+              <w:t>Date</w:t>
+            </w:r>
+          </w:p>
+        </w:tc>
+        <w:tc>
+          <w:tcPr>
+            <w:tcW w:w="2078" w:type="dxa"/>
+          </w:tcPr>
+          <w:p>
+            <w:r>
+              <w:t>29.04.16</w:t>
+            </w:r>
+          </w:p>
+        </w:tc>
+      </w:tr>
+      <w:tr>
+        <w:tc>
+          <w:tcPr>
+            <w:tcW w:w="1285" w:type="dxa"/>
+          </w:tcPr>
+          <w:p>
+            <w:pPr>
+              <w:rPr>
+                <w:b/>
+              </w:rPr>
+            </w:pPr>
+            <w:r>
+              <w:rPr>
+                <w:b/>
+              </w:rPr>
+              <w:t>Auteur</w:t>
+            </w:r>
+          </w:p>
+        </w:tc>
+        <w:tc>
+          <w:tcPr>
+            <w:tcW w:w="2077" w:type="dxa"/>
+          </w:tcPr>
+          <w:p>
+            <w:r>
+              <w:t>Leonardo Di Stasio</w:t>
+            </w:r>
+          </w:p>
+        </w:tc>
+        <w:tc>
+          <w:tcPr>
+            <w:tcW w:w="1134" w:type="dxa"/>
+            <w:tcBorders>
+              <w:top w:val="nil"/>
+              <w:bottom w:val="nil"/>
+            </w:tcBorders>
+          </w:tcPr>
+          <w:p/>
+        </w:tc>
+        <w:tc>
+          <w:tcPr>
+            <w:tcW w:w="1287" w:type="dxa"/>
+          </w:tcPr>
+          <w:p>
+            <w:pPr>
+              <w:rPr>
+                <w:b/>
+              </w:rPr>
+            </w:pPr>
+            <w:r>
+              <w:rPr>
+                <w:b/>
+              </w:rPr>
+              <w:t>Auteur</w:t>
+            </w:r>
+          </w:p>
+        </w:tc>
+        <w:tc>
+          <w:tcPr>
+            <w:tcW w:w="2078" w:type="dxa"/>
+          </w:tcPr>
+          <w:p>
+            <w:r>
+              <w:t>Leonardo Di Stasio</w:t>
+            </w:r>
+          </w:p>
+        </w:tc>
+      </w:tr>
+    </w:tbl>
+    <w:p>
+      <w:pPr>
+        <w:spacing w:before="120" w:after="120"/>
+      </w:pPr>
+    </w:p>
+    <w:p>
+      <w:pPr>
+        <w:spacing w:before="120" w:after="120"/>
+      </w:pPr>
+    </w:p>
+    <w:p>
+      <w:pPr>
+        <w:spacing w:before="120" w:after="120"/>
+      </w:pPr>
+    </w:p>
+    <w:p>
+      <w:pPr>
+        <w:spacing w:before="120" w:after="120"/>
+      </w:pPr>
+    </w:p>
+    <w:tbl>
+      <w:tblPr>
+        <w:tblStyle w:val="Grilledutableau"/>
+        <w:tblW w:w="8731" w:type="dxa"/>
+        <w:tblLook w:val="04A0" w:firstRow="1" w:lastRow="0" w:firstColumn="1" w:lastColumn="0" w:noHBand="0" w:noVBand="1"/>
+      </w:tblPr>
+      <w:tblGrid>
+        <w:gridCol w:w="1285"/>
+        <w:gridCol w:w="2077"/>
+        <w:gridCol w:w="1134"/>
+        <w:gridCol w:w="1287"/>
+        <w:gridCol w:w="2948"/>
+      </w:tblGrid>
+      <w:tr>
+        <w:tc>
+          <w:tcPr>
+            <w:tcW w:w="1285" w:type="dxa"/>
+          </w:tcPr>
+          <w:p>
+            <w:pPr>
+              <w:rPr>
+                <w:b/>
+              </w:rPr>
+            </w:pPr>
+            <w:r>
+              <w:rPr>
+                <w:b/>
+              </w:rPr>
+              <w:lastRenderedPageBreak/>
+              <w:t>ID</w:t>
+            </w:r>
+          </w:p>
+        </w:tc>
+        <w:tc>
+          <w:tcPr>
+            <w:tcW w:w="2077" w:type="dxa"/>
+          </w:tcPr>
+          <w:p>
+            <w:r>
+              <w:t>3</w:t>
+            </w:r>
+          </w:p>
+        </w:tc>
+        <w:tc>
+          <w:tcPr>
+            <w:tcW w:w="1134" w:type="dxa"/>
+            <w:tcBorders>
+              <w:top w:val="nil"/>
+              <w:bottom w:val="nil"/>
+            </w:tcBorders>
+          </w:tcPr>
+          <w:p/>
+        </w:tc>
+        <w:tc>
+          <w:tcPr>
+            <w:tcW w:w="1287" w:type="dxa"/>
+          </w:tcPr>
+          <w:p>
+            <w:pPr>
+              <w:rPr>
+                <w:b/>
+              </w:rPr>
+            </w:pPr>
+            <w:r>
+              <w:rPr>
+                <w:b/>
+              </w:rPr>
+              <w:t>ID</w:t>
+            </w:r>
+          </w:p>
+        </w:tc>
+        <w:tc>
+          <w:tcPr>
+            <w:tcW w:w="2948" w:type="dxa"/>
+          </w:tcPr>
+          <w:p>
+            <w:r>
+              <w:t>4</w:t>
+            </w:r>
+          </w:p>
+        </w:tc>
+      </w:tr>
+      <w:tr>
+        <w:tc>
+          <w:tcPr>
+            <w:tcW w:w="1285" w:type="dxa"/>
+          </w:tcPr>
+          <w:p>
+            <w:pPr>
+              <w:rPr>
+                <w:b/>
+              </w:rPr>
+            </w:pPr>
+            <w:r>
+              <w:rPr>
+                <w:b/>
+              </w:rPr>
+              <w:t>Cluster</w:t>
+            </w:r>
+          </w:p>
+        </w:tc>
+        <w:tc>
+          <w:tcPr>
+            <w:tcW w:w="2077" w:type="dxa"/>
+          </w:tcPr>
+          <w:p>
+            <w:r>
+              <w:t>CRUD assistant</w:t>
+            </w:r>
+          </w:p>
+        </w:tc>
+        <w:tc>
+          <w:tcPr>
+            <w:tcW w:w="1134" w:type="dxa"/>
+            <w:tcBorders>
+              <w:top w:val="nil"/>
+              <w:bottom w:val="nil"/>
+            </w:tcBorders>
+          </w:tcPr>
+          <w:p/>
+        </w:tc>
+        <w:tc>
+          <w:tcPr>
+            <w:tcW w:w="1287" w:type="dxa"/>
+          </w:tcPr>
+          <w:p>
+            <w:pPr>
+              <w:rPr>
+                <w:b/>
+              </w:rPr>
+            </w:pPr>
+            <w:r>
+              <w:rPr>
+                <w:b/>
+              </w:rPr>
+              <w:t>Cluster</w:t>
+            </w:r>
+          </w:p>
+        </w:tc>
+        <w:tc>
+          <w:tcPr>
+            <w:tcW w:w="2948" w:type="dxa"/>
+          </w:tcPr>
+          <w:p>
+            <w:r>
+              <w:t>CRUD groupe de compétences</w:t>
+            </w:r>
+          </w:p>
+        </w:tc>
+      </w:tr>
+      <w:tr>
+        <w:tc>
+          <w:tcPr>
+            <w:tcW w:w="1285" w:type="dxa"/>
+          </w:tcPr>
+          <w:p>
+            <w:pPr>
+              <w:rPr>
+                <w:b/>
+              </w:rPr>
+            </w:pPr>
+            <w:r>
+              <w:rPr>
+                <w:b/>
+              </w:rPr>
+              <w:t>Version</w:t>
+            </w:r>
+          </w:p>
+        </w:tc>
+        <w:tc>
+          <w:tcPr>
+            <w:tcW w:w="2077" w:type="dxa"/>
+          </w:tcPr>
+          <w:p>
+            <w:r>
+              <w:t>0.1</w:t>
+            </w:r>
+          </w:p>
+        </w:tc>
+        <w:tc>
+          <w:tcPr>
+            <w:tcW w:w="1134" w:type="dxa"/>
+            <w:tcBorders>
+              <w:top w:val="nil"/>
+              <w:bottom w:val="nil"/>
+            </w:tcBorders>
+          </w:tcPr>
+          <w:p/>
+        </w:tc>
+        <w:tc>
+          <w:tcPr>
+            <w:tcW w:w="1287" w:type="dxa"/>
+          </w:tcPr>
+          <w:p>
+            <w:pPr>
+              <w:rPr>
+                <w:b/>
+              </w:rPr>
+            </w:pPr>
+            <w:r>
+              <w:rPr>
+                <w:b/>
+              </w:rPr>
+              <w:t>Version</w:t>
+            </w:r>
+          </w:p>
+        </w:tc>
+        <w:tc>
+          <w:tcPr>
+            <w:tcW w:w="2948" w:type="dxa"/>
+          </w:tcPr>
+          <w:p>
+            <w:r>
+              <w:t>0.1</w:t>
+            </w:r>
+          </w:p>
+        </w:tc>
+      </w:tr>
+      <w:tr>
+        <w:tc>
+          <w:tcPr>
+            <w:tcW w:w="1285" w:type="dxa"/>
+          </w:tcPr>
+          <w:p>
+            <w:pPr>
+              <w:rPr>
+                <w:b/>
+              </w:rPr>
+            </w:pPr>
+            <w:r>
+              <w:rPr>
+                <w:b/>
+              </w:rPr>
+              <w:t>Date</w:t>
+            </w:r>
+          </w:p>
+        </w:tc>
+        <w:tc>
+          <w:tcPr>
+            <w:tcW w:w="2077" w:type="dxa"/>
+          </w:tcPr>
+          <w:p>
+            <w:r>
+              <w:t>29.04.16</w:t>
+            </w:r>
+          </w:p>
+        </w:tc>
+        <w:tc>
+          <w:tcPr>
+            <w:tcW w:w="1134" w:type="dxa"/>
+            <w:tcBorders>
+              <w:top w:val="nil"/>
+              <w:bottom w:val="nil"/>
+            </w:tcBorders>
+          </w:tcPr>
+          <w:p/>
+        </w:tc>
+        <w:tc>
+          <w:tcPr>
+            <w:tcW w:w="1287" w:type="dxa"/>
+          </w:tcPr>
+          <w:p>
+            <w:pPr>
+              <w:rPr>
+                <w:b/>
+              </w:rPr>
+            </w:pPr>
+            <w:r>
+              <w:rPr>
+                <w:b/>
+              </w:rPr>
+              <w:t>Date</w:t>
+            </w:r>
+          </w:p>
+        </w:tc>
+        <w:tc>
+          <w:tcPr>
+            <w:tcW w:w="2948" w:type="dxa"/>
+          </w:tcPr>
+          <w:p>
+            <w:r>
+              <w:t>29.04.16</w:t>
+            </w:r>
+          </w:p>
+        </w:tc>
+      </w:tr>
+      <w:tr>
+        <w:tc>
+          <w:tcPr>
+            <w:tcW w:w="1285" w:type="dxa"/>
+          </w:tcPr>
+          <w:p>
+            <w:pPr>
+              <w:rPr>
+                <w:b/>
+              </w:rPr>
+            </w:pPr>
+            <w:r>
+              <w:rPr>
+                <w:b/>
+              </w:rPr>
+              <w:t>Auteur</w:t>
+            </w:r>
+          </w:p>
+        </w:tc>
+        <w:tc>
+          <w:tcPr>
+            <w:tcW w:w="2077" w:type="dxa"/>
+          </w:tcPr>
+          <w:p>
+            <w:r>
+              <w:t>Jeshon Assunçao</w:t>
+            </w:r>
+          </w:p>
+        </w:tc>
+        <w:tc>
+          <w:tcPr>
+            <w:tcW w:w="1134" w:type="dxa"/>
+            <w:tcBorders>
+              <w:top w:val="nil"/>
+              <w:bottom w:val="nil"/>
+            </w:tcBorders>
+          </w:tcPr>
+          <w:p/>
+        </w:tc>
+        <w:tc>
+          <w:tcPr>
+            <w:tcW w:w="1287" w:type="dxa"/>
+          </w:tcPr>
+          <w:p>
+            <w:pPr>
+              <w:rPr>
+                <w:b/>
+              </w:rPr>
+            </w:pPr>
+            <w:r>
+              <w:rPr>
+                <w:b/>
+              </w:rPr>
+              <w:t>Auteur</w:t>
+            </w:r>
+          </w:p>
+        </w:tc>
+        <w:tc>
+          <w:tcPr>
+            <w:tcW w:w="2948" w:type="dxa"/>
+          </w:tcPr>
+          <w:p>
+            <w:r>
+              <w:t>Jeshon Assunçao</w:t>
+            </w:r>
+          </w:p>
+        </w:tc>
+      </w:tr>
+    </w:tbl>
+    <w:p>
+      <w:pPr>
+        <w:spacing w:before="120" w:after="120"/>
+      </w:pPr>
+    </w:p>
+    <w:tbl>
+      <w:tblPr>
+        <w:tblStyle w:val="Grilledutableau"/>
+        <w:tblW w:w="7861" w:type="dxa"/>
+        <w:tblLook w:val="04A0" w:firstRow="1" w:lastRow="0" w:firstColumn="1" w:lastColumn="0" w:noHBand="0" w:noVBand="1"/>
+      </w:tblPr>
+      <w:tblGrid>
+        <w:gridCol w:w="1285"/>
+        <w:gridCol w:w="2077"/>
+        <w:gridCol w:w="1134"/>
+        <w:gridCol w:w="1287"/>
+        <w:gridCol w:w="2078"/>
+      </w:tblGrid>
+      <w:tr>
+        <w:tc>
+          <w:tcPr>
+            <w:tcW w:w="1285" w:type="dxa"/>
+          </w:tcPr>
+          <w:p>
+            <w:pPr>
+              <w:rPr>
+                <w:b/>
+              </w:rPr>
+            </w:pPr>
+            <w:r>
+              <w:rPr>
+                <w:b/>
+              </w:rPr>
+              <w:t>ID</w:t>
+            </w:r>
+          </w:p>
+        </w:tc>
+        <w:tc>
+          <w:tcPr>
+            <w:tcW w:w="2077" w:type="dxa"/>
+          </w:tcPr>
+          <w:p>
+            <w:r>
+              <w:t>5</w:t>
+            </w:r>
+          </w:p>
+        </w:tc>
+        <w:tc>
+          <w:tcPr>
+            <w:tcW w:w="1134" w:type="dxa"/>
+            <w:tcBorders>
+              <w:top w:val="nil"/>
+              <w:bottom w:val="nil"/>
+            </w:tcBorders>
+          </w:tcPr>
+          <w:p/>
+        </w:tc>
+        <w:tc>
+          <w:tcPr>
+            <w:tcW w:w="1287" w:type="dxa"/>
+          </w:tcPr>
+          <w:p>
+            <w:pPr>
+              <w:rPr>
+                <w:b/>
+              </w:rPr>
+            </w:pPr>
+            <w:r>
+              <w:rPr>
+                <w:b/>
+              </w:rPr>
+              <w:t>ID</w:t>
+            </w:r>
+          </w:p>
+        </w:tc>
+        <w:tc>
+          <w:tcPr>
+            <w:tcW w:w="2078" w:type="dxa"/>
+          </w:tcPr>
+          <w:p>
+            <w:r>
+              <w:t>6</w:t>
+            </w:r>
+          </w:p>
+        </w:tc>
+      </w:tr>
+      <w:tr>
+        <w:tc>
+          <w:tcPr>
+            <w:tcW w:w="1285" w:type="dxa"/>
+          </w:tcPr>
+          <w:p>
+            <w:pPr>
+              <w:rPr>
+                <w:b/>
+              </w:rPr>
+            </w:pPr>
+            <w:r>
+              <w:rPr>
+                <w:b/>
+              </w:rPr>
+              <w:t>Cluster</w:t>
+            </w:r>
+          </w:p>
+        </w:tc>
+        <w:tc>
+          <w:tcPr>
+            <w:tcW w:w="2077" w:type="dxa"/>
+          </w:tcPr>
+          <w:p>
+            <w:r>
+              <w:t>CRUD assignation</w:t>
+            </w:r>
+          </w:p>
+        </w:tc>
+        <w:tc>
+          <w:tcPr>
+            <w:tcW w:w="1134" w:type="dxa"/>
+            <w:tcBorders>
+              <w:top w:val="nil"/>
+              <w:bottom w:val="nil"/>
+            </w:tcBorders>
+          </w:tcPr>
+          <w:p/>
+        </w:tc>
+        <w:tc>
+          <w:tcPr>
+            <w:tcW w:w="1287" w:type="dxa"/>
+          </w:tcPr>
+          <w:p>
+            <w:pPr>
+              <w:rPr>
+                <w:b/>
+              </w:rPr>
+            </w:pPr>
+            <w:r>
+              <w:rPr>
+                <w:b/>
+              </w:rPr>
+              <w:t>Cluster</w:t>
+            </w:r>
+          </w:p>
+        </w:tc>
+        <w:tc>
+          <w:tcPr>
+            <w:tcW w:w="2078" w:type="dxa"/>
+          </w:tcPr>
+          <w:p>
+            <w:r>
+              <w:t>Validité des liens</w:t>
+            </w:r>
+          </w:p>
+        </w:tc>
+      </w:tr>
+      <w:tr>
+        <w:tc>
+          <w:tcPr>
+            <w:tcW w:w="1285" w:type="dxa"/>
+          </w:tcPr>
+          <w:p>
+            <w:pPr>
+              <w:rPr>
+                <w:b/>
+              </w:rPr>
+            </w:pPr>
+            <w:r>
+              <w:rPr>
+                <w:b/>
+              </w:rPr>
+              <w:t>Version</w:t>
+            </w:r>
+          </w:p>
+        </w:tc>
+        <w:tc>
+          <w:tcPr>
+            <w:tcW w:w="2077" w:type="dxa"/>
+          </w:tcPr>
+          <w:p>
+            <w:r>
+              <w:t>0.1</w:t>
+            </w:r>
+          </w:p>
+        </w:tc>
+        <w:tc>
+          <w:tcPr>
+            <w:tcW w:w="1134" w:type="dxa"/>
+            <w:tcBorders>
+              <w:top w:val="nil"/>
+              <w:bottom w:val="nil"/>
+            </w:tcBorders>
+          </w:tcPr>
+          <w:p/>
+        </w:tc>
+        <w:tc>
+          <w:tcPr>
+            <w:tcW w:w="1287" w:type="dxa"/>
+          </w:tcPr>
+          <w:p>
+            <w:pPr>
+              <w:rPr>
+                <w:b/>
+              </w:rPr>
+            </w:pPr>
+            <w:r>
+              <w:rPr>
+                <w:b/>
+              </w:rPr>
+              <w:t>Version</w:t>
+            </w:r>
+          </w:p>
+        </w:tc>
+        <w:tc>
+          <w:tcPr>
+            <w:tcW w:w="2078" w:type="dxa"/>
+          </w:tcPr>
+          <w:p>
+            <w:r>
+              <w:t>0.1</w:t>
+            </w:r>
+          </w:p>
+        </w:tc>
+      </w:tr>
+      <w:tr>
+        <w:tc>
+          <w:tcPr>
+            <w:tcW w:w="1285" w:type="dxa"/>
+          </w:tcPr>
+          <w:p>
+            <w:pPr>
+              <w:rPr>
+                <w:b/>
+              </w:rPr>
+            </w:pPr>
+            <w:r>
+              <w:rPr>
+                <w:b/>
+              </w:rPr>
+              <w:t>Date</w:t>
+            </w:r>
+          </w:p>
+        </w:tc>
+        <w:tc>
+          <w:tcPr>
+            <w:tcW w:w="2077" w:type="dxa"/>
+          </w:tcPr>
+          <w:p>
+            <w:r>
+              <w:t>29.04.16</w:t>
+            </w:r>
+          </w:p>
+        </w:tc>
+        <w:tc>
+          <w:tcPr>
+            <w:tcW w:w="1134" w:type="dxa"/>
+            <w:tcBorders>
+              <w:top w:val="nil"/>
+              <w:bottom w:val="nil"/>
+            </w:tcBorders>
+          </w:tcPr>
+          <w:p/>
+        </w:tc>
+        <w:tc>
+          <w:tcPr>
+            <w:tcW w:w="1287" w:type="dxa"/>
+          </w:tcPr>
+          <w:p>
+            <w:pPr>
+              <w:rPr>
+                <w:b/>
+              </w:rPr>
+            </w:pPr>
+            <w:r>
+              <w:rPr>
+                <w:b/>
+              </w:rPr>
+              <w:t>Date</w:t>
+            </w:r>
+          </w:p>
+        </w:tc>
+        <w:tc>
+          <w:tcPr>
+            <w:tcW w:w="2078" w:type="dxa"/>
+          </w:tcPr>
+          <w:p>
+            <w:r>
+              <w:t>29.04.16</w:t>
+            </w:r>
+          </w:p>
+        </w:tc>
+      </w:tr>
+      <w:tr>
+        <w:tc>
+          <w:tcPr>
+            <w:tcW w:w="1285" w:type="dxa"/>
+          </w:tcPr>
+          <w:p>
+            <w:pPr>
+              <w:rPr>
+                <w:b/>
+              </w:rPr>
+            </w:pPr>
+            <w:r>
+              <w:rPr>
+                <w:b/>
+              </w:rPr>
+              <w:t>Auteur</w:t>
+            </w:r>
+          </w:p>
+        </w:tc>
+        <w:tc>
+          <w:tcPr>
+            <w:tcW w:w="2077" w:type="dxa"/>
+          </w:tcPr>
+          <w:p>
+            <w:r>
+              <w:t>Jeshon Assunçao</w:t>
+            </w:r>
+          </w:p>
+        </w:tc>
+        <w:tc>
+          <w:tcPr>
+            <w:tcW w:w="1134" w:type="dxa"/>
+            <w:tcBorders>
+              <w:top w:val="nil"/>
+              <w:bottom w:val="nil"/>
+            </w:tcBorders>
+          </w:tcPr>
+          <w:p/>
+        </w:tc>
+        <w:tc>
+          <w:tcPr>
+            <w:tcW w:w="1287" w:type="dxa"/>
+          </w:tcPr>
+          <w:p>
+            <w:pPr>
+              <w:rPr>
+                <w:b/>
+              </w:rPr>
+            </w:pPr>
+            <w:r>
+              <w:rPr>
+                <w:b/>
+              </w:rPr>
+              <w:t>Auteur</w:t>
+            </w:r>
+          </w:p>
+        </w:tc>
+        <w:tc>
+          <w:tcPr>
+            <w:tcW w:w="2078" w:type="dxa"/>
+          </w:tcPr>
+          <w:p>
+            <w:r>
+              <w:t>Jeshon Assunçao</w:t>
+            </w:r>
+          </w:p>
+        </w:tc>
+      </w:tr>
+    </w:tbl>
+    <w:p>
+      <w:pPr>
+        <w:pStyle w:val="Titre2"/>
+        <w:numPr>
+          <w:ilvl w:val="0"/>
+          <w:numId w:val="0"/>
+        </w:numPr>
+      </w:pPr>
+    </w:p>
+    <w:tbl>
+      <w:tblPr>
+        <w:tblStyle w:val="Grilledutableau"/>
+        <w:tblW w:w="3553" w:type="dxa"/>
+        <w:tblLook w:val="04A0" w:firstRow="1" w:lastRow="0" w:firstColumn="1" w:lastColumn="0" w:noHBand="0" w:noVBand="1"/>
+      </w:tblPr>
+      <w:tblGrid>
+        <w:gridCol w:w="1285"/>
+        <w:gridCol w:w="2268"/>
+      </w:tblGrid>
+      <w:tr>
+        <w:tc>
+          <w:tcPr>
+            <w:tcW w:w="1285" w:type="dxa"/>
+          </w:tcPr>
+          <w:p>
+            <w:pPr>
+              <w:rPr>
+                <w:b/>
+              </w:rPr>
+            </w:pPr>
+            <w:r>
+              <w:rPr>
+                <w:b/>
+              </w:rPr>
+              <w:t>ID</w:t>
+            </w:r>
+          </w:p>
+        </w:tc>
+        <w:tc>
+          <w:tcPr>
+            <w:tcW w:w="2268" w:type="dxa"/>
+          </w:tcPr>
+          <w:p>
+            <w:r>
+              <w:t>7</w:t>
+            </w:r>
+          </w:p>
+        </w:tc>
+      </w:tr>
+      <w:tr>
+        <w:tc>
+          <w:tcPr>
+            <w:tcW w:w="1285" w:type="dxa"/>
+          </w:tcPr>
+          <w:p>
+            <w:pPr>
+              <w:rPr>
+                <w:b/>
+              </w:rPr>
+            </w:pPr>
+            <w:r>
+              <w:rPr>
+                <w:b/>
+              </w:rPr>
+              <w:t>Cluster</w:t>
+            </w:r>
+          </w:p>
+        </w:tc>
+        <w:tc>
+          <w:tcPr>
+            <w:tcW w:w="2268" w:type="dxa"/>
+          </w:tcPr>
+          <w:p>
+            <w:r>
+              <w:t>Vérification des droits</w:t>
+            </w:r>
+          </w:p>
+        </w:tc>
+      </w:tr>
+      <w:tr>
+        <w:tc>
+          <w:tcPr>
+            <w:tcW w:w="1285" w:type="dxa"/>
+          </w:tcPr>
+          <w:p>
+            <w:pPr>
+              <w:rPr>
+                <w:b/>
+              </w:rPr>
+            </w:pPr>
+            <w:r>
+              <w:rPr>
+                <w:b/>
+              </w:rPr>
+              <w:t>Version</w:t>
+            </w:r>
+          </w:p>
+        </w:tc>
+        <w:tc>
+          <w:tcPr>
+            <w:tcW w:w="2268" w:type="dxa"/>
+          </w:tcPr>
+          <w:p>
+            <w:r>
+              <w:t>0.1</w:t>
+            </w:r>
+          </w:p>
+        </w:tc>
+      </w:tr>
+      <w:tr>
+        <w:tc>
+          <w:tcPr>
+            <w:tcW w:w="1285" w:type="dxa"/>
+          </w:tcPr>
+          <w:p>
+            <w:pPr>
+              <w:rPr>
+                <w:b/>
+              </w:rPr>
+            </w:pPr>
+            <w:r>
+              <w:rPr>
+                <w:b/>
+              </w:rPr>
+              <w:t>Date</w:t>
+            </w:r>
+          </w:p>
+        </w:tc>
+        <w:tc>
+          <w:tcPr>
+            <w:tcW w:w="2268" w:type="dxa"/>
+          </w:tcPr>
+          <w:p>
+            <w:r>
+              <w:t>29.04.16</w:t>
+            </w:r>
+          </w:p>
+        </w:tc>
+      </w:tr>
+      <w:tr>
+        <w:tc>
+          <w:tcPr>
+            <w:tcW w:w="1285" w:type="dxa"/>
+          </w:tcPr>
+          <w:p>
+            <w:pPr>
+              <w:rPr>
+                <w:b/>
+              </w:rPr>
+            </w:pPr>
+            <w:r>
+              <w:rPr>
+                <w:b/>
+              </w:rPr>
+              <w:t>Auteur</w:t>
+            </w:r>
+          </w:p>
+        </w:tc>
+        <w:tc>
+          <w:tcPr>
+            <w:tcW w:w="2268" w:type="dxa"/>
+          </w:tcPr>
+          <w:p>
+            <w:r>
+              <w:t>Jeshon Assunçao</w:t>
+            </w:r>
+          </w:p>
+        </w:tc>
+      </w:tr>
+    </w:tbl>
+    <w:p>
+      <w:pPr>
+        <w:pStyle w:val="Titre2"/>
+        <w:spacing w:before="240"/>
+      </w:pPr>
+      <w:r>
+        <w:t>Conditions de test</w:t>
+      </w:r>
+    </w:p>
+    <w:tbl>
+      <w:tblPr>
+        <w:tblStyle w:val="Grilledutableau"/>
+        <w:tblW w:w="0" w:type="auto"/>
+        <w:tblLook w:val="04A0" w:firstRow="1" w:lastRow="0" w:firstColumn="1" w:lastColumn="0" w:noHBand="0" w:noVBand="1"/>
+      </w:tblPr>
+      <w:tblGrid>
+        <w:gridCol w:w="534"/>
+        <w:gridCol w:w="1559"/>
+        <w:gridCol w:w="6095"/>
+        <w:gridCol w:w="1024"/>
+      </w:tblGrid>
+      <w:tr>
+        <w:tc>
+          <w:tcPr>
+            <w:tcW w:w="534" w:type="dxa"/>
+          </w:tcPr>
+          <w:p>
+            <w:pPr>
+              <w:rPr>
+                <w:b/>
+              </w:rPr>
+            </w:pPr>
+            <w:r>
+              <w:rPr>
+                <w:b/>
+              </w:rPr>
+              <w:t>ID</w:t>
+            </w:r>
+          </w:p>
+        </w:tc>
+        <w:tc>
+          <w:tcPr>
+            <w:tcW w:w="1559" w:type="dxa"/>
+          </w:tcPr>
+          <w:p>
+            <w:pPr>
+              <w:rPr>
+                <w:b/>
+              </w:rPr>
+            </w:pPr>
+            <w:r>
+              <w:rPr>
+                <w:b/>
+              </w:rPr>
+              <w:t>Type</w:t>
+            </w:r>
+          </w:p>
+        </w:tc>
+        <w:tc>
+          <w:tcPr>
+            <w:tcW w:w="6095" w:type="dxa"/>
+          </w:tcPr>
+          <w:p>
+            <w:pPr>
+              <w:rPr>
+                <w:b/>
+              </w:rPr>
+            </w:pPr>
+            <w:r>
+              <w:rPr>
+                <w:b/>
+              </w:rPr>
+              <w:t>Description</w:t>
+            </w:r>
+          </w:p>
+        </w:tc>
+        <w:tc>
+          <w:tcPr>
+            <w:tcW w:w="1024" w:type="dxa"/>
+          </w:tcPr>
+          <w:p>
+            <w:pPr>
+              <w:rPr>
+                <w:b/>
+              </w:rPr>
+            </w:pPr>
+            <w:r>
+              <w:rPr>
+                <w:b/>
+              </w:rPr>
+              <w:t>Priorité</w:t>
+            </w:r>
+          </w:p>
+        </w:tc>
+      </w:tr>
+      <w:tr>
+        <w:tc>
+          <w:tcPr>
+            <w:tcW w:w="534" w:type="dxa"/>
+          </w:tcPr>
+          <w:p>
+            <w:pPr>
+              <w:jc w:val="center"/>
+            </w:pPr>
+            <w:r>
+              <w:t>1.</w:t>
+            </w:r>
+            <w:r>
+              <w:t>1</w:t>
+            </w:r>
+          </w:p>
+        </w:tc>
+        <w:tc>
+          <w:tcPr>
+            <w:tcW w:w="1559" w:type="dxa"/>
+          </w:tcPr>
+          <w:p>
+            <w:r>
+              <w:t>Fonctionnel</w:t>
+            </w:r>
+          </w:p>
+        </w:tc>
+        <w:tc>
+          <w:tcPr>
+            <w:tcW w:w="6095" w:type="dxa"/>
+          </w:tcPr>
+          <w:p>
+            <w:r>
+              <w:t xml:space="preserve">La connexion est réussie si l’utilisateur entre un login et un </w:t>
+            </w:r>
+            <w:proofErr w:type="spellStart"/>
+            <w:r>
+              <w:t>mdp</w:t>
+            </w:r>
+            <w:proofErr w:type="spellEnd"/>
+            <w:r>
+              <w:t xml:space="preserve"> présent dans notre base de données, et correspondants</w:t>
+            </w:r>
+          </w:p>
+        </w:tc>
+        <w:tc>
+          <w:tcPr>
+            <w:tcW w:w="1024" w:type="dxa"/>
+          </w:tcPr>
+          <w:p>
+            <w:pPr>
+              <w:jc w:val="center"/>
+            </w:pPr>
+            <w:r>
+              <w:t>1</w:t>
+            </w:r>
+          </w:p>
+        </w:tc>
+      </w:tr>
+      <w:tr>
+        <w:tc>
+          <w:tcPr>
+            <w:tcW w:w="534" w:type="dxa"/>
+          </w:tcPr>
+          <w:p>
+            <w:pPr>
+              <w:jc w:val="center"/>
+            </w:pPr>
+            <w:r>
+              <w:t>1.</w:t>
+            </w:r>
+            <w:r>
+              <w:t>2</w:t>
+            </w:r>
+          </w:p>
+        </w:tc>
+        <w:tc>
+          <w:tcPr>
+            <w:tcW w:w="1559" w:type="dxa"/>
+          </w:tcPr>
+          <w:p>
+            <w:r>
+              <w:t>Fonctionnel</w:t>
+            </w:r>
+          </w:p>
+        </w:tc>
+        <w:tc>
+          <w:tcPr>
+            <w:tcW w:w="6095" w:type="dxa"/>
+          </w:tcPr>
+          <w:p>
+            <w:r>
+              <w:t>La connexion est échue si l’utilisateur entre un login erroné</w:t>
+            </w:r>
+          </w:p>
+        </w:tc>
+        <w:tc>
+          <w:tcPr>
+            <w:tcW w:w="1024" w:type="dxa"/>
+          </w:tcPr>
+          <w:p>
+            <w:pPr>
+              <w:jc w:val="center"/>
+            </w:pPr>
+            <w:r>
+              <w:t>1</w:t>
+            </w:r>
+          </w:p>
+        </w:tc>
+      </w:tr>
+      <w:tr>
+        <w:tc>
+          <w:tcPr>
+            <w:tcW w:w="534" w:type="dxa"/>
+          </w:tcPr>
+          <w:p>
+            <w:pPr>
+              <w:jc w:val="center"/>
+            </w:pPr>
+            <w:r>
+              <w:t>1.</w:t>
+            </w:r>
+            <w:r>
+              <w:t>3</w:t>
+            </w:r>
+          </w:p>
+        </w:tc>
+        <w:tc>
+          <w:tcPr>
+            <w:tcW w:w="1559" w:type="dxa"/>
+          </w:tcPr>
+          <w:p>
+            <w:r>
+              <w:t>Fonctionnel</w:t>
+            </w:r>
+          </w:p>
+        </w:tc>
+        <w:tc>
+          <w:tcPr>
+            <w:tcW w:w="6095" w:type="dxa"/>
+          </w:tcPr>
+          <w:p>
+            <w:r>
+              <w:t xml:space="preserve">La connexion est échue si l’utilisateur entre un </w:t>
+            </w:r>
+            <w:proofErr w:type="spellStart"/>
+            <w:r>
+              <w:t>mdp</w:t>
+            </w:r>
+            <w:proofErr w:type="spellEnd"/>
+            <w:r>
+              <w:t xml:space="preserve"> erroné</w:t>
+            </w:r>
+          </w:p>
+        </w:tc>
+        <w:tc>
+          <w:tcPr>
+            <w:tcW w:w="1024" w:type="dxa"/>
+          </w:tcPr>
+          <w:p>
+            <w:pPr>
+              <w:jc w:val="center"/>
+            </w:pPr>
+            <w:r>
+              <w:t>1</w:t>
+            </w:r>
+          </w:p>
+        </w:tc>
+      </w:tr>
+    </w:tbl>
+    <w:p>
+      <w:pPr>
+        <w:spacing w:before="120" w:after="120"/>
+      </w:pPr>
+    </w:p>
+    <w:tbl>
+      <w:tblPr>
+        <w:tblStyle w:val="Grilledutableau"/>
+        <w:tblW w:w="0" w:type="auto"/>
+        <w:tblLook w:val="04A0" w:firstRow="1" w:lastRow="0" w:firstColumn="1" w:lastColumn="0" w:noHBand="0" w:noVBand="1"/>
+      </w:tblPr>
+      <w:tblGrid>
+        <w:gridCol w:w="607"/>
+        <w:gridCol w:w="1344"/>
+        <w:gridCol w:w="6379"/>
+        <w:gridCol w:w="955"/>
+      </w:tblGrid>
+      <w:tr>
+        <w:tc>
+          <w:tcPr>
+            <w:tcW w:w="607" w:type="dxa"/>
+          </w:tcPr>
+          <w:p>
+            <w:pPr>
+              <w:rPr>
+                <w:b/>
+              </w:rPr>
+            </w:pPr>
+            <w:r>
+              <w:rPr>
+                <w:b/>
+              </w:rPr>
+              <w:t>ID</w:t>
+            </w:r>
+          </w:p>
+        </w:tc>
+        <w:tc>
+          <w:tcPr>
+            <w:tcW w:w="1344" w:type="dxa"/>
+          </w:tcPr>
+          <w:p>
+            <w:pPr>
+              <w:rPr>
+                <w:b/>
+              </w:rPr>
+            </w:pPr>
+            <w:r>
+              <w:rPr>
+                <w:b/>
+              </w:rPr>
+              <w:t>Type</w:t>
+            </w:r>
+          </w:p>
+        </w:tc>
+        <w:tc>
+          <w:tcPr>
+            <w:tcW w:w="6379" w:type="dxa"/>
+          </w:tcPr>
+          <w:p>
+            <w:pPr>
+              <w:rPr>
+                <w:b/>
+              </w:rPr>
+            </w:pPr>
+            <w:r>
+              <w:rPr>
+                <w:b/>
+              </w:rPr>
+              <w:t>Description</w:t>
+            </w:r>
+          </w:p>
+        </w:tc>
+        <w:tc>
+          <w:tcPr>
+            <w:tcW w:w="955" w:type="dxa"/>
+          </w:tcPr>
+          <w:p>
+            <w:pPr>
+              <w:rPr>
+                <w:b/>
+              </w:rPr>
+            </w:pPr>
+            <w:r>
+              <w:rPr>
+                <w:b/>
+              </w:rPr>
+              <w:t>Priorité</w:t>
+            </w:r>
+          </w:p>
+        </w:tc>
+      </w:tr>
+      <w:tr>
+        <w:tc>
+          <w:tcPr>
+            <w:tcW w:w="607" w:type="dxa"/>
+          </w:tcPr>
+          <w:p>
+            <w:pPr>
+              <w:jc w:val="center"/>
+            </w:pPr>
+            <w:r>
+              <w:t>3</w:t>
+            </w:r>
+            <w:r>
+              <w:t>.1</w:t>
+            </w:r>
+          </w:p>
+        </w:tc>
+        <w:tc>
+          <w:tcPr>
+            <w:tcW w:w="1344" w:type="dxa"/>
+          </w:tcPr>
+          <w:p>
+            <w:r>
+              <w:t>Fonctionnel</w:t>
+            </w:r>
+          </w:p>
+        </w:tc>
+        <w:tc>
+          <w:tcPr>
+            <w:tcW w:w="6379" w:type="dxa"/>
+          </w:tcPr>
+          <w:p>
+            <w:r>
+              <w:t>L</w:t>
+            </w:r>
+            <w:r>
+              <w:t xml:space="preserve">e nom de l’assistant </w:t>
+            </w:r>
+            <w:r>
+              <w:t xml:space="preserve">doit être au format texte </w:t>
+            </w:r>
+          </w:p>
+        </w:tc>
+        <w:tc>
+          <w:tcPr>
+            <w:tcW w:w="955" w:type="dxa"/>
+          </w:tcPr>
+          <w:p>
+            <w:pPr>
+              <w:jc w:val="center"/>
+            </w:pPr>
+            <w:r>
+              <w:t>1</w:t>
+            </w:r>
+          </w:p>
+        </w:tc>
+      </w:tr>
+      <w:tr>
+        <w:tc>
+          <w:tcPr>
+            <w:tcW w:w="607" w:type="dxa"/>
+          </w:tcPr>
+          <w:p>
+            <w:pPr>
+              <w:jc w:val="center"/>
+            </w:pPr>
+            <w:r>
+              <w:t>3</w:t>
+            </w:r>
+            <w:r>
+              <w:t>.2</w:t>
+            </w:r>
+          </w:p>
+        </w:tc>
+        <w:tc>
+          <w:tcPr>
+            <w:tcW w:w="1344" w:type="dxa"/>
+          </w:tcPr>
+          <w:p>
+            <w:r>
+              <w:t>Fonctionnel</w:t>
+            </w:r>
+          </w:p>
+        </w:tc>
+        <w:tc>
+          <w:tcPr>
+            <w:tcW w:w="6379" w:type="dxa"/>
+          </w:tcPr>
+          <w:p>
+            <w:r>
+              <w:t xml:space="preserve">Le </w:t>
+            </w:r>
+            <w:proofErr w:type="spellStart"/>
+            <w:r>
+              <w:t>prenom</w:t>
+            </w:r>
+            <w:proofErr w:type="spellEnd"/>
+            <w:r>
+              <w:t xml:space="preserve"> de l’assistant doit être au format texte</w:t>
+            </w:r>
+          </w:p>
+        </w:tc>
+        <w:tc>
+          <w:tcPr>
+            <w:tcW w:w="955" w:type="dxa"/>
+          </w:tcPr>
+          <w:p>
+            <w:pPr>
+              <w:jc w:val="center"/>
+            </w:pPr>
+            <w:r>
+              <w:t>1</w:t>
+            </w:r>
+          </w:p>
+        </w:tc>
+      </w:tr>
+      <w:tr>
+        <w:tc>
+          <w:tcPr>
+            <w:tcW w:w="607" w:type="dxa"/>
+          </w:tcPr>
+          <w:p>
+            <w:pPr>
+              <w:jc w:val="center"/>
+            </w:pPr>
+            <w:r>
+              <w:t>3</w:t>
+            </w:r>
+            <w:r>
+              <w:t>.3</w:t>
+            </w:r>
+          </w:p>
+        </w:tc>
+        <w:tc>
+          <w:tcPr>
+            <w:tcW w:w="1344" w:type="dxa"/>
+          </w:tcPr>
+          <w:p>
+            <w:r>
+              <w:t>Fonctionnel</w:t>
+            </w:r>
+          </w:p>
+        </w:tc>
+        <w:tc>
+          <w:tcPr>
+            <w:tcW w:w="6379" w:type="dxa"/>
+          </w:tcPr>
+          <w:p>
+            <w:r>
+              <w:t xml:space="preserve">Le </w:t>
+            </w:r>
+            <w:r>
+              <w:t>login</w:t>
+            </w:r>
+            <w:r>
+              <w:t xml:space="preserve"> de l’assistant doit être au format texte</w:t>
+            </w:r>
+          </w:p>
+        </w:tc>
+        <w:tc>
+          <w:tcPr>
+            <w:tcW w:w="955" w:type="dxa"/>
+          </w:tcPr>
+          <w:p>
+            <w:pPr>
+              <w:jc w:val="center"/>
+            </w:pPr>
+            <w:r>
+              <w:t>1</w:t>
+            </w:r>
+          </w:p>
+        </w:tc>
+      </w:tr>
+      <w:tr>
+        <w:tc>
+          <w:tcPr>
+            <w:tcW w:w="607" w:type="dxa"/>
+          </w:tcPr>
+          <w:p>
+            <w:pPr>
+              <w:jc w:val="center"/>
+            </w:pPr>
+            <w:r>
+              <w:t>3</w:t>
+            </w:r>
+            <w:r>
+              <w:t>.4</w:t>
+            </w:r>
+          </w:p>
+        </w:tc>
+        <w:tc>
+          <w:tcPr>
+            <w:tcW w:w="1344" w:type="dxa"/>
+          </w:tcPr>
+          <w:p>
+            <w:r>
+              <w:t>Fonctionnel</w:t>
+            </w:r>
+          </w:p>
+        </w:tc>
+        <w:tc>
+          <w:tcPr>
+            <w:tcW w:w="6379" w:type="dxa"/>
+          </w:tcPr>
+          <w:p>
+            <w:r>
+              <w:t xml:space="preserve">Le </w:t>
+            </w:r>
+            <w:proofErr w:type="spellStart"/>
+            <w:r>
+              <w:t>mdp</w:t>
+            </w:r>
+            <w:proofErr w:type="spellEnd"/>
+            <w:r>
+              <w:t xml:space="preserve"> de l’assistant doit être au format texte</w:t>
+            </w:r>
+          </w:p>
+        </w:tc>
+        <w:tc>
+          <w:tcPr>
+            <w:tcW w:w="955" w:type="dxa"/>
+          </w:tcPr>
+          <w:p>
+            <w:pPr>
+              <w:jc w:val="center"/>
+            </w:pPr>
+            <w:r>
+              <w:t>1</w:t>
+            </w:r>
+          </w:p>
+        </w:tc>
+      </w:tr>
+      <w:tr>
+        <w:tc>
+          <w:tcPr>
+            <w:tcW w:w="607" w:type="dxa"/>
+          </w:tcPr>
+          <w:p>
+            <w:pPr>
+              <w:jc w:val="center"/>
+            </w:pPr>
+            <w:r>
+              <w:t>3</w:t>
+            </w:r>
+            <w:r>
+              <w:t>.5</w:t>
+            </w:r>
+          </w:p>
+        </w:tc>
+        <w:tc>
+          <w:tcPr>
+            <w:tcW w:w="1344" w:type="dxa"/>
+          </w:tcPr>
+          <w:p>
+            <w:r>
+              <w:t>Fonctionnel</w:t>
+            </w:r>
+          </w:p>
+        </w:tc>
+        <w:tc>
+          <w:tcPr>
+            <w:tcW w:w="6379" w:type="dxa"/>
+          </w:tcPr>
+          <w:p>
+            <w:r>
+              <w:t>L</w:t>
+            </w:r>
+            <w:r>
+              <w:t>’email</w:t>
+            </w:r>
+            <w:r>
+              <w:t xml:space="preserve"> de l’assistant doit être au format texte</w:t>
+            </w:r>
+          </w:p>
+        </w:tc>
+        <w:tc>
+          <w:tcPr>
+            <w:tcW w:w="955" w:type="dxa"/>
+          </w:tcPr>
+          <w:p>
+            <w:pPr>
+              <w:jc w:val="center"/>
+            </w:pPr>
+            <w:r>
+              <w:t>1</w:t>
+            </w:r>
+          </w:p>
+        </w:tc>
+      </w:tr>
+      <w:tr>
+        <w:tc>
+          <w:tcPr>
+            <w:tcW w:w="607" w:type="dxa"/>
+          </w:tcPr>
+          <w:p>
+            <w:pPr>
+              <w:jc w:val="center"/>
+            </w:pPr>
+            <w:r>
+              <w:lastRenderedPageBreak/>
+              <w:t>3</w:t>
+            </w:r>
+            <w:r>
+              <w:t>.6</w:t>
+            </w:r>
+          </w:p>
+        </w:tc>
+        <w:tc>
+          <w:tcPr>
+            <w:tcW w:w="1344" w:type="dxa"/>
+          </w:tcPr>
+          <w:p>
+            <w:r>
+              <w:t>Fonctionnel</w:t>
+            </w:r>
+          </w:p>
+        </w:tc>
+        <w:tc>
+          <w:tcPr>
+            <w:tcW w:w="6379" w:type="dxa"/>
+          </w:tcPr>
+          <w:p>
+            <w:r>
+              <w:t>L</w:t>
+            </w:r>
+            <w:r>
+              <w:t xml:space="preserve">’adresse </w:t>
+            </w:r>
+            <w:r>
+              <w:t>de l’assistant doit être au format texte</w:t>
+            </w:r>
+          </w:p>
+        </w:tc>
+        <w:tc>
+          <w:tcPr>
+            <w:tcW w:w="955" w:type="dxa"/>
+          </w:tcPr>
+          <w:p>
+            <w:pPr>
+              <w:jc w:val="center"/>
+            </w:pPr>
+            <w:r>
+              <w:t>1</w:t>
+            </w:r>
+          </w:p>
+        </w:tc>
+      </w:tr>
+      <w:tr>
+        <w:tc>
+          <w:tcPr>
+            <w:tcW w:w="607" w:type="dxa"/>
+          </w:tcPr>
+          <w:p>
+            <w:pPr>
+              <w:jc w:val="center"/>
+            </w:pPr>
+            <w:r>
+              <w:t>3</w:t>
+            </w:r>
+            <w:r>
+              <w:t>.7</w:t>
+            </w:r>
+          </w:p>
+        </w:tc>
+        <w:tc>
+          <w:tcPr>
+            <w:tcW w:w="1344" w:type="dxa"/>
+          </w:tcPr>
+          <w:p>
+            <w:r>
+              <w:t>Fonctionnel</w:t>
+            </w:r>
+          </w:p>
+        </w:tc>
+        <w:tc>
+          <w:tcPr>
+            <w:tcW w:w="6379" w:type="dxa"/>
+          </w:tcPr>
+          <w:p>
+            <w:r>
+              <w:t>L</w:t>
+            </w:r>
+            <w:r>
+              <w:t xml:space="preserve">’abréviation </w:t>
+            </w:r>
+            <w:r>
+              <w:t>de l’assistant doit être au format texte</w:t>
+            </w:r>
+          </w:p>
+        </w:tc>
+        <w:tc>
+          <w:tcPr>
+            <w:tcW w:w="955" w:type="dxa"/>
+          </w:tcPr>
+          <w:p>
+            <w:pPr>
+              <w:jc w:val="center"/>
+            </w:pPr>
+            <w:r>
+              <w:t>1</w:t>
+            </w:r>
+          </w:p>
+        </w:tc>
+      </w:tr>
+      <w:tr>
+        <w:tc>
+          <w:tcPr>
+            <w:tcW w:w="607" w:type="dxa"/>
+          </w:tcPr>
+          <w:p>
+            <w:pPr>
+              <w:jc w:val="center"/>
+            </w:pPr>
+            <w:r>
+              <w:t>3</w:t>
+            </w:r>
+            <w:r>
+              <w:t>.8</w:t>
+            </w:r>
+          </w:p>
+        </w:tc>
+        <w:tc>
+          <w:tcPr>
+            <w:tcW w:w="1344" w:type="dxa"/>
+          </w:tcPr>
+          <w:p>
+            <w:r>
+              <w:t>Fonctionnel</w:t>
+            </w:r>
+          </w:p>
+        </w:tc>
+        <w:tc>
+          <w:tcPr>
+            <w:tcW w:w="6379" w:type="dxa"/>
+          </w:tcPr>
+          <w:p>
+            <w:r>
+              <w:t>L</w:t>
+            </w:r>
+            <w:r>
+              <w:t xml:space="preserve">e domaine de </w:t>
+            </w:r>
+            <w:proofErr w:type="spellStart"/>
+            <w:r>
+              <w:t>compét</w:t>
+            </w:r>
+            <w:proofErr w:type="spellEnd"/>
+            <w:r>
+              <w:t xml:space="preserve">. </w:t>
+            </w:r>
+            <w:r>
+              <w:t>de l’assistant doit être au format texte</w:t>
+            </w:r>
+          </w:p>
+        </w:tc>
+        <w:tc>
+          <w:tcPr>
+            <w:tcW w:w="955" w:type="dxa"/>
+          </w:tcPr>
+          <w:p>
+            <w:pPr>
+              <w:jc w:val="center"/>
+            </w:pPr>
+            <w:r>
+              <w:t>1</w:t>
+            </w:r>
+          </w:p>
+        </w:tc>
+      </w:tr>
+      <w:tr>
+        <w:tc>
+          <w:tcPr>
+            <w:tcW w:w="607" w:type="dxa"/>
+          </w:tcPr>
+          <w:p>
+            <w:pPr>
+              <w:jc w:val="center"/>
+            </w:pPr>
+            <w:r>
+              <w:t>3.9</w:t>
+            </w:r>
+          </w:p>
+        </w:tc>
+        <w:tc>
+          <w:tcPr>
+            <w:tcW w:w="1344" w:type="dxa"/>
+          </w:tcPr>
+          <w:p>
+            <w:r>
+              <w:t>Fonctionnel</w:t>
+            </w:r>
+          </w:p>
+        </w:tc>
+        <w:tc>
+          <w:tcPr>
+            <w:tcW w:w="6379" w:type="dxa"/>
+          </w:tcPr>
+          <w:p>
+            <w:r>
+              <w:t>La fonction de l’assistant doit être au format entier</w:t>
+            </w:r>
+          </w:p>
+        </w:tc>
+        <w:tc>
+          <w:tcPr>
+            <w:tcW w:w="955" w:type="dxa"/>
+          </w:tcPr>
+          <w:p>
+            <w:pPr>
+              <w:jc w:val="center"/>
+            </w:pPr>
+            <w:r>
+              <w:t>1</w:t>
+            </w:r>
+          </w:p>
+        </w:tc>
+      </w:tr>
+      <w:tr>
+        <w:tc>
+          <w:tcPr>
+            <w:tcW w:w="607" w:type="dxa"/>
+          </w:tcPr>
+          <w:p>
+            <w:pPr>
+              <w:jc w:val="center"/>
+            </w:pPr>
+            <w:r>
+              <w:t>3.10</w:t>
+            </w:r>
+          </w:p>
+        </w:tc>
+        <w:tc>
+          <w:tcPr>
+            <w:tcW w:w="1344" w:type="dxa"/>
+          </w:tcPr>
+          <w:p>
+            <w:r>
+              <w:t>Fonctionnel</w:t>
+            </w:r>
+          </w:p>
+        </w:tc>
+        <w:tc>
+          <w:tcPr>
+            <w:tcW w:w="6379" w:type="dxa"/>
+          </w:tcPr>
+          <w:p>
+            <w:r>
+              <w:t>L</w:t>
+            </w:r>
+            <w:r>
+              <w:t xml:space="preserve">e nombre d’heure annuelle </w:t>
+            </w:r>
+            <w:r>
+              <w:t xml:space="preserve">de l’assistant doit être au format </w:t>
+            </w:r>
+            <w:r>
+              <w:t>entier</w:t>
+            </w:r>
+          </w:p>
+        </w:tc>
+        <w:tc>
+          <w:tcPr>
+            <w:tcW w:w="955" w:type="dxa"/>
+          </w:tcPr>
+          <w:p>
+            <w:pPr>
+              <w:jc w:val="center"/>
+            </w:pPr>
+            <w:r>
+              <w:t>1</w:t>
+            </w:r>
+          </w:p>
+        </w:tc>
+      </w:tr>
+      <w:tr>
+        <w:tc>
+          <w:tcPr>
+            <w:tcW w:w="607" w:type="dxa"/>
+          </w:tcPr>
+          <w:p>
+            <w:pPr>
+              <w:jc w:val="center"/>
+            </w:pPr>
+            <w:r>
+              <w:t>3.11</w:t>
+            </w:r>
+          </w:p>
+        </w:tc>
+        <w:tc>
+          <w:tcPr>
+            <w:tcW w:w="1344" w:type="dxa"/>
+          </w:tcPr>
+          <w:p>
+            <w:r>
+              <w:t>Fonctionnel</w:t>
+            </w:r>
+          </w:p>
+        </w:tc>
+        <w:tc>
+          <w:tcPr>
+            <w:tcW w:w="6379" w:type="dxa"/>
+          </w:tcPr>
+          <w:p>
+            <w:r>
+              <w:t>L</w:t>
+            </w:r>
+            <w:r>
+              <w:t>e taux d’engagement</w:t>
+            </w:r>
+            <w:r>
+              <w:t xml:space="preserve"> de l’assistant doit être au format </w:t>
+            </w:r>
+            <w:r>
+              <w:t>entier</w:t>
+            </w:r>
+          </w:p>
+        </w:tc>
+        <w:tc>
+          <w:tcPr>
+            <w:tcW w:w="955" w:type="dxa"/>
+          </w:tcPr>
+          <w:p>
+            <w:pPr>
+              <w:jc w:val="center"/>
+            </w:pPr>
+            <w:r>
+              <w:t>1</w:t>
+            </w:r>
+          </w:p>
+        </w:tc>
+      </w:tr>
+      <w:tr>
+        <w:tc>
+          <w:tcPr>
+            <w:tcW w:w="607" w:type="dxa"/>
+          </w:tcPr>
+          <w:p>
+            <w:pPr>
+              <w:jc w:val="center"/>
+            </w:pPr>
+            <w:r>
+              <w:t>3.12</w:t>
+            </w:r>
+          </w:p>
+        </w:tc>
+        <w:tc>
+          <w:tcPr>
+            <w:tcW w:w="1344" w:type="dxa"/>
+          </w:tcPr>
+          <w:p>
+            <w:r>
+              <w:t>Fonctionnel</w:t>
+            </w:r>
+          </w:p>
+        </w:tc>
+        <w:tc>
+          <w:tcPr>
+            <w:tcW w:w="6379" w:type="dxa"/>
+          </w:tcPr>
+          <w:p>
+            <w:r>
+              <w:t>L</w:t>
+            </w:r>
+            <w:r>
+              <w:t>e taux d’enseignement</w:t>
+            </w:r>
+            <w:r>
+              <w:t xml:space="preserve"> de l’assistant doit être au format </w:t>
+            </w:r>
+            <w:r>
+              <w:t>entier</w:t>
+            </w:r>
+          </w:p>
+        </w:tc>
+        <w:tc>
+          <w:tcPr>
+            <w:tcW w:w="955" w:type="dxa"/>
+          </w:tcPr>
+          <w:p>
+            <w:pPr>
+              <w:jc w:val="center"/>
+            </w:pPr>
+            <w:r>
+              <w:t>1</w:t>
+            </w:r>
+          </w:p>
+        </w:tc>
+      </w:tr>
+      <w:tr>
+        <w:tc>
+          <w:tcPr>
+            <w:tcW w:w="607" w:type="dxa"/>
+          </w:tcPr>
+          <w:p>
+            <w:pPr>
+              <w:jc w:val="center"/>
+            </w:pPr>
+            <w:r>
+              <w:t>3.13</w:t>
+            </w:r>
+          </w:p>
+        </w:tc>
+        <w:tc>
+          <w:tcPr>
+            <w:tcW w:w="1344" w:type="dxa"/>
+          </w:tcPr>
+          <w:p>
+            <w:r>
+              <w:t>Fonctionnel</w:t>
+            </w:r>
+          </w:p>
+        </w:tc>
+        <w:tc>
+          <w:tcPr>
+            <w:tcW w:w="6379" w:type="dxa"/>
+          </w:tcPr>
+          <w:p>
+            <w:r>
+              <w:t>L</w:t>
+            </w:r>
+            <w:r>
+              <w:t xml:space="preserve">e taux de tâche internes </w:t>
+            </w:r>
+            <w:r>
+              <w:t xml:space="preserve">de l’assistant doit être au format </w:t>
+            </w:r>
+            <w:r>
+              <w:t>entier</w:t>
+            </w:r>
+          </w:p>
+        </w:tc>
+        <w:tc>
+          <w:tcPr>
+            <w:tcW w:w="955" w:type="dxa"/>
+          </w:tcPr>
+          <w:p>
+            <w:pPr>
+              <w:jc w:val="center"/>
+            </w:pPr>
+            <w:r>
+              <w:t>1</w:t>
+            </w:r>
+          </w:p>
+        </w:tc>
+      </w:tr>
+      <w:tr>
+        <w:tc>
+          <w:tcPr>
+            <w:tcW w:w="607" w:type="dxa"/>
+          </w:tcPr>
+          <w:p>
+            <w:pPr>
+              <w:jc w:val="center"/>
+            </w:pPr>
+            <w:r>
+              <w:t>3.14</w:t>
+            </w:r>
+          </w:p>
+        </w:tc>
+        <w:tc>
+          <w:tcPr>
+            <w:tcW w:w="1344" w:type="dxa"/>
+          </w:tcPr>
+          <w:p>
+            <w:r>
+              <w:t>Fonctionnel</w:t>
+            </w:r>
+          </w:p>
+        </w:tc>
+        <w:tc>
+          <w:tcPr>
+            <w:tcW w:w="6379" w:type="dxa"/>
+          </w:tcPr>
+          <w:p>
+            <w:r>
+              <w:t>L</w:t>
+            </w:r>
+            <w:r>
+              <w:t xml:space="preserve">e groupe </w:t>
+            </w:r>
+            <w:r>
+              <w:t xml:space="preserve">de l’assistant doit être au format </w:t>
+            </w:r>
+            <w:r>
+              <w:t>entier</w:t>
+            </w:r>
+          </w:p>
+        </w:tc>
+        <w:tc>
+          <w:tcPr>
+            <w:tcW w:w="955" w:type="dxa"/>
+          </w:tcPr>
+          <w:p>
+            <w:pPr>
+              <w:jc w:val="center"/>
+            </w:pPr>
+            <w:r>
+              <w:t>1</w:t>
+            </w:r>
+          </w:p>
+        </w:tc>
+      </w:tr>
+    </w:tbl>
+    <w:p>
+      <w:pPr>
+        <w:pStyle w:val="Titre2"/>
+        <w:numPr>
+          <w:ilvl w:val="0"/>
+          <w:numId w:val="0"/>
+        </w:numPr>
+      </w:pPr>
+    </w:p>
+    <w:tbl>
+      <w:tblPr>
+        <w:tblStyle w:val="Grilledutableau"/>
+        <w:tblW w:w="0" w:type="auto"/>
+        <w:tblLook w:val="04A0" w:firstRow="1" w:lastRow="0" w:firstColumn="1" w:lastColumn="0" w:noHBand="0" w:noVBand="1"/>
+      </w:tblPr>
+      <w:tblGrid>
+        <w:gridCol w:w="607"/>
+        <w:gridCol w:w="1344"/>
+        <w:gridCol w:w="6379"/>
+        <w:gridCol w:w="955"/>
+      </w:tblGrid>
+      <w:tr>
+        <w:tc>
+          <w:tcPr>
+            <w:tcW w:w="607" w:type="dxa"/>
+          </w:tcPr>
+          <w:p>
+            <w:pPr>
+              <w:rPr>
+                <w:b/>
+              </w:rPr>
+            </w:pPr>
+            <w:r>
+              <w:rPr>
+                <w:b/>
+              </w:rPr>
+              <w:t>ID</w:t>
+            </w:r>
+          </w:p>
+        </w:tc>
+        <w:tc>
+          <w:tcPr>
+            <w:tcW w:w="1344" w:type="dxa"/>
+          </w:tcPr>
+          <w:p>
+            <w:pPr>
+              <w:rPr>
+                <w:b/>
+              </w:rPr>
+            </w:pPr>
+            <w:r>
+              <w:rPr>
+                <w:b/>
+              </w:rPr>
+              <w:t>Type</w:t>
+            </w:r>
+          </w:p>
+        </w:tc>
+        <w:tc>
+          <w:tcPr>
+            <w:tcW w:w="6379" w:type="dxa"/>
+          </w:tcPr>
+          <w:p>
+            <w:pPr>
+              <w:rPr>
+                <w:b/>
+              </w:rPr>
+            </w:pPr>
+            <w:r>
+              <w:rPr>
+                <w:b/>
+              </w:rPr>
+              <w:t>Description</w:t>
+            </w:r>
+          </w:p>
+        </w:tc>
+        <w:tc>
+          <w:tcPr>
+            <w:tcW w:w="955" w:type="dxa"/>
+          </w:tcPr>
+          <w:p>
+            <w:pPr>
+              <w:rPr>
+                <w:b/>
+              </w:rPr>
+            </w:pPr>
+            <w:r>
+              <w:rPr>
+                <w:b/>
+              </w:rPr>
+              <w:t>Priorité</w:t>
+            </w:r>
+          </w:p>
+        </w:tc>
+      </w:tr>
+      <w:tr>
+        <w:tc>
+          <w:tcPr>
+            <w:tcW w:w="607" w:type="dxa"/>
+          </w:tcPr>
+          <w:p>
+            <w:pPr>
+              <w:jc w:val="center"/>
+            </w:pPr>
+            <w:r>
+              <w:t>4</w:t>
+            </w:r>
+            <w:r>
+              <w:t>.1</w:t>
+            </w:r>
+          </w:p>
+        </w:tc>
+        <w:tc>
+          <w:tcPr>
+            <w:tcW w:w="1344" w:type="dxa"/>
+          </w:tcPr>
+          <w:p>
+            <w:r>
+              <w:t>Fonctionnel</w:t>
+            </w:r>
+          </w:p>
+        </w:tc>
+        <w:tc>
+          <w:tcPr>
+            <w:tcW w:w="6379" w:type="dxa"/>
+          </w:tcPr>
+          <w:p>
+            <w:r>
+              <w:t>L</w:t>
+            </w:r>
+            <w:r>
+              <w:t xml:space="preserve">’acronyme du groupe de </w:t>
+            </w:r>
+            <w:proofErr w:type="spellStart"/>
+            <w:r>
+              <w:t>compét</w:t>
+            </w:r>
+            <w:proofErr w:type="spellEnd"/>
+            <w:r>
+              <w:t xml:space="preserve">. </w:t>
+            </w:r>
+            <w:r>
+              <w:t xml:space="preserve">doit être au format texte </w:t>
+            </w:r>
+          </w:p>
+        </w:tc>
+        <w:tc>
+          <w:tcPr>
+            <w:tcW w:w="955" w:type="dxa"/>
+          </w:tcPr>
+          <w:p>
+            <w:pPr>
+              <w:jc w:val="center"/>
+            </w:pPr>
+            <w:r>
+              <w:t>1</w:t>
+            </w:r>
+          </w:p>
+        </w:tc>
+      </w:tr>
+      <w:tr>
+        <w:trPr>
+          <w:trHeight w:val="156"/>
+        </w:trPr>
+        <w:tc>
+          <w:tcPr>
+            <w:tcW w:w="607" w:type="dxa"/>
+          </w:tcPr>
+          <w:p>
+            <w:pPr>
+              <w:jc w:val="center"/>
+            </w:pPr>
+            <w:r>
+              <w:t>4</w:t>
+            </w:r>
+            <w:r>
+              <w:t>.2</w:t>
+            </w:r>
+          </w:p>
+        </w:tc>
+        <w:tc>
+          <w:tcPr>
+            <w:tcW w:w="1344" w:type="dxa"/>
+          </w:tcPr>
+          <w:p>
+            <w:r>
+              <w:t>Fonctionnel</w:t>
+            </w:r>
+          </w:p>
+        </w:tc>
+        <w:tc>
+          <w:tcPr>
+            <w:tcW w:w="6379" w:type="dxa"/>
+          </w:tcPr>
+          <w:p>
+            <w:r>
+              <w:t>Le nom</w:t>
+            </w:r>
+            <w:r>
+              <w:t xml:space="preserve"> du groupe de </w:t>
+            </w:r>
+            <w:proofErr w:type="spellStart"/>
+            <w:r>
+              <w:t>compét</w:t>
+            </w:r>
+            <w:proofErr w:type="spellEnd"/>
+            <w:r>
+              <w:t>. doit être au format texte</w:t>
+            </w:r>
+          </w:p>
+        </w:tc>
+        <w:tc>
+          <w:tcPr>
+            <w:tcW w:w="955" w:type="dxa"/>
+          </w:tcPr>
+          <w:p>
+            <w:pPr>
+              <w:jc w:val="center"/>
+            </w:pPr>
+            <w:r>
+              <w:t>1</w:t>
+            </w:r>
+          </w:p>
+        </w:tc>
+      </w:tr>
+    </w:tbl>
+    <w:p>
+      <w:pPr>
+        <w:spacing w:before="120" w:after="120"/>
+      </w:pPr>
+    </w:p>
+    <w:tbl>
+      <w:tblPr>
+        <w:tblStyle w:val="Grilledutableau"/>
+        <w:tblW w:w="0" w:type="auto"/>
+        <w:tblLook w:val="04A0" w:firstRow="1" w:lastRow="0" w:firstColumn="1" w:lastColumn="0" w:noHBand="0" w:noVBand="1"/>
+      </w:tblPr>
+      <w:tblGrid>
+        <w:gridCol w:w="607"/>
+        <w:gridCol w:w="1344"/>
+        <w:gridCol w:w="6379"/>
+        <w:gridCol w:w="955"/>
+      </w:tblGrid>
+      <w:tr>
+        <w:tc>
+          <w:tcPr>
+            <w:tcW w:w="607" w:type="dxa"/>
+          </w:tcPr>
+          <w:p>
+            <w:pPr>
+              <w:rPr>
+                <w:b/>
+              </w:rPr>
+            </w:pPr>
+            <w:r>
+              <w:rPr>
+                <w:b/>
+              </w:rPr>
+              <w:t>ID</w:t>
+            </w:r>
+          </w:p>
+        </w:tc>
+        <w:tc>
+          <w:tcPr>
+            <w:tcW w:w="1344" w:type="dxa"/>
+          </w:tcPr>
+          <w:p>
+            <w:pPr>
+              <w:rPr>
+                <w:b/>
+              </w:rPr>
+            </w:pPr>
+            <w:r>
+              <w:rPr>
+                <w:b/>
+              </w:rPr>
+              <w:t>Type</w:t>
+            </w:r>
+          </w:p>
+        </w:tc>
+        <w:tc>
+          <w:tcPr>
+            <w:tcW w:w="6379" w:type="dxa"/>
+          </w:tcPr>
+          <w:p>
+            <w:pPr>
+              <w:rPr>
+                <w:b/>
+              </w:rPr>
+            </w:pPr>
+            <w:r>
+              <w:rPr>
+                <w:b/>
+              </w:rPr>
+              <w:t>Description</w:t>
+            </w:r>
+          </w:p>
+        </w:tc>
+        <w:tc>
+          <w:tcPr>
+            <w:tcW w:w="955" w:type="dxa"/>
+          </w:tcPr>
+          <w:p>
+            <w:pPr>
+              <w:rPr>
+                <w:b/>
+              </w:rPr>
+            </w:pPr>
+            <w:r>
+              <w:rPr>
+                <w:b/>
+              </w:rPr>
+              <w:t>Priorité</w:t>
+            </w:r>
+          </w:p>
+        </w:tc>
+      </w:tr>
+      <w:tr>
+        <w:tc>
+          <w:tcPr>
+            <w:tcW w:w="607" w:type="dxa"/>
+          </w:tcPr>
+          <w:p>
+            <w:pPr>
+              <w:jc w:val="center"/>
+            </w:pPr>
+            <w:r>
+              <w:t>5</w:t>
+            </w:r>
+            <w:r>
+              <w:t>.1</w:t>
+            </w:r>
+          </w:p>
+        </w:tc>
+        <w:tc>
+          <w:tcPr>
+            <w:tcW w:w="1344" w:type="dxa"/>
+          </w:tcPr>
+          <w:p>
+            <w:r>
+              <w:t>Fonctionnel</w:t>
+            </w:r>
+          </w:p>
+        </w:tc>
+        <w:tc>
+          <w:tcPr>
+            <w:tcW w:w="6379" w:type="dxa"/>
+          </w:tcPr>
+          <w:p>
+            <w:r>
+              <w:t xml:space="preserve">Le taux d’engagement du projet </w:t>
+            </w:r>
+            <w:r>
+              <w:t xml:space="preserve">doit être au format </w:t>
+            </w:r>
+            <w:r>
+              <w:t>entier</w:t>
+            </w:r>
+            <w:r>
+              <w:t xml:space="preserve"> </w:t>
+            </w:r>
+          </w:p>
+        </w:tc>
+        <w:tc>
+          <w:tcPr>
+            <w:tcW w:w="955" w:type="dxa"/>
+          </w:tcPr>
+          <w:p>
+            <w:pPr>
+              <w:jc w:val="center"/>
+            </w:pPr>
+            <w:r>
+              <w:t>1</w:t>
+            </w:r>
+          </w:p>
+        </w:tc>
+      </w:tr>
+      <w:tr>
+        <w:trPr>
+          <w:trHeight w:val="156"/>
+        </w:trPr>
+        <w:tc>
+          <w:tcPr>
+            <w:tcW w:w="607" w:type="dxa"/>
+          </w:tcPr>
+          <w:p>
+            <w:pPr>
+              <w:jc w:val="center"/>
+            </w:pPr>
+            <w:r>
+              <w:t>5</w:t>
+            </w:r>
+            <w:r>
+              <w:t>.2</w:t>
+            </w:r>
+          </w:p>
+        </w:tc>
+        <w:tc>
+          <w:tcPr>
+            <w:tcW w:w="1344" w:type="dxa"/>
+          </w:tcPr>
+          <w:p>
+            <w:r>
+              <w:t>Fonctionnel</w:t>
+            </w:r>
+          </w:p>
+        </w:tc>
+        <w:tc>
+          <w:tcPr>
+            <w:tcW w:w="6379" w:type="dxa"/>
+          </w:tcPr>
+          <w:p>
+            <w:r>
+              <w:t>L</w:t>
+            </w:r>
+            <w:r>
+              <w:t xml:space="preserve">’assistant </w:t>
+            </w:r>
+            <w:r>
+              <w:t xml:space="preserve">assigné </w:t>
+            </w:r>
+            <w:r>
+              <w:t>au</w:t>
+            </w:r>
+            <w:r>
+              <w:t xml:space="preserve"> projet doit être au format entier</w:t>
+            </w:r>
+          </w:p>
+        </w:tc>
+        <w:tc>
+          <w:tcPr>
+            <w:tcW w:w="955" w:type="dxa"/>
+          </w:tcPr>
+          <w:p>
+            <w:pPr>
+              <w:jc w:val="center"/>
+            </w:pPr>
+            <w:r>
+              <w:t>1</w:t>
+            </w:r>
+          </w:p>
+        </w:tc>
+      </w:tr>
+      <w:tr>
+        <w:trPr>
+          <w:trHeight w:val="156"/>
+        </w:trPr>
+        <w:tc>
+          <w:tcPr>
+            <w:tcW w:w="607" w:type="dxa"/>
+          </w:tcPr>
+          <w:p>
+            <w:pPr>
+              <w:jc w:val="center"/>
+            </w:pPr>
+            <w:r>
+              <w:t>5.3</w:t>
+            </w:r>
+          </w:p>
+        </w:tc>
+        <w:tc>
+          <w:tcPr>
+            <w:tcW w:w="1344" w:type="dxa"/>
+          </w:tcPr>
+          <w:p>
+            <w:r>
+              <w:t>Fonctionnel</w:t>
+            </w:r>
+          </w:p>
+        </w:tc>
+        <w:tc>
+          <w:tcPr>
+            <w:tcW w:w="6379" w:type="dxa"/>
+          </w:tcPr>
+          <w:p>
+            <w:r>
+              <w:t xml:space="preserve">Le projet assigné à l’assistant </w:t>
+            </w:r>
+            <w:r>
+              <w:t>doit être au format entier</w:t>
+            </w:r>
+          </w:p>
+        </w:tc>
+        <w:tc>
+          <w:tcPr>
+            <w:tcW w:w="955" w:type="dxa"/>
+          </w:tcPr>
+          <w:p>
+            <w:pPr>
+              <w:jc w:val="center"/>
+            </w:pPr>
+            <w:r>
+              <w:t>1</w:t>
+            </w:r>
+          </w:p>
+        </w:tc>
+      </w:tr>
+    </w:tbl>
+    <w:p>
+      <w:pPr>
+        <w:spacing w:before="120" w:after="120"/>
+      </w:pPr>
+    </w:p>
+    <w:tbl>
+      <w:tblPr>
+        <w:tblStyle w:val="Grilledutableau"/>
+        <w:tblW w:w="0" w:type="auto"/>
+        <w:tblLook w:val="04A0" w:firstRow="1" w:lastRow="0" w:firstColumn="1" w:lastColumn="0" w:noHBand="0" w:noVBand="1"/>
+      </w:tblPr>
+      <w:tblGrid>
+        <w:gridCol w:w="607"/>
+        <w:gridCol w:w="1344"/>
+        <w:gridCol w:w="6379"/>
+        <w:gridCol w:w="955"/>
+      </w:tblGrid>
+      <w:tr>
+        <w:tc>
+          <w:tcPr>
+            <w:tcW w:w="607" w:type="dxa"/>
+          </w:tcPr>
+          <w:p>
+            <w:pPr>
+              <w:rPr>
+                <w:b/>
+              </w:rPr>
+            </w:pPr>
+            <w:r>
+              <w:rPr>
+                <w:b/>
+              </w:rPr>
+              <w:t>ID</w:t>
+            </w:r>
+          </w:p>
+        </w:tc>
+        <w:tc>
+          <w:tcPr>
+            <w:tcW w:w="1344" w:type="dxa"/>
+          </w:tcPr>
+          <w:p>
+            <w:pPr>
+              <w:rPr>
+                <w:b/>
+              </w:rPr>
+            </w:pPr>
+            <w:r>
+              <w:rPr>
+                <w:b/>
+              </w:rPr>
+              <w:t>Type</w:t>
+            </w:r>
+          </w:p>
+        </w:tc>
+        <w:tc>
+          <w:tcPr>
+            <w:tcW w:w="6379" w:type="dxa"/>
+          </w:tcPr>
+          <w:p>
+            <w:pPr>
+              <w:rPr>
+                <w:b/>
+              </w:rPr>
+            </w:pPr>
+            <w:r>
+              <w:rPr>
+                <w:b/>
+              </w:rPr>
+              <w:t>Description</w:t>
+            </w:r>
+          </w:p>
+        </w:tc>
+        <w:tc>
+          <w:tcPr>
+            <w:tcW w:w="955" w:type="dxa"/>
+          </w:tcPr>
+          <w:p>
+            <w:pPr>
+              <w:rPr>
+                <w:b/>
+              </w:rPr>
+            </w:pPr>
+            <w:r>
+              <w:rPr>
+                <w:b/>
+              </w:rPr>
+              <w:t>Priorité</w:t>
+            </w:r>
+          </w:p>
+        </w:tc>
+      </w:tr>
+      <w:tr>
+        <w:tc>
+          <w:tcPr>
+            <w:tcW w:w="607" w:type="dxa"/>
+          </w:tcPr>
+          <w:p>
+            <w:pPr>
+              <w:jc w:val="center"/>
+            </w:pPr>
+            <w:r>
+              <w:t>6</w:t>
+            </w:r>
+            <w:r>
+              <w:t>.1</w:t>
+            </w:r>
+          </w:p>
+        </w:tc>
+        <w:tc>
+          <w:tcPr>
+            <w:tcW w:w="1344" w:type="dxa"/>
+          </w:tcPr>
+          <w:p>
+            <w:r>
+              <w:t>Fonctionnel</w:t>
+            </w:r>
+          </w:p>
+        </w:tc>
+        <w:tc>
+          <w:tcPr>
+            <w:tcW w:w="6379" w:type="dxa"/>
+          </w:tcPr>
+          <w:p>
+            <w:r>
+              <w:t>Tous les liens (barre de menu normal, menu</w:t>
+            </w:r>
+            <w:r>
+              <w:t xml:space="preserve"> </w:t>
+            </w:r>
+            <w:r>
+              <w:t xml:space="preserve">mobile, </w:t>
+            </w:r>
+            <w:proofErr w:type="spellStart"/>
+            <w:r>
+              <w:t>footer</w:t>
+            </w:r>
+            <w:proofErr w:type="spellEnd"/>
+            <w:r>
+              <w:t>) doivent être fonctionnels</w:t>
+            </w:r>
+          </w:p>
+        </w:tc>
+        <w:tc>
+          <w:tcPr>
+            <w:tcW w:w="955" w:type="dxa"/>
+          </w:tcPr>
+          <w:p>
+            <w:pPr>
+              <w:jc w:val="center"/>
+            </w:pPr>
+            <w:r>
+              <w:t>1</w:t>
+            </w:r>
+          </w:p>
+        </w:tc>
+      </w:tr>
+    </w:tbl>
     <w:p/>
+    <w:tbl>
+      <w:tblPr>
+        <w:tblStyle w:val="Grilledutableau"/>
+        <w:tblW w:w="0" w:type="auto"/>
+        <w:tblLook w:val="04A0" w:firstRow="1" w:lastRow="0" w:firstColumn="1" w:lastColumn="0" w:noHBand="0" w:noVBand="1"/>
+      </w:tblPr>
+      <w:tblGrid>
+        <w:gridCol w:w="607"/>
+        <w:gridCol w:w="1344"/>
+        <w:gridCol w:w="6379"/>
+        <w:gridCol w:w="955"/>
+      </w:tblGrid>
+      <w:tr>
+        <w:tc>
+          <w:tcPr>
+            <w:tcW w:w="607" w:type="dxa"/>
+          </w:tcPr>
+          <w:p>
+            <w:pPr>
+              <w:rPr>
+                <w:b/>
+              </w:rPr>
+            </w:pPr>
+            <w:r>
+              <w:rPr>
+                <w:b/>
+              </w:rPr>
+              <w:t>ID</w:t>
+            </w:r>
+          </w:p>
+        </w:tc>
+        <w:tc>
+          <w:tcPr>
+            <w:tcW w:w="1344" w:type="dxa"/>
+          </w:tcPr>
+          <w:p>
+            <w:pPr>
+              <w:rPr>
+                <w:b/>
+              </w:rPr>
+            </w:pPr>
+            <w:r>
+              <w:rPr>
+                <w:b/>
+              </w:rPr>
+              <w:t>Type</w:t>
+            </w:r>
+          </w:p>
+        </w:tc>
+        <w:tc>
+          <w:tcPr>
+            <w:tcW w:w="6379" w:type="dxa"/>
+          </w:tcPr>
+          <w:p>
+            <w:pPr>
+              <w:rPr>
+                <w:b/>
+              </w:rPr>
+            </w:pPr>
+            <w:r>
+              <w:rPr>
+                <w:b/>
+              </w:rPr>
+              <w:t>Description</w:t>
+            </w:r>
+          </w:p>
+        </w:tc>
+        <w:tc>
+          <w:tcPr>
+            <w:tcW w:w="955" w:type="dxa"/>
+          </w:tcPr>
+          <w:p>
+            <w:pPr>
+              <w:rPr>
+                <w:b/>
+              </w:rPr>
+            </w:pPr>
+            <w:r>
+              <w:rPr>
+                <w:b/>
+              </w:rPr>
+              <w:t>Priorité</w:t>
+            </w:r>
+          </w:p>
+        </w:tc>
+      </w:tr>
+      <w:tr>
+        <w:tc>
+          <w:tcPr>
+            <w:tcW w:w="607" w:type="dxa"/>
+          </w:tcPr>
+          <w:p>
+            <w:pPr>
+              <w:jc w:val="center"/>
+            </w:pPr>
+            <w:r>
+              <w:t>7</w:t>
+            </w:r>
+            <w:r>
+              <w:t>.1</w:t>
+            </w:r>
+          </w:p>
+        </w:tc>
+        <w:tc>
+          <w:tcPr>
+            <w:tcW w:w="1344" w:type="dxa"/>
+          </w:tcPr>
+          <w:p>
+            <w:r>
+              <w:t>Fonctionnel</w:t>
+            </w:r>
+          </w:p>
+        </w:tc>
+        <w:tc>
+          <w:tcPr>
+            <w:tcW w:w="6379" w:type="dxa"/>
+          </w:tcPr>
+          <w:p>
+            <w:pPr>
+              <w:tabs>
+                <w:tab w:val="right" w:pos="6163"/>
+              </w:tabs>
+            </w:pPr>
+            <w:r>
+              <w:t xml:space="preserve">Un utilisateur avec les droits « USER » </w:t>
+            </w:r>
+            <w:proofErr w:type="gramStart"/>
+            <w:r>
+              <w:t>à le</w:t>
+            </w:r>
+            <w:proofErr w:type="gramEnd"/>
+            <w:r>
+              <w:t xml:space="preserve"> droit d’accéder à</w:t>
+            </w:r>
+            <w:r>
+              <w:t xml:space="preserve"> </w:t>
+            </w:r>
+            <w:r>
+              <w:t>tout le site et a uniquement le droit en lecture sur toute la BDD</w:t>
+            </w:r>
+            <w:r>
+              <w:tab/>
+            </w:r>
+          </w:p>
+        </w:tc>
+        <w:tc>
+          <w:tcPr>
+            <w:tcW w:w="955" w:type="dxa"/>
+          </w:tcPr>
+          <w:p>
+            <w:pPr>
+              <w:jc w:val="center"/>
+            </w:pPr>
+            <w:r>
+              <w:t>1</w:t>
+            </w:r>
+          </w:p>
+        </w:tc>
+      </w:tr>
+      <w:tr>
+        <w:trPr>
+          <w:trHeight w:val="156"/>
+        </w:trPr>
+        <w:tc>
+          <w:tcPr>
+            <w:tcW w:w="607" w:type="dxa"/>
+          </w:tcPr>
+          <w:p>
+            <w:pPr>
+              <w:jc w:val="center"/>
+            </w:pPr>
+            <w:r>
+              <w:t>7</w:t>
+            </w:r>
+            <w:r>
+              <w:t>.2</w:t>
+            </w:r>
+          </w:p>
+        </w:tc>
+        <w:tc>
+          <w:tcPr>
+            <w:tcW w:w="1344" w:type="dxa"/>
+          </w:tcPr>
+          <w:p>
+            <w:r>
+              <w:t>Fonctionnel</w:t>
+            </w:r>
+          </w:p>
+        </w:tc>
+        <w:tc>
+          <w:tcPr>
+            <w:tcW w:w="6379" w:type="dxa"/>
+          </w:tcPr>
+          <w:p>
+            <w:r>
+              <w:t>Un utilisateur avec les droits « </w:t>
+            </w:r>
+            <w:r>
+              <w:t>ADMIN</w:t>
+            </w:r>
+            <w:r>
+              <w:t> » à le droit d’accéder à</w:t>
+            </w:r>
+            <w:r>
+              <w:t xml:space="preserve"> tout le site et </w:t>
+            </w:r>
+            <w:proofErr w:type="gramStart"/>
+            <w:r>
+              <w:t>a</w:t>
+            </w:r>
+            <w:proofErr w:type="gramEnd"/>
+            <w:r>
+              <w:t xml:space="preserve"> le droit en lecture/écriture sur toute la BDD</w:t>
+            </w:r>
+          </w:p>
+        </w:tc>
+        <w:tc>
+          <w:tcPr>
+            <w:tcW w:w="955" w:type="dxa"/>
+          </w:tcPr>
+          <w:p>
+            <w:pPr>
+              <w:jc w:val="center"/>
+            </w:pPr>
+            <w:r>
+              <w:t>1</w:t>
+            </w:r>
+          </w:p>
+        </w:tc>
+      </w:tr>
+      <w:tr>
+        <w:trPr>
+          <w:trHeight w:val="156"/>
+        </w:trPr>
+        <w:tc>
+          <w:tcPr>
+            <w:tcW w:w="607" w:type="dxa"/>
+          </w:tcPr>
+          <w:p>
+            <w:pPr>
+              <w:jc w:val="center"/>
+            </w:pPr>
+            <w:r>
+              <w:t>7</w:t>
+            </w:r>
+            <w:r>
+              <w:t>.3</w:t>
+            </w:r>
+          </w:p>
+        </w:tc>
+        <w:tc>
+          <w:tcPr>
+            <w:tcW w:w="1344" w:type="dxa"/>
+          </w:tcPr>
+          <w:p>
+            <w:r>
+              <w:t>Fonctionnel</w:t>
+            </w:r>
+          </w:p>
+        </w:tc>
+        <w:tc>
+          <w:tcPr>
+            <w:tcW w:w="6379" w:type="dxa"/>
+          </w:tcPr>
+          <w:p>
+            <w:r>
+              <w:t>Un utilisateur non-</w:t>
+            </w:r>
+            <w:proofErr w:type="spellStart"/>
+            <w:r>
+              <w:t>loggé</w:t>
+            </w:r>
+            <w:proofErr w:type="spellEnd"/>
+            <w:r>
+              <w:t xml:space="preserve"> à le droit d’accéder uniquement à la page d’accueil et n’a aucun droit sur la BDD</w:t>
+            </w:r>
+          </w:p>
+        </w:tc>
+        <w:tc>
+          <w:tcPr>
+            <w:tcW w:w="955" w:type="dxa"/>
+          </w:tcPr>
+          <w:p>
+            <w:pPr>
+              <w:jc w:val="center"/>
+            </w:pPr>
+            <w:r>
+              <w:t>1</w:t>
+            </w:r>
+          </w:p>
+        </w:tc>
+      </w:tr>
+    </w:tbl>
+    <w:p>
+      <w:pPr>
+        <w:rPr>
+          <w:color w:val="FF0000"/>
+        </w:rPr>
+      </w:pPr>
+      <w:r>
+        <w:rPr>
+          <w:color w:val="FF0000"/>
+        </w:rPr>
+        <w:t>Remarque : tous les champs sont toujours requis !</w:t>
+      </w:r>
+    </w:p>
+    <w:p>
+      <w:pPr>
+        <w:pStyle w:val="Titre2"/>
+        <w:spacing w:before="240"/>
+      </w:pPr>
+      <w:r>
+        <w:lastRenderedPageBreak/>
+        <w:t>Cas de test</w:t>
+      </w:r>
+    </w:p>
+    <w:p>
+      <w:bookmarkStart w:id="4" w:name="_GoBack"/>
+      <w:bookmarkEnd w:id="4"/>
+    </w:p>
     <w:p>
       <w:pPr>
         <w:pStyle w:val="Titre1"/>
@@ -2056,7 +5522,7 @@
         <w:noProof/>
         <w:lang w:val="fr-FR"/>
       </w:rPr>
-      <w:t>4</w:t>
+      <w:t>7</w:t>
     </w:r>
     <w:r>
       <w:rPr>
@@ -2099,7 +5565,7 @@
         <w:noProof/>
         <w:lang w:val="fr-FR"/>
       </w:rPr>
-      <w:t>4</w:t>
+      <w:t>7</w:t>
     </w:r>
     <w:r>
       <w:rPr>
@@ -2113,13 +5579,7 @@
       <w:t xml:space="preserve">Le </w:t>
     </w:r>
     <w:r>
-      <w:t>02 ma</w:t>
-    </w:r>
-    <w:r>
-      <w:t>r</w:t>
-    </w:r>
-    <w:r>
-      <w:t>s</w:t>
+      <w:t>23 avril</w:t>
     </w:r>
     <w:r>
       <w:t xml:space="preserve"> 2016</w:t>
@@ -4128,7 +7588,7 @@
 </file>
 
 <file path=customXml/itemProps1.xml><?xml version="1.0" encoding="utf-8"?>
-<ds:datastoreItem xmlns:ds="http://schemas.openxmlformats.org/officeDocument/2006/customXml" ds:itemID="{C26DB076-68AB-4A05-B986-49B941F55D49}">
+<ds:datastoreItem xmlns:ds="http://schemas.openxmlformats.org/officeDocument/2006/customXml" ds:itemID="{3DE3323B-AA32-494E-92D5-1E3432BFB528}">
   <ds:schemaRefs>
     <ds:schemaRef ds:uri="http://schemas.openxmlformats.org/officeDocument/2006/bibliography"/>
   </ds:schemaRefs>

</xml_diff>

<commit_message>
Création des tests, documentation OK
</commit_message>
<xml_diff>
--- a/Documentation/Documentation_tests.docx
+++ b/Documentation/Documentation_tests.docx
@@ -154,7 +154,7 @@
           </mc:Choice>
           <mc:Fallback>
             <w:pict>
-              <v:line w14:anchorId="01EE1AE8" id="Connecteur droit 1" o:spid="_x0000_s1026" style="position:absolute;z-index:251654656;visibility:visible;mso-wrap-style:square;mso-wrap-distance-left:9pt;mso-wrap-distance-top:0;mso-wrap-distance-right:9pt;mso-wrap-distance-bottom:0;mso-position-horizontal:absolute;mso-position-horizontal-relative:text;mso-position-vertical:absolute;mso-position-vertical-relative:text" from="71.9pt,7.45pt" to="397.15pt,7.45pt" o:gfxdata="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" strokecolor="#dd005f" strokeweight=".5pt">
+              <v:line w14:anchorId="49A6AD63" id="Connecteur droit 1" o:spid="_x0000_s1026" style="position:absolute;z-index:251654656;visibility:visible;mso-wrap-style:square;mso-wrap-distance-left:9pt;mso-wrap-distance-top:0;mso-wrap-distance-right:9pt;mso-wrap-distance-bottom:0;mso-position-horizontal:absolute;mso-position-horizontal-relative:text;mso-position-vertical:absolute;mso-position-vertical-relative:text" from="71.9pt,7.45pt" to="397.15pt,7.45pt" o:gfxdata="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" strokecolor="#dd005f" strokeweight=".5pt">
                 <v:stroke joinstyle="miter"/>
               </v:line>
             </w:pict>
@@ -361,38 +361,6 @@
         <w:rPr>
           <w:b/>
         </w:rPr>
-        <w:t>Début du projet</w:t>
-      </w:r>
-      <w:r>
-        <w:rPr>
-          <w:b/>
-        </w:rPr>
-        <w:t> </w:t>
-      </w:r>
-      <w:proofErr w:type="gramStart"/>
-      <w:r>
-        <w:rPr>
-          <w:b/>
-        </w:rPr>
-        <w:t>:</w:t>
-      </w:r>
-      <w:r>
-        <w:tab/>
-      </w:r>
-      <w:r>
-        <w:t>???</w:t>
-      </w:r>
-      <w:proofErr w:type="gramEnd"/>
-      <w:r>
-        <w:t xml:space="preserve"> 2016</w:t>
-      </w:r>
-      <w:r>
-        <w:br/>
-      </w:r>
-      <w:r>
-        <w:rPr>
-          <w:b/>
-        </w:rPr>
         <w:t>Remis</w:t>
       </w:r>
       <w:r>
@@ -405,21 +373,7 @@
         <w:rPr>
           <w:b/>
         </w:rPr>
-        <w:t xml:space="preserve"> des </w:t>
-      </w:r>
-      <w:proofErr w:type="spellStart"/>
-      <w:r>
-        <w:rPr>
-          <w:b/>
-        </w:rPr>
-        <w:t>délivrables</w:t>
-      </w:r>
-      <w:proofErr w:type="spellEnd"/>
-      <w:r>
-        <w:rPr>
-          <w:b/>
-        </w:rPr>
-        <w:t> :</w:t>
+        <w:t xml:space="preserve"> des délivrables :</w:t>
       </w:r>
       <w:r>
         <w:t xml:space="preserve"> </w:t>
@@ -711,15 +665,7 @@
         <w:t>La sécurité</w:t>
       </w:r>
       <w:r>
-        <w:t> : l’application web inclus une gestion des utilisateurs ayant des droits attribués. Afin de tester la bonne sécurité du système nous créerons deux utilisateurs, un ayant les droit « ADMIN » et l’autre ayant les droits « USER ». De plus, nous testerons le site en mode « public » avec un utilisateur non-</w:t>
-      </w:r>
-      <w:proofErr w:type="spellStart"/>
-      <w:r>
-        <w:t>loggé</w:t>
-      </w:r>
-      <w:proofErr w:type="spellEnd"/>
-      <w:r>
-        <w:t>.</w:t>
+        <w:t> : l’application web inclus une gestion des utilisateurs ayant des droits attribués. Afin de tester la bonne sécurité du système nous créerons deux utilisateurs, un ayant les droit « ADMIN » et l’autre ayant les droits « USER ». De plus, nous testerons le site en mode « public » avec un utilisateur non-loggé.</w:t>
       </w:r>
       <w:r>
         <w:br/>
@@ -1145,31 +1091,7 @@
         <w:t>L’ergonomie</w:t>
       </w:r>
       <w:r>
-        <w:t xml:space="preserve"> : afin d’avoir un design acceptable, nous avons plaqué un </w:t>
-      </w:r>
-      <w:proofErr w:type="spellStart"/>
-      <w:r>
-        <w:t>framework</w:t>
-      </w:r>
-      <w:proofErr w:type="spellEnd"/>
-      <w:r>
-        <w:t xml:space="preserve"> CSS s’appelant « </w:t>
-      </w:r>
-      <w:proofErr w:type="spellStart"/>
-      <w:r>
-        <w:t>Materialize</w:t>
-      </w:r>
-      <w:proofErr w:type="spellEnd"/>
-      <w:r>
-        <w:t xml:space="preserve"> » par-dessus les pages générer par JEE. Nous vérifierons donc que toutes les pages de l’application web utilisent bien le </w:t>
-      </w:r>
-      <w:proofErr w:type="spellStart"/>
-      <w:r>
-        <w:t>framework</w:t>
-      </w:r>
-      <w:proofErr w:type="spellEnd"/>
-      <w:r>
-        <w:t xml:space="preserve"> CSS, nous testerons notamment :</w:t>
+        <w:t> : afin d’avoir un design acceptable, nous avons plaqué un framework CSS s’appelant « Materialize » par-dessus les pages générer par JEE. Nous vérifierons donc que toutes les pages de l’application web utilisent bien le framework CSS, nous testerons notamment :</w:t>
       </w:r>
     </w:p>
     <w:p>
@@ -1216,13 +1138,8 @@
           <w:numId w:val="3"/>
         </w:numPr>
       </w:pPr>
-      <w:proofErr w:type="spellStart"/>
-      <w:r>
-        <w:t>Div</w:t>
-      </w:r>
-      <w:proofErr w:type="spellEnd"/>
-      <w:r>
-        <w:t xml:space="preserve"> étant alignés verticalement passent en horizontal</w:t>
+      <w:r>
+        <w:t>Div étant alignés verticalement passent en horizontal</w:t>
       </w:r>
     </w:p>
     <w:p>
@@ -1234,15 +1151,7 @@
         </w:numPr>
       </w:pPr>
       <w:r>
-        <w:t xml:space="preserve">Que tous les boutons respectent le </w:t>
-      </w:r>
-      <w:proofErr w:type="spellStart"/>
-      <w:r>
-        <w:t>framework</w:t>
-      </w:r>
-      <w:proofErr w:type="spellEnd"/>
-      <w:r>
-        <w:t xml:space="preserve"> </w:t>
+        <w:t xml:space="preserve">Que tous les boutons respectent le framework </w:t>
       </w:r>
     </w:p>
     <w:p>
@@ -1254,13 +1163,8 @@
         </w:numPr>
       </w:pPr>
       <w:r>
-        <w:t xml:space="preserve">Que les formulaires respectent le </w:t>
-      </w:r>
-      <w:proofErr w:type="spellStart"/>
-      <w:r>
-        <w:t>framework</w:t>
-      </w:r>
-      <w:proofErr w:type="spellEnd"/>
+        <w:t>Que les formulaires respectent le framework</w:t>
+      </w:r>
     </w:p>
     <w:p>
       <w:pPr>
@@ -1491,6 +1395,16 @@
     <w:p>
       <w:pPr>
         <w:pStyle w:val="Titre2"/>
+        <w:numPr>
+          <w:ilvl w:val="0"/>
+          <w:numId w:val="0"/>
+        </w:numPr>
+        <w:ind w:left="1134" w:hanging="227"/>
+      </w:pPr>
+    </w:p>
+    <w:p>
+      <w:pPr>
+        <w:pStyle w:val="Titre2"/>
       </w:pPr>
       <w:r>
         <w:t>Organisation</w:t>
@@ -1504,7 +1418,6 @@
         <w:t>asio Leonardo &amp; Assunçao Jeshon, ayant chacun leurs tâches :</w:t>
       </w:r>
     </w:p>
-    <w:p/>
     <w:p/>
     <w:tbl>
       <w:tblPr>
@@ -1817,14 +1730,12 @@
           <w:numId w:val="4"/>
         </w:numPr>
       </w:pPr>
-      <w:proofErr w:type="spellStart"/>
       <w:r>
         <w:rPr>
           <w:b/>
         </w:rPr>
         <w:t>Selenium</w:t>
       </w:r>
-      <w:proofErr w:type="spellEnd"/>
       <w:r>
         <w:t xml:space="preserve"> </w:t>
       </w:r>
@@ -1855,14 +1766,12 @@
         </w:rPr>
         <w:t xml:space="preserve">Apache </w:t>
       </w:r>
-      <w:proofErr w:type="spellStart"/>
       <w:r>
         <w:rPr>
           <w:b/>
         </w:rPr>
         <w:t>JMeter</w:t>
       </w:r>
-      <w:proofErr w:type="spellEnd"/>
       <w:r>
         <w:t> </w:t>
       </w:r>
@@ -1901,15 +1810,7 @@
         <w:t>hébergé</w:t>
       </w:r>
       <w:r>
-        <w:t xml:space="preserve"> en local (</w:t>
-      </w:r>
-      <w:proofErr w:type="spellStart"/>
-      <w:r>
-        <w:t>localhost</w:t>
-      </w:r>
-      <w:proofErr w:type="spellEnd"/>
-      <w:r>
-        <w:t>), v</w:t>
+        <w:t xml:space="preserve"> en local (localhost), v</w:t>
       </w:r>
       <w:r>
         <w:t>oici donc la configuration des serveurs :</w:t>
@@ -1926,13 +1827,8 @@
       <w:r>
         <w:t xml:space="preserve">Di Stasio Leonardo : </w:t>
       </w:r>
-      <w:proofErr w:type="spellStart"/>
-      <w:r>
-        <w:t>Wamp</w:t>
-      </w:r>
-      <w:proofErr w:type="spellEnd"/>
-      <w:r>
-        <w:t xml:space="preserve"> Server 2.5 </w:t>
+      <w:r>
+        <w:t xml:space="preserve">Wamp Server 2.5 </w:t>
       </w:r>
       <w:r>
         <w:t>sur un OS Windows 8</w:t>
@@ -1950,15 +1846,7 @@
         </w:numPr>
       </w:pPr>
       <w:r>
-        <w:t xml:space="preserve">Assunçao Jeshon : </w:t>
-      </w:r>
-      <w:proofErr w:type="spellStart"/>
-      <w:r>
-        <w:t>Wamp</w:t>
-      </w:r>
-      <w:proofErr w:type="spellEnd"/>
-      <w:r>
-        <w:t xml:space="preserve"> Server 2.5 sur un OS Windows 7 Professionnel</w:t>
+        <w:t>Assunçao Jeshon : Wamp Server 2.5 sur un OS Windows 7 Professionnel</w:t>
       </w:r>
     </w:p>
     <w:p>
@@ -3413,15 +3301,7 @@
           </w:tcPr>
           <w:p>
             <w:r>
-              <w:t xml:space="preserve">La connexion est réussie si l’utilisateur entre un login et un </w:t>
-            </w:r>
-            <w:proofErr w:type="spellStart"/>
-            <w:r>
-              <w:t>mdp</w:t>
-            </w:r>
-            <w:proofErr w:type="spellEnd"/>
-            <w:r>
-              <w:t xml:space="preserve"> présent dans notre base de données, et correspondants</w:t>
+              <w:t>La connexion est réussie si l’utilisateur entre un login et un mdp présent dans notre base de données, et correspondants</w:t>
             </w:r>
           </w:p>
         </w:tc>
@@ -3523,15 +3403,7 @@
           </w:tcPr>
           <w:p>
             <w:r>
-              <w:t xml:space="preserve">La connexion est échue si l’utilisateur entre un </w:t>
-            </w:r>
-            <w:proofErr w:type="spellStart"/>
-            <w:r>
-              <w:t>mdp</w:t>
-            </w:r>
-            <w:proofErr w:type="spellEnd"/>
-            <w:r>
-              <w:t xml:space="preserve"> erroné</w:t>
+              <w:t>La connexion est échue si l’utilisateur entre un mdp erroné</w:t>
             </w:r>
           </w:p>
         </w:tc>
@@ -3651,10 +3523,7 @@
               <w:jc w:val="center"/>
             </w:pPr>
             <w:r>
-              <w:t>3</w:t>
-            </w:r>
-            <w:r>
-              <w:t>.1</w:t>
+              <w:t>2.1</w:t>
             </w:r>
           </w:p>
         </w:tc>
@@ -3674,13 +3543,7 @@
           </w:tcPr>
           <w:p>
             <w:r>
-              <w:t>L</w:t>
-            </w:r>
-            <w:r>
-              <w:t xml:space="preserve">e nom de l’assistant </w:t>
-            </w:r>
-            <w:r>
-              <w:t xml:space="preserve">doit être au format texte </w:t>
+              <w:t xml:space="preserve">Le nom du projet doit être au format texte </w:t>
             </w:r>
           </w:p>
         </w:tc>
@@ -3693,7 +3556,7 @@
               <w:jc w:val="center"/>
             </w:pPr>
             <w:r>
-              <w:t>1</w:t>
+              <w:t>2</w:t>
             </w:r>
           </w:p>
         </w:tc>
@@ -3708,10 +3571,7 @@
               <w:jc w:val="center"/>
             </w:pPr>
             <w:r>
-              <w:t>3</w:t>
-            </w:r>
-            <w:r>
-              <w:t>.2</w:t>
+              <w:t>2.2</w:t>
             </w:r>
           </w:p>
         </w:tc>
@@ -3731,15 +3591,7 @@
           </w:tcPr>
           <w:p>
             <w:r>
-              <w:t xml:space="preserve">Le </w:t>
-            </w:r>
-            <w:proofErr w:type="spellStart"/>
-            <w:r>
-              <w:t>prenom</w:t>
-            </w:r>
-            <w:proofErr w:type="spellEnd"/>
-            <w:r>
-              <w:t xml:space="preserve"> de l’assistant doit être au format texte</w:t>
+              <w:t>Le sagex du projet doit être au format entier</w:t>
             </w:r>
           </w:p>
         </w:tc>
@@ -3758,6 +3610,9 @@
         </w:tc>
       </w:tr>
       <w:tr>
+        <w:trPr>
+          <w:trHeight w:val="216"/>
+        </w:trPr>
         <w:tc>
           <w:tcPr>
             <w:tcW w:w="607" w:type="dxa"/>
@@ -3767,10 +3622,7 @@
               <w:jc w:val="center"/>
             </w:pPr>
             <w:r>
-              <w:t>3</w:t>
-            </w:r>
-            <w:r>
-              <w:t>.3</w:t>
+              <w:t>2.3</w:t>
             </w:r>
           </w:p>
         </w:tc>
@@ -3790,13 +3642,25 @@
           </w:tcPr>
           <w:p>
             <w:r>
-              <w:t xml:space="preserve">Le </w:t>
-            </w:r>
-            <w:r>
-              <w:t>login</w:t>
-            </w:r>
-            <w:r>
-              <w:t xml:space="preserve"> de l’assistant doit être au format texte</w:t>
+              <w:t>La date de début du projet doit être au format « </w:t>
+            </w:r>
+            <w:r>
+              <w:t>mm</w:t>
+            </w:r>
+            <w:r>
+              <w:t>/</w:t>
+            </w:r>
+            <w:r>
+              <w:t>jj</w:t>
+            </w:r>
+            <w:r>
+              <w:t>/</w:t>
+            </w:r>
+            <w:r>
+              <w:t>aa</w:t>
+            </w:r>
+            <w:r>
+              <w:t>aa »</w:t>
             </w:r>
           </w:p>
         </w:tc>
@@ -3824,10 +3688,7 @@
               <w:jc w:val="center"/>
             </w:pPr>
             <w:r>
-              <w:t>3</w:t>
-            </w:r>
-            <w:r>
-              <w:t>.4</w:t>
+              <w:t>2.4</w:t>
             </w:r>
           </w:p>
         </w:tc>
@@ -3847,15 +3708,13 @@
           </w:tcPr>
           <w:p>
             <w:r>
-              <w:t xml:space="preserve">Le </w:t>
-            </w:r>
-            <w:proofErr w:type="spellStart"/>
-            <w:r>
-              <w:t>mdp</w:t>
-            </w:r>
-            <w:proofErr w:type="spellEnd"/>
-            <w:r>
-              <w:t xml:space="preserve"> de l’assistant doit être au format texte</w:t>
+              <w:t xml:space="preserve">La date de fin du projet doit être au format </w:t>
+            </w:r>
+            <w:r>
+              <w:t>« mm/jj/aaaa </w:t>
+            </w:r>
+            <w:r>
+              <w:t>»</w:t>
             </w:r>
           </w:p>
         </w:tc>
@@ -3874,6 +3733,9 @@
         </w:tc>
       </w:tr>
       <w:tr>
+        <w:trPr>
+          <w:trHeight w:val="469"/>
+        </w:trPr>
         <w:tc>
           <w:tcPr>
             <w:tcW w:w="607" w:type="dxa"/>
@@ -3883,10 +3745,7 @@
               <w:jc w:val="center"/>
             </w:pPr>
             <w:r>
-              <w:t>3</w:t>
-            </w:r>
-            <w:r>
-              <w:t>.5</w:t>
+              <w:t>2.5</w:t>
             </w:r>
           </w:p>
         </w:tc>
@@ -3906,13 +3765,7 @@
           </w:tcPr>
           <w:p>
             <w:r>
-              <w:t>L</w:t>
-            </w:r>
-            <w:r>
-              <w:t>’email</w:t>
-            </w:r>
-            <w:r>
-              <w:t xml:space="preserve"> de l’assistant doit être au format texte</w:t>
+              <w:t>Le tarif horaire d’un assistant doit être au format entier</w:t>
             </w:r>
           </w:p>
         </w:tc>
@@ -3941,10 +3794,7 @@
             </w:pPr>
             <w:r>
               <w:lastRenderedPageBreak/>
-              <w:t>3</w:t>
-            </w:r>
-            <w:r>
-              <w:t>.6</w:t>
+              <w:t>2.6</w:t>
             </w:r>
           </w:p>
         </w:tc>
@@ -3964,13 +3814,7 @@
           </w:tcPr>
           <w:p>
             <w:r>
-              <w:t>L</w:t>
-            </w:r>
-            <w:r>
-              <w:t xml:space="preserve">’adresse </w:t>
-            </w:r>
-            <w:r>
-              <w:t>de l’assistant doit être au format texte</w:t>
+              <w:t>Le tarif horaire d’un adjoint doit être au format entier</w:t>
             </w:r>
           </w:p>
         </w:tc>
@@ -3998,10 +3842,7 @@
               <w:jc w:val="center"/>
             </w:pPr>
             <w:r>
-              <w:t>3</w:t>
-            </w:r>
-            <w:r>
-              <w:t>.7</w:t>
+              <w:t>2.7</w:t>
             </w:r>
           </w:p>
         </w:tc>
@@ -4021,13 +3862,7 @@
           </w:tcPr>
           <w:p>
             <w:r>
-              <w:t>L</w:t>
-            </w:r>
-            <w:r>
-              <w:t xml:space="preserve">’abréviation </w:t>
-            </w:r>
-            <w:r>
-              <w:t>de l’assistant doit être au format texte</w:t>
+              <w:t>Le budget du projet doit être au format entier</w:t>
             </w:r>
           </w:p>
         </w:tc>
@@ -4055,10 +3890,7 @@
               <w:jc w:val="center"/>
             </w:pPr>
             <w:r>
-              <w:t>3</w:t>
-            </w:r>
-            <w:r>
-              <w:t>.8</w:t>
+              <w:t>2.8</w:t>
             </w:r>
           </w:p>
         </w:tc>
@@ -4078,21 +3910,7 @@
           </w:tcPr>
           <w:p>
             <w:r>
-              <w:t>L</w:t>
-            </w:r>
-            <w:r>
-              <w:t xml:space="preserve">e domaine de </w:t>
-            </w:r>
-            <w:proofErr w:type="spellStart"/>
-            <w:r>
-              <w:t>compét</w:t>
-            </w:r>
-            <w:proofErr w:type="spellEnd"/>
-            <w:r>
-              <w:t xml:space="preserve">. </w:t>
-            </w:r>
-            <w:r>
-              <w:t>de l’assistant doit être au format texte</w:t>
+              <w:t>Le chef de projet doit être au format texte</w:t>
             </w:r>
           </w:p>
         </w:tc>
@@ -4120,7 +3938,7 @@
               <w:jc w:val="center"/>
             </w:pPr>
             <w:r>
-              <w:t>3.9</w:t>
+              <w:t>2.9</w:t>
             </w:r>
           </w:p>
         </w:tc>
@@ -4140,7 +3958,7 @@
           </w:tcPr>
           <w:p>
             <w:r>
-              <w:t>La fonction de l’assistant doit être au format entier</w:t>
+              <w:t>Le projet doit être prévu dans le futur</w:t>
             </w:r>
           </w:p>
         </w:tc>
@@ -4153,292 +3971,7 @@
               <w:jc w:val="center"/>
             </w:pPr>
             <w:r>
-              <w:t>1</w:t>
-            </w:r>
-          </w:p>
-        </w:tc>
-      </w:tr>
-      <w:tr>
-        <w:tc>
-          <w:tcPr>
-            <w:tcW w:w="607" w:type="dxa"/>
-          </w:tcPr>
-          <w:p>
-            <w:pPr>
-              <w:jc w:val="center"/>
-            </w:pPr>
-            <w:r>
-              <w:t>3.10</w:t>
-            </w:r>
-          </w:p>
-        </w:tc>
-        <w:tc>
-          <w:tcPr>
-            <w:tcW w:w="1344" w:type="dxa"/>
-          </w:tcPr>
-          <w:p>
-            <w:r>
-              <w:t>Fonctionnel</w:t>
-            </w:r>
-          </w:p>
-        </w:tc>
-        <w:tc>
-          <w:tcPr>
-            <w:tcW w:w="6379" w:type="dxa"/>
-          </w:tcPr>
-          <w:p>
-            <w:r>
-              <w:t>L</w:t>
-            </w:r>
-            <w:r>
-              <w:t xml:space="preserve">e nombre d’heure annuelle </w:t>
-            </w:r>
-            <w:r>
-              <w:t xml:space="preserve">de l’assistant doit être au format </w:t>
-            </w:r>
-            <w:r>
-              <w:t>entier</w:t>
-            </w:r>
-          </w:p>
-        </w:tc>
-        <w:tc>
-          <w:tcPr>
-            <w:tcW w:w="955" w:type="dxa"/>
-          </w:tcPr>
-          <w:p>
-            <w:pPr>
-              <w:jc w:val="center"/>
-            </w:pPr>
-            <w:r>
-              <w:t>1</w:t>
-            </w:r>
-          </w:p>
-        </w:tc>
-      </w:tr>
-      <w:tr>
-        <w:tc>
-          <w:tcPr>
-            <w:tcW w:w="607" w:type="dxa"/>
-          </w:tcPr>
-          <w:p>
-            <w:pPr>
-              <w:jc w:val="center"/>
-            </w:pPr>
-            <w:r>
-              <w:t>3.11</w:t>
-            </w:r>
-          </w:p>
-        </w:tc>
-        <w:tc>
-          <w:tcPr>
-            <w:tcW w:w="1344" w:type="dxa"/>
-          </w:tcPr>
-          <w:p>
-            <w:r>
-              <w:t>Fonctionnel</w:t>
-            </w:r>
-          </w:p>
-        </w:tc>
-        <w:tc>
-          <w:tcPr>
-            <w:tcW w:w="6379" w:type="dxa"/>
-          </w:tcPr>
-          <w:p>
-            <w:r>
-              <w:t>L</w:t>
-            </w:r>
-            <w:r>
-              <w:t>e taux d’engagement</w:t>
-            </w:r>
-            <w:r>
-              <w:t xml:space="preserve"> de l’assistant doit être au format </w:t>
-            </w:r>
-            <w:r>
-              <w:t>entier</w:t>
-            </w:r>
-          </w:p>
-        </w:tc>
-        <w:tc>
-          <w:tcPr>
-            <w:tcW w:w="955" w:type="dxa"/>
-          </w:tcPr>
-          <w:p>
-            <w:pPr>
-              <w:jc w:val="center"/>
-            </w:pPr>
-            <w:r>
-              <w:t>1</w:t>
-            </w:r>
-          </w:p>
-        </w:tc>
-      </w:tr>
-      <w:tr>
-        <w:tc>
-          <w:tcPr>
-            <w:tcW w:w="607" w:type="dxa"/>
-          </w:tcPr>
-          <w:p>
-            <w:pPr>
-              <w:jc w:val="center"/>
-            </w:pPr>
-            <w:r>
-              <w:t>3.12</w:t>
-            </w:r>
-          </w:p>
-        </w:tc>
-        <w:tc>
-          <w:tcPr>
-            <w:tcW w:w="1344" w:type="dxa"/>
-          </w:tcPr>
-          <w:p>
-            <w:r>
-              <w:t>Fonctionnel</w:t>
-            </w:r>
-          </w:p>
-        </w:tc>
-        <w:tc>
-          <w:tcPr>
-            <w:tcW w:w="6379" w:type="dxa"/>
-          </w:tcPr>
-          <w:p>
-            <w:r>
-              <w:t>L</w:t>
-            </w:r>
-            <w:r>
-              <w:t>e taux d’enseignement</w:t>
-            </w:r>
-            <w:r>
-              <w:t xml:space="preserve"> de l’assistant doit être au format </w:t>
-            </w:r>
-            <w:r>
-              <w:t>entier</w:t>
-            </w:r>
-          </w:p>
-        </w:tc>
-        <w:tc>
-          <w:tcPr>
-            <w:tcW w:w="955" w:type="dxa"/>
-          </w:tcPr>
-          <w:p>
-            <w:pPr>
-              <w:jc w:val="center"/>
-            </w:pPr>
-            <w:r>
-              <w:t>1</w:t>
-            </w:r>
-          </w:p>
-        </w:tc>
-      </w:tr>
-      <w:tr>
-        <w:tc>
-          <w:tcPr>
-            <w:tcW w:w="607" w:type="dxa"/>
-          </w:tcPr>
-          <w:p>
-            <w:pPr>
-              <w:jc w:val="center"/>
-            </w:pPr>
-            <w:r>
-              <w:t>3.13</w:t>
-            </w:r>
-          </w:p>
-        </w:tc>
-        <w:tc>
-          <w:tcPr>
-            <w:tcW w:w="1344" w:type="dxa"/>
-          </w:tcPr>
-          <w:p>
-            <w:r>
-              <w:t>Fonctionnel</w:t>
-            </w:r>
-          </w:p>
-        </w:tc>
-        <w:tc>
-          <w:tcPr>
-            <w:tcW w:w="6379" w:type="dxa"/>
-          </w:tcPr>
-          <w:p>
-            <w:r>
-              <w:t>L</w:t>
-            </w:r>
-            <w:r>
-              <w:t xml:space="preserve">e taux de tâche internes </w:t>
-            </w:r>
-            <w:r>
-              <w:t xml:space="preserve">de l’assistant doit être au format </w:t>
-            </w:r>
-            <w:r>
-              <w:t>entier</w:t>
-            </w:r>
-          </w:p>
-        </w:tc>
-        <w:tc>
-          <w:tcPr>
-            <w:tcW w:w="955" w:type="dxa"/>
-          </w:tcPr>
-          <w:p>
-            <w:pPr>
-              <w:jc w:val="center"/>
-            </w:pPr>
-            <w:r>
-              <w:t>1</w:t>
-            </w:r>
-          </w:p>
-        </w:tc>
-      </w:tr>
-      <w:tr>
-        <w:tc>
-          <w:tcPr>
-            <w:tcW w:w="607" w:type="dxa"/>
-          </w:tcPr>
-          <w:p>
-            <w:pPr>
-              <w:jc w:val="center"/>
-            </w:pPr>
-            <w:r>
-              <w:t>3.14</w:t>
-            </w:r>
-          </w:p>
-        </w:tc>
-        <w:tc>
-          <w:tcPr>
-            <w:tcW w:w="1344" w:type="dxa"/>
-          </w:tcPr>
-          <w:p>
-            <w:r>
-              <w:t>Fonctionnel</w:t>
-            </w:r>
-          </w:p>
-        </w:tc>
-        <w:tc>
-          <w:tcPr>
-            <w:tcW w:w="6379" w:type="dxa"/>
-          </w:tcPr>
-          <w:p>
-            <w:r>
-              <w:t>L</w:t>
-            </w:r>
-            <w:r>
-              <w:t xml:space="preserve">e groupe </w:t>
-            </w:r>
-            <w:r>
-              <w:t xml:space="preserve">de l’assistant doit être au format </w:t>
-            </w:r>
-            <w:r>
-              <w:t>entier</w:t>
-            </w:r>
-          </w:p>
-        </w:tc>
-        <w:tc>
-          <w:tcPr>
-            <w:tcW w:w="955" w:type="dxa"/>
-          </w:tcPr>
-          <w:p>
-            <w:pPr>
-              <w:jc w:val="center"/>
-            </w:pPr>
-            <w:r>
-              <w:t>1</w:t>
+              <w:t>2</w:t>
             </w:r>
           </w:p>
         </w:tc>
@@ -4446,11 +3979,7 @@
     </w:tbl>
     <w:p>
       <w:pPr>
-        <w:pStyle w:val="Titre2"/>
-        <w:numPr>
-          <w:ilvl w:val="0"/>
-          <w:numId w:val="0"/>
-        </w:numPr>
+        <w:spacing w:before="120" w:after="120"/>
       </w:pPr>
     </w:p>
     <w:tbl>
@@ -4549,7 +4078,7 @@
               <w:jc w:val="center"/>
             </w:pPr>
             <w:r>
-              <w:t>4</w:t>
+              <w:t>3</w:t>
             </w:r>
             <w:r>
               <w:t>.1</w:t>
@@ -4575,15 +4104,7 @@
               <w:t>L</w:t>
             </w:r>
             <w:r>
-              <w:t xml:space="preserve">’acronyme du groupe de </w:t>
-            </w:r>
-            <w:proofErr w:type="spellStart"/>
-            <w:r>
-              <w:t>compét</w:t>
-            </w:r>
-            <w:proofErr w:type="spellEnd"/>
-            <w:r>
-              <w:t xml:space="preserve">. </w:t>
+              <w:t xml:space="preserve">e nom de l’assistant </w:t>
             </w:r>
             <w:r>
               <w:t xml:space="preserve">doit être au format texte </w:t>
@@ -4599,15 +4120,12 @@
               <w:jc w:val="center"/>
             </w:pPr>
             <w:r>
-              <w:t>1</w:t>
+              <w:t>2</w:t>
             </w:r>
           </w:p>
         </w:tc>
       </w:tr>
       <w:tr>
-        <w:trPr>
-          <w:trHeight w:val="156"/>
-        </w:trPr>
         <w:tc>
           <w:tcPr>
             <w:tcW w:w="607" w:type="dxa"/>
@@ -4617,7 +4135,7 @@
               <w:jc w:val="center"/>
             </w:pPr>
             <w:r>
-              <w:t>4</w:t>
+              <w:t>3</w:t>
             </w:r>
             <w:r>
               <w:t>.2</w:t>
@@ -4640,18 +4158,640 @@
           </w:tcPr>
           <w:p>
             <w:r>
-              <w:t>Le nom</w:t>
-            </w:r>
-            <w:r>
-              <w:t xml:space="preserve"> du groupe de </w:t>
-            </w:r>
-            <w:proofErr w:type="spellStart"/>
-            <w:r>
-              <w:t>compét</w:t>
-            </w:r>
-            <w:proofErr w:type="spellEnd"/>
-            <w:r>
-              <w:t>. doit être au format texte</w:t>
+              <w:t>Le prenom de l’assistant doit être au format texte</w:t>
+            </w:r>
+          </w:p>
+        </w:tc>
+        <w:tc>
+          <w:tcPr>
+            <w:tcW w:w="955" w:type="dxa"/>
+          </w:tcPr>
+          <w:p>
+            <w:pPr>
+              <w:jc w:val="center"/>
+            </w:pPr>
+            <w:r>
+              <w:t>2</w:t>
+            </w:r>
+          </w:p>
+        </w:tc>
+      </w:tr>
+      <w:tr>
+        <w:tc>
+          <w:tcPr>
+            <w:tcW w:w="607" w:type="dxa"/>
+          </w:tcPr>
+          <w:p>
+            <w:pPr>
+              <w:jc w:val="center"/>
+            </w:pPr>
+            <w:r>
+              <w:t>3</w:t>
+            </w:r>
+            <w:r>
+              <w:t>.3</w:t>
+            </w:r>
+          </w:p>
+        </w:tc>
+        <w:tc>
+          <w:tcPr>
+            <w:tcW w:w="1344" w:type="dxa"/>
+          </w:tcPr>
+          <w:p>
+            <w:r>
+              <w:t>Fonctionnel</w:t>
+            </w:r>
+          </w:p>
+        </w:tc>
+        <w:tc>
+          <w:tcPr>
+            <w:tcW w:w="6379" w:type="dxa"/>
+          </w:tcPr>
+          <w:p>
+            <w:r>
+              <w:t>Le login de l’assistant doit être au format texte</w:t>
+            </w:r>
+          </w:p>
+        </w:tc>
+        <w:tc>
+          <w:tcPr>
+            <w:tcW w:w="955" w:type="dxa"/>
+          </w:tcPr>
+          <w:p>
+            <w:pPr>
+              <w:jc w:val="center"/>
+            </w:pPr>
+            <w:r>
+              <w:t>2</w:t>
+            </w:r>
+          </w:p>
+        </w:tc>
+      </w:tr>
+      <w:tr>
+        <w:tc>
+          <w:tcPr>
+            <w:tcW w:w="607" w:type="dxa"/>
+          </w:tcPr>
+          <w:p>
+            <w:pPr>
+              <w:jc w:val="center"/>
+            </w:pPr>
+            <w:r>
+              <w:t>3</w:t>
+            </w:r>
+            <w:r>
+              <w:t>.4</w:t>
+            </w:r>
+          </w:p>
+        </w:tc>
+        <w:tc>
+          <w:tcPr>
+            <w:tcW w:w="1344" w:type="dxa"/>
+          </w:tcPr>
+          <w:p>
+            <w:r>
+              <w:t>Fonctionnel</w:t>
+            </w:r>
+          </w:p>
+        </w:tc>
+        <w:tc>
+          <w:tcPr>
+            <w:tcW w:w="6379" w:type="dxa"/>
+          </w:tcPr>
+          <w:p>
+            <w:r>
+              <w:t>Le mdp de l’assistant doit être au format texte</w:t>
+            </w:r>
+          </w:p>
+        </w:tc>
+        <w:tc>
+          <w:tcPr>
+            <w:tcW w:w="955" w:type="dxa"/>
+          </w:tcPr>
+          <w:p>
+            <w:pPr>
+              <w:jc w:val="center"/>
+            </w:pPr>
+            <w:r>
+              <w:t>2</w:t>
+            </w:r>
+          </w:p>
+        </w:tc>
+      </w:tr>
+      <w:tr>
+        <w:tc>
+          <w:tcPr>
+            <w:tcW w:w="607" w:type="dxa"/>
+          </w:tcPr>
+          <w:p>
+            <w:pPr>
+              <w:jc w:val="center"/>
+            </w:pPr>
+            <w:r>
+              <w:t>3</w:t>
+            </w:r>
+            <w:r>
+              <w:t>.5</w:t>
+            </w:r>
+          </w:p>
+        </w:tc>
+        <w:tc>
+          <w:tcPr>
+            <w:tcW w:w="1344" w:type="dxa"/>
+          </w:tcPr>
+          <w:p>
+            <w:r>
+              <w:t>Fonctionnel</w:t>
+            </w:r>
+          </w:p>
+        </w:tc>
+        <w:tc>
+          <w:tcPr>
+            <w:tcW w:w="6379" w:type="dxa"/>
+          </w:tcPr>
+          <w:p>
+            <w:r>
+              <w:t>L’email de l’assistant doit être au format texte</w:t>
+            </w:r>
+          </w:p>
+        </w:tc>
+        <w:tc>
+          <w:tcPr>
+            <w:tcW w:w="955" w:type="dxa"/>
+          </w:tcPr>
+          <w:p>
+            <w:pPr>
+              <w:jc w:val="center"/>
+            </w:pPr>
+            <w:r>
+              <w:t>2</w:t>
+            </w:r>
+          </w:p>
+        </w:tc>
+      </w:tr>
+      <w:tr>
+        <w:tc>
+          <w:tcPr>
+            <w:tcW w:w="607" w:type="dxa"/>
+          </w:tcPr>
+          <w:p>
+            <w:pPr>
+              <w:jc w:val="center"/>
+            </w:pPr>
+            <w:r>
+              <w:t>3</w:t>
+            </w:r>
+            <w:r>
+              <w:t>.6</w:t>
+            </w:r>
+          </w:p>
+        </w:tc>
+        <w:tc>
+          <w:tcPr>
+            <w:tcW w:w="1344" w:type="dxa"/>
+          </w:tcPr>
+          <w:p>
+            <w:r>
+              <w:t>Fonctionnel</w:t>
+            </w:r>
+          </w:p>
+        </w:tc>
+        <w:tc>
+          <w:tcPr>
+            <w:tcW w:w="6379" w:type="dxa"/>
+          </w:tcPr>
+          <w:p>
+            <w:r>
+              <w:t>L’adresse de l’assistant doit être au format texte</w:t>
+            </w:r>
+          </w:p>
+        </w:tc>
+        <w:tc>
+          <w:tcPr>
+            <w:tcW w:w="955" w:type="dxa"/>
+          </w:tcPr>
+          <w:p>
+            <w:pPr>
+              <w:jc w:val="center"/>
+            </w:pPr>
+            <w:r>
+              <w:t>2</w:t>
+            </w:r>
+          </w:p>
+        </w:tc>
+      </w:tr>
+      <w:tr>
+        <w:tc>
+          <w:tcPr>
+            <w:tcW w:w="607" w:type="dxa"/>
+          </w:tcPr>
+          <w:p>
+            <w:pPr>
+              <w:jc w:val="center"/>
+            </w:pPr>
+            <w:r>
+              <w:t>3</w:t>
+            </w:r>
+            <w:r>
+              <w:t>.7</w:t>
+            </w:r>
+          </w:p>
+        </w:tc>
+        <w:tc>
+          <w:tcPr>
+            <w:tcW w:w="1344" w:type="dxa"/>
+          </w:tcPr>
+          <w:p>
+            <w:r>
+              <w:t>Fonctionnel</w:t>
+            </w:r>
+          </w:p>
+        </w:tc>
+        <w:tc>
+          <w:tcPr>
+            <w:tcW w:w="6379" w:type="dxa"/>
+          </w:tcPr>
+          <w:p>
+            <w:r>
+              <w:t>L’abréviation de l’assistant doit être au format texte</w:t>
+            </w:r>
+          </w:p>
+        </w:tc>
+        <w:tc>
+          <w:tcPr>
+            <w:tcW w:w="955" w:type="dxa"/>
+          </w:tcPr>
+          <w:p>
+            <w:pPr>
+              <w:jc w:val="center"/>
+            </w:pPr>
+            <w:r>
+              <w:t>2</w:t>
+            </w:r>
+          </w:p>
+        </w:tc>
+      </w:tr>
+      <w:tr>
+        <w:tc>
+          <w:tcPr>
+            <w:tcW w:w="607" w:type="dxa"/>
+          </w:tcPr>
+          <w:p>
+            <w:pPr>
+              <w:jc w:val="center"/>
+            </w:pPr>
+            <w:r>
+              <w:t>3</w:t>
+            </w:r>
+            <w:r>
+              <w:t>.8</w:t>
+            </w:r>
+          </w:p>
+        </w:tc>
+        <w:tc>
+          <w:tcPr>
+            <w:tcW w:w="1344" w:type="dxa"/>
+          </w:tcPr>
+          <w:p>
+            <w:r>
+              <w:t>Fonctionnel</w:t>
+            </w:r>
+          </w:p>
+        </w:tc>
+        <w:tc>
+          <w:tcPr>
+            <w:tcW w:w="6379" w:type="dxa"/>
+          </w:tcPr>
+          <w:p>
+            <w:r>
+              <w:t>Le domaine de compét. de l’assistant doit être au format texte</w:t>
+            </w:r>
+          </w:p>
+        </w:tc>
+        <w:tc>
+          <w:tcPr>
+            <w:tcW w:w="955" w:type="dxa"/>
+          </w:tcPr>
+          <w:p>
+            <w:pPr>
+              <w:jc w:val="center"/>
+            </w:pPr>
+            <w:r>
+              <w:t>2</w:t>
+            </w:r>
+          </w:p>
+        </w:tc>
+      </w:tr>
+      <w:tr>
+        <w:tc>
+          <w:tcPr>
+            <w:tcW w:w="607" w:type="dxa"/>
+          </w:tcPr>
+          <w:p>
+            <w:pPr>
+              <w:jc w:val="center"/>
+            </w:pPr>
+            <w:r>
+              <w:t>3.9</w:t>
+            </w:r>
+          </w:p>
+        </w:tc>
+        <w:tc>
+          <w:tcPr>
+            <w:tcW w:w="1344" w:type="dxa"/>
+          </w:tcPr>
+          <w:p>
+            <w:r>
+              <w:t>Fonctionnel</w:t>
+            </w:r>
+          </w:p>
+        </w:tc>
+        <w:tc>
+          <w:tcPr>
+            <w:tcW w:w="6379" w:type="dxa"/>
+          </w:tcPr>
+          <w:p>
+            <w:r>
+              <w:t>La fonction de l’assistant doit être au format entier</w:t>
+            </w:r>
+          </w:p>
+        </w:tc>
+        <w:tc>
+          <w:tcPr>
+            <w:tcW w:w="955" w:type="dxa"/>
+          </w:tcPr>
+          <w:p>
+            <w:pPr>
+              <w:jc w:val="center"/>
+            </w:pPr>
+            <w:r>
+              <w:t>1</w:t>
+            </w:r>
+          </w:p>
+        </w:tc>
+      </w:tr>
+      <w:tr>
+        <w:tc>
+          <w:tcPr>
+            <w:tcW w:w="607" w:type="dxa"/>
+          </w:tcPr>
+          <w:p>
+            <w:pPr>
+              <w:jc w:val="center"/>
+            </w:pPr>
+            <w:r>
+              <w:t>3.10</w:t>
+            </w:r>
+          </w:p>
+        </w:tc>
+        <w:tc>
+          <w:tcPr>
+            <w:tcW w:w="1344" w:type="dxa"/>
+          </w:tcPr>
+          <w:p>
+            <w:r>
+              <w:t>Fonctionnel</w:t>
+            </w:r>
+          </w:p>
+        </w:tc>
+        <w:tc>
+          <w:tcPr>
+            <w:tcW w:w="6379" w:type="dxa"/>
+          </w:tcPr>
+          <w:p>
+            <w:r>
+              <w:t xml:space="preserve">Le nombre d’heure annuelle de l’assistant doit être au format </w:t>
+            </w:r>
+            <w:r>
+              <w:t>entier</w:t>
+            </w:r>
+          </w:p>
+        </w:tc>
+        <w:tc>
+          <w:tcPr>
+            <w:tcW w:w="955" w:type="dxa"/>
+          </w:tcPr>
+          <w:p>
+            <w:pPr>
+              <w:jc w:val="center"/>
+            </w:pPr>
+            <w:r>
+              <w:t>1</w:t>
+            </w:r>
+          </w:p>
+        </w:tc>
+      </w:tr>
+      <w:tr>
+        <w:tc>
+          <w:tcPr>
+            <w:tcW w:w="607" w:type="dxa"/>
+          </w:tcPr>
+          <w:p>
+            <w:pPr>
+              <w:jc w:val="center"/>
+            </w:pPr>
+            <w:r>
+              <w:t>3.11</w:t>
+            </w:r>
+          </w:p>
+        </w:tc>
+        <w:tc>
+          <w:tcPr>
+            <w:tcW w:w="1344" w:type="dxa"/>
+          </w:tcPr>
+          <w:p>
+            <w:r>
+              <w:t>Fonctionnel</w:t>
+            </w:r>
+          </w:p>
+        </w:tc>
+        <w:tc>
+          <w:tcPr>
+            <w:tcW w:w="6379" w:type="dxa"/>
+          </w:tcPr>
+          <w:p>
+            <w:r>
+              <w:t>L</w:t>
+            </w:r>
+            <w:r>
+              <w:t>e taux d’engagement</w:t>
+            </w:r>
+            <w:r>
+              <w:t xml:space="preserve"> de l’assistant doit être au format </w:t>
+            </w:r>
+            <w:r>
+              <w:t>entier</w:t>
+            </w:r>
+          </w:p>
+        </w:tc>
+        <w:tc>
+          <w:tcPr>
+            <w:tcW w:w="955" w:type="dxa"/>
+          </w:tcPr>
+          <w:p>
+            <w:pPr>
+              <w:jc w:val="center"/>
+            </w:pPr>
+            <w:r>
+              <w:t>1</w:t>
+            </w:r>
+          </w:p>
+        </w:tc>
+      </w:tr>
+      <w:tr>
+        <w:tc>
+          <w:tcPr>
+            <w:tcW w:w="607" w:type="dxa"/>
+          </w:tcPr>
+          <w:p>
+            <w:pPr>
+              <w:jc w:val="center"/>
+            </w:pPr>
+            <w:r>
+              <w:t>3.12</w:t>
+            </w:r>
+          </w:p>
+        </w:tc>
+        <w:tc>
+          <w:tcPr>
+            <w:tcW w:w="1344" w:type="dxa"/>
+          </w:tcPr>
+          <w:p>
+            <w:r>
+              <w:t>Fonctionnel</w:t>
+            </w:r>
+          </w:p>
+        </w:tc>
+        <w:tc>
+          <w:tcPr>
+            <w:tcW w:w="6379" w:type="dxa"/>
+          </w:tcPr>
+          <w:p>
+            <w:r>
+              <w:t>L</w:t>
+            </w:r>
+            <w:r>
+              <w:t>e taux d’enseignement</w:t>
+            </w:r>
+            <w:r>
+              <w:t xml:space="preserve"> de l’assistant doit être au format </w:t>
+            </w:r>
+            <w:r>
+              <w:t>entier</w:t>
+            </w:r>
+          </w:p>
+        </w:tc>
+        <w:tc>
+          <w:tcPr>
+            <w:tcW w:w="955" w:type="dxa"/>
+          </w:tcPr>
+          <w:p>
+            <w:pPr>
+              <w:jc w:val="center"/>
+            </w:pPr>
+            <w:r>
+              <w:t>1</w:t>
+            </w:r>
+          </w:p>
+        </w:tc>
+      </w:tr>
+      <w:tr>
+        <w:tc>
+          <w:tcPr>
+            <w:tcW w:w="607" w:type="dxa"/>
+          </w:tcPr>
+          <w:p>
+            <w:pPr>
+              <w:jc w:val="center"/>
+            </w:pPr>
+            <w:r>
+              <w:t>3.13</w:t>
+            </w:r>
+          </w:p>
+        </w:tc>
+        <w:tc>
+          <w:tcPr>
+            <w:tcW w:w="1344" w:type="dxa"/>
+          </w:tcPr>
+          <w:p>
+            <w:r>
+              <w:t>Fonctionnel</w:t>
+            </w:r>
+          </w:p>
+        </w:tc>
+        <w:tc>
+          <w:tcPr>
+            <w:tcW w:w="6379" w:type="dxa"/>
+          </w:tcPr>
+          <w:p>
+            <w:r>
+              <w:t>L</w:t>
+            </w:r>
+            <w:r>
+              <w:t xml:space="preserve">e taux de tâche internes </w:t>
+            </w:r>
+            <w:r>
+              <w:t xml:space="preserve">de l’assistant doit être au format </w:t>
+            </w:r>
+            <w:r>
+              <w:t>entier</w:t>
+            </w:r>
+          </w:p>
+        </w:tc>
+        <w:tc>
+          <w:tcPr>
+            <w:tcW w:w="955" w:type="dxa"/>
+          </w:tcPr>
+          <w:p>
+            <w:pPr>
+              <w:jc w:val="center"/>
+            </w:pPr>
+            <w:r>
+              <w:t>1</w:t>
+            </w:r>
+          </w:p>
+        </w:tc>
+      </w:tr>
+      <w:tr>
+        <w:tc>
+          <w:tcPr>
+            <w:tcW w:w="607" w:type="dxa"/>
+          </w:tcPr>
+          <w:p>
+            <w:pPr>
+              <w:jc w:val="center"/>
+            </w:pPr>
+            <w:r>
+              <w:t>3.14</w:t>
+            </w:r>
+          </w:p>
+        </w:tc>
+        <w:tc>
+          <w:tcPr>
+            <w:tcW w:w="1344" w:type="dxa"/>
+          </w:tcPr>
+          <w:p>
+            <w:r>
+              <w:t>Fonctionnel</w:t>
+            </w:r>
+          </w:p>
+        </w:tc>
+        <w:tc>
+          <w:tcPr>
+            <w:tcW w:w="6379" w:type="dxa"/>
+          </w:tcPr>
+          <w:p>
+            <w:r>
+              <w:t>L</w:t>
+            </w:r>
+            <w:r>
+              <w:t xml:space="preserve">e groupe </w:t>
+            </w:r>
+            <w:r>
+              <w:t xml:space="preserve">de l’assistant doit être au format </w:t>
+            </w:r>
+            <w:r>
+              <w:t>entier</w:t>
             </w:r>
           </w:p>
         </w:tc>
@@ -4672,7 +4812,11 @@
     </w:tbl>
     <w:p>
       <w:pPr>
-        <w:spacing w:before="120" w:after="120"/>
+        <w:pStyle w:val="Titre2"/>
+        <w:numPr>
+          <w:ilvl w:val="0"/>
+          <w:numId w:val="0"/>
+        </w:numPr>
       </w:pPr>
     </w:p>
     <w:tbl>
@@ -4771,10 +4915,7 @@
               <w:jc w:val="center"/>
             </w:pPr>
             <w:r>
-              <w:t>5</w:t>
-            </w:r>
-            <w:r>
-              <w:t>.1</w:t>
+              <w:t>4.1</w:t>
             </w:r>
           </w:p>
         </w:tc>
@@ -4794,16 +4935,7 @@
           </w:tcPr>
           <w:p>
             <w:r>
-              <w:t xml:space="preserve">Le taux d’engagement du projet </w:t>
-            </w:r>
-            <w:r>
-              <w:t xml:space="preserve">doit être au format </w:t>
-            </w:r>
-            <w:r>
-              <w:t>entier</w:t>
-            </w:r>
-            <w:r>
-              <w:t xml:space="preserve"> </w:t>
+              <w:t xml:space="preserve">L’acronyme du groupe de compét. doit être au format texte </w:t>
             </w:r>
           </w:p>
         </w:tc>
@@ -4816,7 +4948,7 @@
               <w:jc w:val="center"/>
             </w:pPr>
             <w:r>
-              <w:t>1</w:t>
+              <w:t>2</w:t>
             </w:r>
           </w:p>
         </w:tc>
@@ -4834,10 +4966,7 @@
               <w:jc w:val="center"/>
             </w:pPr>
             <w:r>
-              <w:t>5</w:t>
-            </w:r>
-            <w:r>
-              <w:t>.2</w:t>
+              <w:t>4.2</w:t>
             </w:r>
           </w:p>
         </w:tc>
@@ -4857,19 +4986,7 @@
           </w:tcPr>
           <w:p>
             <w:r>
-              <w:t>L</w:t>
-            </w:r>
-            <w:r>
-              <w:t xml:space="preserve">’assistant </w:t>
-            </w:r>
-            <w:r>
-              <w:t xml:space="preserve">assigné </w:t>
-            </w:r>
-            <w:r>
-              <w:t>au</w:t>
-            </w:r>
-            <w:r>
-              <w:t xml:space="preserve"> projet doit être au format entier</w:t>
+              <w:t>Le nom du groupe de compét. doit être au format texte</w:t>
             </w:r>
           </w:p>
         </w:tc>
@@ -4882,61 +4999,7 @@
               <w:jc w:val="center"/>
             </w:pPr>
             <w:r>
-              <w:t>1</w:t>
-            </w:r>
-          </w:p>
-        </w:tc>
-      </w:tr>
-      <w:tr>
-        <w:trPr>
-          <w:trHeight w:val="156"/>
-        </w:trPr>
-        <w:tc>
-          <w:tcPr>
-            <w:tcW w:w="607" w:type="dxa"/>
-          </w:tcPr>
-          <w:p>
-            <w:pPr>
-              <w:jc w:val="center"/>
-            </w:pPr>
-            <w:r>
-              <w:t>5.3</w:t>
-            </w:r>
-          </w:p>
-        </w:tc>
-        <w:tc>
-          <w:tcPr>
-            <w:tcW w:w="1344" w:type="dxa"/>
-          </w:tcPr>
-          <w:p>
-            <w:r>
-              <w:t>Fonctionnel</w:t>
-            </w:r>
-          </w:p>
-        </w:tc>
-        <w:tc>
-          <w:tcPr>
-            <w:tcW w:w="6379" w:type="dxa"/>
-          </w:tcPr>
-          <w:p>
-            <w:r>
-              <w:t xml:space="preserve">Le projet assigné à l’assistant </w:t>
-            </w:r>
-            <w:r>
-              <w:t>doit être au format entier</w:t>
-            </w:r>
-          </w:p>
-        </w:tc>
-        <w:tc>
-          <w:tcPr>
-            <w:tcW w:w="955" w:type="dxa"/>
-          </w:tcPr>
-          <w:p>
-            <w:pPr>
-              <w:jc w:val="center"/>
-            </w:pPr>
-            <w:r>
-              <w:t>1</w:t>
+              <w:t>2</w:t>
             </w:r>
           </w:p>
         </w:tc>
@@ -5043,10 +5106,7 @@
               <w:jc w:val="center"/>
             </w:pPr>
             <w:r>
-              <w:t>6</w:t>
-            </w:r>
-            <w:r>
-              <w:t>.1</w:t>
+              <w:t>5.1</w:t>
             </w:r>
           </w:p>
         </w:tc>
@@ -5066,21 +5126,266 @@
           </w:tcPr>
           <w:p>
             <w:r>
+              <w:t xml:space="preserve">Le taux d’engagement du projet doit être au format entier </w:t>
+            </w:r>
+          </w:p>
+        </w:tc>
+        <w:tc>
+          <w:tcPr>
+            <w:tcW w:w="955" w:type="dxa"/>
+          </w:tcPr>
+          <w:p>
+            <w:pPr>
+              <w:jc w:val="center"/>
+            </w:pPr>
+            <w:r>
+              <w:t>1</w:t>
+            </w:r>
+          </w:p>
+        </w:tc>
+      </w:tr>
+      <w:tr>
+        <w:trPr>
+          <w:trHeight w:val="156"/>
+        </w:trPr>
+        <w:tc>
+          <w:tcPr>
+            <w:tcW w:w="607" w:type="dxa"/>
+          </w:tcPr>
+          <w:p>
+            <w:pPr>
+              <w:jc w:val="center"/>
+            </w:pPr>
+            <w:r>
+              <w:t>5.2</w:t>
+            </w:r>
+          </w:p>
+        </w:tc>
+        <w:tc>
+          <w:tcPr>
+            <w:tcW w:w="1344" w:type="dxa"/>
+          </w:tcPr>
+          <w:p>
+            <w:r>
+              <w:t>Fonctionnel</w:t>
+            </w:r>
+          </w:p>
+        </w:tc>
+        <w:tc>
+          <w:tcPr>
+            <w:tcW w:w="6379" w:type="dxa"/>
+          </w:tcPr>
+          <w:p>
+            <w:r>
+              <w:t>L’assistant assigné au projet doit être au format entier</w:t>
+            </w:r>
+            <w:r>
+              <w:t xml:space="preserve"> représentant l’id d’un assistant (choisis dans la liste déroulante)</w:t>
+            </w:r>
+          </w:p>
+        </w:tc>
+        <w:tc>
+          <w:tcPr>
+            <w:tcW w:w="955" w:type="dxa"/>
+          </w:tcPr>
+          <w:p>
+            <w:pPr>
+              <w:jc w:val="center"/>
+            </w:pPr>
+            <w:r>
+              <w:t>1</w:t>
+            </w:r>
+          </w:p>
+        </w:tc>
+      </w:tr>
+      <w:tr>
+        <w:trPr>
+          <w:trHeight w:val="156"/>
+        </w:trPr>
+        <w:tc>
+          <w:tcPr>
+            <w:tcW w:w="607" w:type="dxa"/>
+          </w:tcPr>
+          <w:p>
+            <w:pPr>
+              <w:jc w:val="center"/>
+            </w:pPr>
+            <w:r>
+              <w:t>5.3</w:t>
+            </w:r>
+          </w:p>
+        </w:tc>
+        <w:tc>
+          <w:tcPr>
+            <w:tcW w:w="1344" w:type="dxa"/>
+          </w:tcPr>
+          <w:p>
+            <w:r>
+              <w:t>Fonctionnel</w:t>
+            </w:r>
+          </w:p>
+        </w:tc>
+        <w:tc>
+          <w:tcPr>
+            <w:tcW w:w="6379" w:type="dxa"/>
+          </w:tcPr>
+          <w:p>
+            <w:r>
+              <w:t>Le projet assigné à l’assistant doit être au format entier</w:t>
+            </w:r>
+            <w:r>
+              <w:t xml:space="preserve"> représentant l’id d’un projet (choisis dans la liste déroulante)</w:t>
+            </w:r>
+          </w:p>
+        </w:tc>
+        <w:tc>
+          <w:tcPr>
+            <w:tcW w:w="955" w:type="dxa"/>
+          </w:tcPr>
+          <w:p>
+            <w:pPr>
+              <w:jc w:val="center"/>
+            </w:pPr>
+            <w:r>
+              <w:t>1</w:t>
+            </w:r>
+          </w:p>
+        </w:tc>
+      </w:tr>
+    </w:tbl>
+    <w:p>
+      <w:pPr>
+        <w:spacing w:before="120" w:after="120"/>
+      </w:pPr>
+    </w:p>
+    <w:p>
+      <w:pPr>
+        <w:spacing w:before="120" w:after="120"/>
+      </w:pPr>
+    </w:p>
+    <w:tbl>
+      <w:tblPr>
+        <w:tblStyle w:val="Grilledutableau"/>
+        <w:tblW w:w="0" w:type="auto"/>
+        <w:tblLook w:val="04A0" w:firstRow="1" w:lastRow="0" w:firstColumn="1" w:lastColumn="0" w:noHBand="0" w:noVBand="1"/>
+      </w:tblPr>
+      <w:tblGrid>
+        <w:gridCol w:w="607"/>
+        <w:gridCol w:w="1344"/>
+        <w:gridCol w:w="6379"/>
+        <w:gridCol w:w="955"/>
+      </w:tblGrid>
+      <w:tr>
+        <w:tc>
+          <w:tcPr>
+            <w:tcW w:w="607" w:type="dxa"/>
+          </w:tcPr>
+          <w:p>
+            <w:pPr>
+              <w:rPr>
+                <w:b/>
+              </w:rPr>
+            </w:pPr>
+            <w:r>
+              <w:rPr>
+                <w:b/>
+              </w:rPr>
+              <w:t>ID</w:t>
+            </w:r>
+          </w:p>
+        </w:tc>
+        <w:tc>
+          <w:tcPr>
+            <w:tcW w:w="1344" w:type="dxa"/>
+          </w:tcPr>
+          <w:p>
+            <w:pPr>
+              <w:rPr>
+                <w:b/>
+              </w:rPr>
+            </w:pPr>
+            <w:r>
+              <w:rPr>
+                <w:b/>
+              </w:rPr>
+              <w:t>Type</w:t>
+            </w:r>
+          </w:p>
+        </w:tc>
+        <w:tc>
+          <w:tcPr>
+            <w:tcW w:w="6379" w:type="dxa"/>
+          </w:tcPr>
+          <w:p>
+            <w:pPr>
+              <w:rPr>
+                <w:b/>
+              </w:rPr>
+            </w:pPr>
+            <w:r>
+              <w:rPr>
+                <w:b/>
+              </w:rPr>
+              <w:t>Description</w:t>
+            </w:r>
+          </w:p>
+        </w:tc>
+        <w:tc>
+          <w:tcPr>
+            <w:tcW w:w="955" w:type="dxa"/>
+          </w:tcPr>
+          <w:p>
+            <w:pPr>
+              <w:rPr>
+                <w:b/>
+              </w:rPr>
+            </w:pPr>
+            <w:r>
+              <w:rPr>
+                <w:b/>
+              </w:rPr>
+              <w:t>Priorité</w:t>
+            </w:r>
+          </w:p>
+        </w:tc>
+      </w:tr>
+      <w:tr>
+        <w:tc>
+          <w:tcPr>
+            <w:tcW w:w="607" w:type="dxa"/>
+          </w:tcPr>
+          <w:p>
+            <w:pPr>
+              <w:jc w:val="center"/>
+            </w:pPr>
+            <w:r>
+              <w:t>6.1</w:t>
+            </w:r>
+          </w:p>
+        </w:tc>
+        <w:tc>
+          <w:tcPr>
+            <w:tcW w:w="1344" w:type="dxa"/>
+          </w:tcPr>
+          <w:p>
+            <w:r>
+              <w:t>Fonctionnel</w:t>
+            </w:r>
+          </w:p>
+        </w:tc>
+        <w:tc>
+          <w:tcPr>
+            <w:tcW w:w="6379" w:type="dxa"/>
+          </w:tcPr>
+          <w:p>
+            <w:r>
               <w:t>Tous les liens (barre de menu normal, menu</w:t>
             </w:r>
             <w:r>
               <w:t xml:space="preserve"> </w:t>
             </w:r>
             <w:r>
-              <w:t xml:space="preserve">mobile, </w:t>
-            </w:r>
-            <w:proofErr w:type="spellStart"/>
-            <w:r>
-              <w:t>footer</w:t>
-            </w:r>
-            <w:proofErr w:type="spellEnd"/>
-            <w:r>
-              <w:t>) doivent être fonctionnels</w:t>
+              <w:t>mobile, footer) doivent être fonctionnels</w:t>
             </w:r>
           </w:p>
         </w:tc>
@@ -5196,10 +5501,7 @@
               <w:jc w:val="center"/>
             </w:pPr>
             <w:r>
-              <w:t>7</w:t>
-            </w:r>
-            <w:r>
-              <w:t>.1</w:t>
+              <w:t>7.1</w:t>
             </w:r>
           </w:p>
         </w:tc>
@@ -5224,21 +5526,13 @@
               </w:tabs>
             </w:pPr>
             <w:r>
-              <w:t xml:space="preserve">Un utilisateur avec les droits « USER » </w:t>
-            </w:r>
-            <w:proofErr w:type="gramStart"/>
-            <w:r>
-              <w:t>à le</w:t>
-            </w:r>
-            <w:proofErr w:type="gramEnd"/>
-            <w:r>
-              <w:t xml:space="preserve"> droit d’accéder à</w:t>
-            </w:r>
-            <w:r>
-              <w:t xml:space="preserve"> </w:t>
-            </w:r>
-            <w:r>
-              <w:t>tout le site et a uniquement le droit en lecture sur toute la BDD</w:t>
+              <w:t>Un utilisateur avec les droits « USER »</w:t>
+            </w:r>
+            <w:r>
+              <w:t xml:space="preserve"> a</w:t>
+            </w:r>
+            <w:r>
+              <w:t xml:space="preserve"> le droit d’accéder à tout le site et a uniquement le droit en lecture sur toute la BDD</w:t>
             </w:r>
             <w:r>
               <w:tab/>
@@ -5272,10 +5566,7 @@
               <w:jc w:val="center"/>
             </w:pPr>
             <w:r>
-              <w:t>7</w:t>
-            </w:r>
-            <w:r>
-              <w:t>.2</w:t>
+              <w:t>7.2</w:t>
             </w:r>
           </w:p>
         </w:tc>
@@ -5295,24 +5586,7 @@
           </w:tcPr>
           <w:p>
             <w:r>
-              <w:t>Un utilisateur avec les droits « </w:t>
-            </w:r>
-            <w:r>
-              <w:t>ADMIN</w:t>
-            </w:r>
-            <w:r>
-              <w:t> » à le droit d’accéder à</w:t>
-            </w:r>
-            <w:r>
-              <w:t xml:space="preserve"> tout le site et </w:t>
-            </w:r>
-            <w:proofErr w:type="gramStart"/>
-            <w:r>
-              <w:t>a</w:t>
-            </w:r>
-            <w:proofErr w:type="gramEnd"/>
-            <w:r>
-              <w:t xml:space="preserve"> le droit en lecture/écriture sur toute la BDD</w:t>
+              <w:t>Un utilisateur avec les droits « ADMIN » à le droit d’accéder à tout le site et a le droit en lecture/écriture sur toute la BDD</w:t>
             </w:r>
           </w:p>
         </w:tc>
@@ -5343,10 +5617,7 @@
               <w:jc w:val="center"/>
             </w:pPr>
             <w:r>
-              <w:t>7</w:t>
-            </w:r>
-            <w:r>
-              <w:t>.3</w:t>
+              <w:t>7.3</w:t>
             </w:r>
           </w:p>
         </w:tc>
@@ -5366,15 +5637,7 @@
           </w:tcPr>
           <w:p>
             <w:r>
-              <w:t>Un utilisateur non-</w:t>
-            </w:r>
-            <w:proofErr w:type="spellStart"/>
-            <w:r>
-              <w:t>loggé</w:t>
-            </w:r>
-            <w:proofErr w:type="spellEnd"/>
-            <w:r>
-              <w:t xml:space="preserve"> à le droit d’accéder uniquement à la page d’accueil et n’a aucun droit sur la BDD</w:t>
+              <w:t>Un utilisateur non-loggé à le droit d’accéder uniquement à la page d’accueil et n’a aucun droit sur la BDD</w:t>
             </w:r>
           </w:p>
         </w:tc>
@@ -5408,36 +5671,276 @@
     </w:p>
     <w:p>
       <w:pPr>
-        <w:pStyle w:val="Titre2"/>
-        <w:spacing w:before="240"/>
-      </w:pPr>
-      <w:r>
-        <w:lastRenderedPageBreak/>
-        <w:t>Cas de test</w:t>
-      </w:r>
-    </w:p>
-    <w:p>
+        <w:pStyle w:val="Titre1"/>
+      </w:pPr>
+      <w:r>
+        <w:t>Rapport d’exécution des tests</w:t>
+      </w:r>
+    </w:p>
+    <w:p>
+      <w:pPr>
+        <w:pStyle w:val="Paragraphedeliste"/>
+        <w:numPr>
+          <w:ilvl w:val="0"/>
+          <w:numId w:val="7"/>
+        </w:numPr>
+        <w:rPr>
+          <w:color w:val="538135" w:themeColor="accent6" w:themeShade="BF"/>
+        </w:rPr>
+      </w:pPr>
+      <w:r>
+        <w:t>Test n°</w:t>
+      </w:r>
+      <w:r>
+        <w:t>1, login</w:t>
+      </w:r>
+      <w:r>
+        <w:tab/>
+        <w:t xml:space="preserve">: </w:t>
+      </w:r>
+      <w:r>
+        <w:rPr>
+          <w:color w:val="385623" w:themeColor="accent6" w:themeShade="80"/>
+        </w:rPr>
+        <w:t>Validé (29 avril 2016)</w:t>
+      </w:r>
+    </w:p>
+    <w:p>
+      <w:pPr>
+        <w:pStyle w:val="Paragraphedeliste"/>
+        <w:numPr>
+          <w:ilvl w:val="0"/>
+          <w:numId w:val="7"/>
+        </w:numPr>
+        <w:rPr>
+          <w:color w:val="385623" w:themeColor="accent6" w:themeShade="80"/>
+        </w:rPr>
+      </w:pPr>
+      <w:r>
+        <w:t>Test n°2, CRUD projet</w:t>
+      </w:r>
+      <w:r>
+        <w:t xml:space="preserve"> : </w:t>
+      </w:r>
+      <w:r>
+        <w:rPr>
+          <w:color w:val="385623" w:themeColor="accent6" w:themeShade="80"/>
+        </w:rPr>
+        <w:t>Validé (29 avril 2016)</w:t>
+      </w:r>
+    </w:p>
+    <w:p>
+      <w:pPr>
+        <w:pStyle w:val="Paragraphedeliste"/>
+        <w:numPr>
+          <w:ilvl w:val="0"/>
+          <w:numId w:val="7"/>
+        </w:numPr>
+      </w:pPr>
+      <w:r>
+        <w:t>Test n°</w:t>
+      </w:r>
+      <w:r>
+        <w:t>3</w:t>
+      </w:r>
+      <w:r>
+        <w:t xml:space="preserve">, CRUD assistant : </w:t>
+      </w:r>
+    </w:p>
+    <w:p>
+      <w:pPr>
+        <w:pStyle w:val="Paragraphedeliste"/>
+        <w:numPr>
+          <w:ilvl w:val="0"/>
+          <w:numId w:val="7"/>
+        </w:numPr>
+      </w:pPr>
+      <w:r>
+        <w:t>Test n°4</w:t>
+      </w:r>
+      <w:r>
+        <w:t xml:space="preserve">, CRUD groupe de compétence : </w:t>
+      </w:r>
+      <w:r>
+        <w:rPr>
+          <w:color w:val="385623" w:themeColor="accent6" w:themeShade="80"/>
+        </w:rPr>
+        <w:t>Validé (29 avril 2016)</w:t>
+      </w:r>
+    </w:p>
+    <w:p>
+      <w:pPr>
+        <w:pStyle w:val="Paragraphedeliste"/>
+        <w:numPr>
+          <w:ilvl w:val="0"/>
+          <w:numId w:val="7"/>
+        </w:numPr>
+      </w:pPr>
+      <w:r>
+        <w:t>Test n°5</w:t>
+      </w:r>
+      <w:r>
+        <w:t xml:space="preserve">, CRUD assignation : </w:t>
+      </w:r>
+      <w:r>
+        <w:rPr>
+          <w:color w:val="385623" w:themeColor="accent6" w:themeShade="80"/>
+        </w:rPr>
+        <w:t>Validé (29 avril 2016)</w:t>
+      </w:r>
+    </w:p>
+    <w:p>
+      <w:pPr>
+        <w:pStyle w:val="Paragraphedeliste"/>
+        <w:numPr>
+          <w:ilvl w:val="0"/>
+          <w:numId w:val="7"/>
+        </w:numPr>
+      </w:pPr>
+      <w:r>
+        <w:t>Test n°6</w:t>
+      </w:r>
+      <w:r>
+        <w:t xml:space="preserve">, validité des liens : </w:t>
+      </w:r>
+      <w:r>
+        <w:rPr>
+          <w:color w:val="FF0000"/>
+        </w:rPr>
+        <w:t>Echec (29 avril 2016)</w:t>
+      </w:r>
+      <w:r>
+        <w:t xml:space="preserve"> puis</w:t>
+      </w:r>
+      <w:r>
+        <w:rPr>
+          <w:color w:val="FF0000"/>
+        </w:rPr>
+        <w:t xml:space="preserve"> </w:t>
+      </w:r>
+      <w:r>
+        <w:rPr>
+          <w:color w:val="385623" w:themeColor="accent6" w:themeShade="80"/>
+        </w:rPr>
+        <w:t>Validé (29 avril 2016)</w:t>
+      </w:r>
+    </w:p>
+    <w:p>
+      <w:pPr>
+        <w:pStyle w:val="Paragraphedeliste"/>
+        <w:numPr>
+          <w:ilvl w:val="0"/>
+          <w:numId w:val="7"/>
+        </w:numPr>
+      </w:pPr>
+      <w:r>
+        <w:t>T</w:t>
+      </w:r>
+      <w:r>
+        <w:t>est n°7</w:t>
+      </w:r>
+      <w:r>
+        <w:t xml:space="preserve">, vérification des droits : </w:t>
+      </w:r>
+    </w:p>
+    <w:p>
+      <w:pPr>
+        <w:pStyle w:val="Titre1"/>
+      </w:pPr>
+      <w:r>
+        <w:t>Liste des bugs</w:t>
+      </w:r>
+    </w:p>
+    <w:p>
+      <w:pPr>
+        <w:pStyle w:val="Paragraphedeliste"/>
+        <w:numPr>
+          <w:ilvl w:val="0"/>
+          <w:numId w:val="3"/>
+        </w:numPr>
+      </w:pPr>
+      <w:r>
+        <w:t>Echec du test n°6 (29 avril 2016)</w:t>
+      </w:r>
+    </w:p>
+    <w:p>
+      <w:pPr>
+        <w:pStyle w:val="Paragraphedeliste"/>
+        <w:numPr>
+          <w:ilvl w:val="1"/>
+          <w:numId w:val="3"/>
+        </w:numPr>
+      </w:pPr>
+      <w:r>
+        <w:t>Lien « Accueil » dans le footer</w:t>
+      </w:r>
+    </w:p>
+    <w:p>
+      <w:pPr>
+        <w:pStyle w:val="Paragraphedeliste"/>
+        <w:numPr>
+          <w:ilvl w:val="1"/>
+          <w:numId w:val="3"/>
+        </w:numPr>
+      </w:pPr>
+      <w:r>
+        <w:t>Lien « Mes projets » dans le menu normal</w:t>
+      </w:r>
+    </w:p>
+    <w:p>
+      <w:pPr>
+        <w:pStyle w:val="Paragraphedeliste"/>
+        <w:numPr>
+          <w:ilvl w:val="1"/>
+          <w:numId w:val="3"/>
+        </w:numPr>
+      </w:pPr>
+      <w:r>
+        <w:t>Lien « Mes projets » dans le menu mobile</w:t>
+      </w:r>
+    </w:p>
+    <w:p>
+      <w:pPr>
+        <w:pStyle w:val="Paragraphedeliste"/>
+        <w:ind w:left="1440"/>
+      </w:pPr>
+    </w:p>
+    <w:p>
+      <w:pPr>
+        <w:pStyle w:val="Paragraphedeliste"/>
+        <w:numPr>
+          <w:ilvl w:val="0"/>
+          <w:numId w:val="8"/>
+        </w:numPr>
+        <w:ind w:left="1134"/>
+      </w:pPr>
+      <w:r>
+        <w:t>Bug résolu le 29 avril 2016)</w:t>
+      </w:r>
+    </w:p>
+    <w:p>
+      <w:pPr>
+        <w:pStyle w:val="Paragraphedeliste"/>
+        <w:ind w:left="1134"/>
+      </w:pPr>
+    </w:p>
+    <w:p>
+      <w:pPr>
+        <w:pStyle w:val="Paragraphedeliste"/>
+        <w:numPr>
+          <w:ilvl w:val="0"/>
+          <w:numId w:val="9"/>
+        </w:numPr>
+      </w:pPr>
+      <w:r>
+        <w:t>Temps en temps, l’utilisateur est déconnecté d</w:t>
+      </w:r>
       <w:bookmarkStart w:id="4" w:name="_GoBack"/>
       <w:bookmarkEnd w:id="4"/>
-    </w:p>
-    <w:p>
-      <w:pPr>
-        <w:pStyle w:val="Titre1"/>
-      </w:pPr>
-      <w:r>
-        <w:t>Rapport d’exécution des tests</w:t>
-      </w:r>
-    </w:p>
-    <w:p/>
-    <w:p>
-      <w:pPr>
-        <w:pStyle w:val="Titre1"/>
-      </w:pPr>
-      <w:r>
-        <w:t>Liste des bugs</w:t>
-      </w:r>
-    </w:p>
-    <w:p/>
+      <w:r>
+        <w:t>u site et doit se re-loggé</w:t>
+      </w:r>
+    </w:p>
     <w:sectPr>
       <w:headerReference w:type="default" r:id="rId8"/>
       <w:footerReference w:type="default" r:id="rId9"/>
@@ -6167,16 +6670,17 @@
   <w:abstractNum w:abstractNumId="4" w15:restartNumberingAfterBreak="0">
     <w:nsid w:val="4DB90593"/>
     <w:multiLevelType w:val="hybridMultilevel"/>
-    <w:tmpl w:val="DF7049FC"/>
-    <w:lvl w:ilvl="0" w:tplc="5E7ACB90">
+    <w:tmpl w:val="79983E54"/>
+    <w:lvl w:ilvl="0" w:tplc="100C0001">
+      <w:start w:val="1"/>
       <w:numFmt w:val="bullet"/>
-      <w:lvlText w:val="-"/>
+      <w:lvlText w:val=""/>
       <w:lvlJc w:val="left"/>
       <w:pPr>
         <w:ind w:left="720" w:hanging="360"/>
       </w:pPr>
       <w:rPr>
-        <w:rFonts w:ascii="Calibri" w:eastAsiaTheme="minorHAnsi" w:hAnsi="Calibri" w:cstheme="minorBidi" w:hint="default"/>
+        <w:rFonts w:ascii="Symbol" w:hAnsi="Symbol" w:hint="default"/>
       </w:rPr>
     </w:lvl>
     <w:lvl w:ilvl="1" w:tplc="100C0003">
@@ -6394,6 +6898,346 @@
       </w:pPr>
       <w:rPr>
         <w:rFonts w:hint="default"/>
+      </w:rPr>
+    </w:lvl>
+  </w:abstractNum>
+  <w:abstractNum w:abstractNumId="6" w15:restartNumberingAfterBreak="0">
+    <w:nsid w:val="5D72360C"/>
+    <w:multiLevelType w:val="hybridMultilevel"/>
+    <w:tmpl w:val="AA0653F2"/>
+    <w:lvl w:ilvl="0" w:tplc="D7300352">
+      <w:start w:val="1"/>
+      <w:numFmt w:val="bullet"/>
+      <w:lvlText w:val=""/>
+      <w:lvlJc w:val="left"/>
+      <w:pPr>
+        <w:ind w:left="720" w:hanging="360"/>
+      </w:pPr>
+      <w:rPr>
+        <w:rFonts w:ascii="Symbol" w:hAnsi="Symbol" w:hint="default"/>
+        <w:color w:val="auto"/>
+      </w:rPr>
+    </w:lvl>
+    <w:lvl w:ilvl="1" w:tplc="100C0003">
+      <w:start w:val="1"/>
+      <w:numFmt w:val="bullet"/>
+      <w:lvlText w:val="o"/>
+      <w:lvlJc w:val="left"/>
+      <w:pPr>
+        <w:ind w:left="1440" w:hanging="360"/>
+      </w:pPr>
+      <w:rPr>
+        <w:rFonts w:ascii="Courier New" w:hAnsi="Courier New" w:cs="Courier New" w:hint="default"/>
+      </w:rPr>
+    </w:lvl>
+    <w:lvl w:ilvl="2" w:tplc="100C0005">
+      <w:start w:val="1"/>
+      <w:numFmt w:val="bullet"/>
+      <w:lvlText w:val=""/>
+      <w:lvlJc w:val="left"/>
+      <w:pPr>
+        <w:ind w:left="2160" w:hanging="360"/>
+      </w:pPr>
+      <w:rPr>
+        <w:rFonts w:ascii="Wingdings" w:hAnsi="Wingdings" w:hint="default"/>
+      </w:rPr>
+    </w:lvl>
+    <w:lvl w:ilvl="3" w:tplc="100C0001" w:tentative="1">
+      <w:start w:val="1"/>
+      <w:numFmt w:val="bullet"/>
+      <w:lvlText w:val=""/>
+      <w:lvlJc w:val="left"/>
+      <w:pPr>
+        <w:ind w:left="2880" w:hanging="360"/>
+      </w:pPr>
+      <w:rPr>
+        <w:rFonts w:ascii="Symbol" w:hAnsi="Symbol" w:hint="default"/>
+      </w:rPr>
+    </w:lvl>
+    <w:lvl w:ilvl="4" w:tplc="100C0003" w:tentative="1">
+      <w:start w:val="1"/>
+      <w:numFmt w:val="bullet"/>
+      <w:lvlText w:val="o"/>
+      <w:lvlJc w:val="left"/>
+      <w:pPr>
+        <w:ind w:left="3600" w:hanging="360"/>
+      </w:pPr>
+      <w:rPr>
+        <w:rFonts w:ascii="Courier New" w:hAnsi="Courier New" w:cs="Courier New" w:hint="default"/>
+      </w:rPr>
+    </w:lvl>
+    <w:lvl w:ilvl="5" w:tplc="100C0005" w:tentative="1">
+      <w:start w:val="1"/>
+      <w:numFmt w:val="bullet"/>
+      <w:lvlText w:val=""/>
+      <w:lvlJc w:val="left"/>
+      <w:pPr>
+        <w:ind w:left="4320" w:hanging="360"/>
+      </w:pPr>
+      <w:rPr>
+        <w:rFonts w:ascii="Wingdings" w:hAnsi="Wingdings" w:hint="default"/>
+      </w:rPr>
+    </w:lvl>
+    <w:lvl w:ilvl="6" w:tplc="100C0001" w:tentative="1">
+      <w:start w:val="1"/>
+      <w:numFmt w:val="bullet"/>
+      <w:lvlText w:val=""/>
+      <w:lvlJc w:val="left"/>
+      <w:pPr>
+        <w:ind w:left="5040" w:hanging="360"/>
+      </w:pPr>
+      <w:rPr>
+        <w:rFonts w:ascii="Symbol" w:hAnsi="Symbol" w:hint="default"/>
+      </w:rPr>
+    </w:lvl>
+    <w:lvl w:ilvl="7" w:tplc="100C0003" w:tentative="1">
+      <w:start w:val="1"/>
+      <w:numFmt w:val="bullet"/>
+      <w:lvlText w:val="o"/>
+      <w:lvlJc w:val="left"/>
+      <w:pPr>
+        <w:ind w:left="5760" w:hanging="360"/>
+      </w:pPr>
+      <w:rPr>
+        <w:rFonts w:ascii="Courier New" w:hAnsi="Courier New" w:cs="Courier New" w:hint="default"/>
+      </w:rPr>
+    </w:lvl>
+    <w:lvl w:ilvl="8" w:tplc="100C0005" w:tentative="1">
+      <w:start w:val="1"/>
+      <w:numFmt w:val="bullet"/>
+      <w:lvlText w:val=""/>
+      <w:lvlJc w:val="left"/>
+      <w:pPr>
+        <w:ind w:left="6480" w:hanging="360"/>
+      </w:pPr>
+      <w:rPr>
+        <w:rFonts w:ascii="Wingdings" w:hAnsi="Wingdings" w:hint="default"/>
+      </w:rPr>
+    </w:lvl>
+  </w:abstractNum>
+  <w:abstractNum w:abstractNumId="7" w15:restartNumberingAfterBreak="0">
+    <w:nsid w:val="745F345C"/>
+    <w:multiLevelType w:val="hybridMultilevel"/>
+    <w:tmpl w:val="E1760AF4"/>
+    <w:lvl w:ilvl="0" w:tplc="100C0001">
+      <w:start w:val="1"/>
+      <w:numFmt w:val="bullet"/>
+      <w:lvlText w:val=""/>
+      <w:lvlJc w:val="left"/>
+      <w:pPr>
+        <w:ind w:left="720" w:hanging="360"/>
+      </w:pPr>
+      <w:rPr>
+        <w:rFonts w:ascii="Symbol" w:hAnsi="Symbol" w:hint="default"/>
+      </w:rPr>
+    </w:lvl>
+    <w:lvl w:ilvl="1" w:tplc="100C0003" w:tentative="1">
+      <w:start w:val="1"/>
+      <w:numFmt w:val="bullet"/>
+      <w:lvlText w:val="o"/>
+      <w:lvlJc w:val="left"/>
+      <w:pPr>
+        <w:ind w:left="1440" w:hanging="360"/>
+      </w:pPr>
+      <w:rPr>
+        <w:rFonts w:ascii="Courier New" w:hAnsi="Courier New" w:cs="Courier New" w:hint="default"/>
+      </w:rPr>
+    </w:lvl>
+    <w:lvl w:ilvl="2" w:tplc="100C0005" w:tentative="1">
+      <w:start w:val="1"/>
+      <w:numFmt w:val="bullet"/>
+      <w:lvlText w:val=""/>
+      <w:lvlJc w:val="left"/>
+      <w:pPr>
+        <w:ind w:left="2160" w:hanging="360"/>
+      </w:pPr>
+      <w:rPr>
+        <w:rFonts w:ascii="Wingdings" w:hAnsi="Wingdings" w:hint="default"/>
+      </w:rPr>
+    </w:lvl>
+    <w:lvl w:ilvl="3" w:tplc="100C0001" w:tentative="1">
+      <w:start w:val="1"/>
+      <w:numFmt w:val="bullet"/>
+      <w:lvlText w:val=""/>
+      <w:lvlJc w:val="left"/>
+      <w:pPr>
+        <w:ind w:left="2880" w:hanging="360"/>
+      </w:pPr>
+      <w:rPr>
+        <w:rFonts w:ascii="Symbol" w:hAnsi="Symbol" w:hint="default"/>
+      </w:rPr>
+    </w:lvl>
+    <w:lvl w:ilvl="4" w:tplc="100C0003" w:tentative="1">
+      <w:start w:val="1"/>
+      <w:numFmt w:val="bullet"/>
+      <w:lvlText w:val="o"/>
+      <w:lvlJc w:val="left"/>
+      <w:pPr>
+        <w:ind w:left="3600" w:hanging="360"/>
+      </w:pPr>
+      <w:rPr>
+        <w:rFonts w:ascii="Courier New" w:hAnsi="Courier New" w:cs="Courier New" w:hint="default"/>
+      </w:rPr>
+    </w:lvl>
+    <w:lvl w:ilvl="5" w:tplc="100C0005" w:tentative="1">
+      <w:start w:val="1"/>
+      <w:numFmt w:val="bullet"/>
+      <w:lvlText w:val=""/>
+      <w:lvlJc w:val="left"/>
+      <w:pPr>
+        <w:ind w:left="4320" w:hanging="360"/>
+      </w:pPr>
+      <w:rPr>
+        <w:rFonts w:ascii="Wingdings" w:hAnsi="Wingdings" w:hint="default"/>
+      </w:rPr>
+    </w:lvl>
+    <w:lvl w:ilvl="6" w:tplc="100C0001" w:tentative="1">
+      <w:start w:val="1"/>
+      <w:numFmt w:val="bullet"/>
+      <w:lvlText w:val=""/>
+      <w:lvlJc w:val="left"/>
+      <w:pPr>
+        <w:ind w:left="5040" w:hanging="360"/>
+      </w:pPr>
+      <w:rPr>
+        <w:rFonts w:ascii="Symbol" w:hAnsi="Symbol" w:hint="default"/>
+      </w:rPr>
+    </w:lvl>
+    <w:lvl w:ilvl="7" w:tplc="100C0003" w:tentative="1">
+      <w:start w:val="1"/>
+      <w:numFmt w:val="bullet"/>
+      <w:lvlText w:val="o"/>
+      <w:lvlJc w:val="left"/>
+      <w:pPr>
+        <w:ind w:left="5760" w:hanging="360"/>
+      </w:pPr>
+      <w:rPr>
+        <w:rFonts w:ascii="Courier New" w:hAnsi="Courier New" w:cs="Courier New" w:hint="default"/>
+      </w:rPr>
+    </w:lvl>
+    <w:lvl w:ilvl="8" w:tplc="100C0005" w:tentative="1">
+      <w:start w:val="1"/>
+      <w:numFmt w:val="bullet"/>
+      <w:lvlText w:val=""/>
+      <w:lvlJc w:val="left"/>
+      <w:pPr>
+        <w:ind w:left="6480" w:hanging="360"/>
+      </w:pPr>
+      <w:rPr>
+        <w:rFonts w:ascii="Wingdings" w:hAnsi="Wingdings" w:hint="default"/>
+      </w:rPr>
+    </w:lvl>
+  </w:abstractNum>
+  <w:abstractNum w:abstractNumId="8" w15:restartNumberingAfterBreak="0">
+    <w:nsid w:val="7CBD31A0"/>
+    <w:multiLevelType w:val="hybridMultilevel"/>
+    <w:tmpl w:val="98847928"/>
+    <w:lvl w:ilvl="0" w:tplc="65A87352">
+      <w:start w:val="2"/>
+      <w:numFmt w:val="bullet"/>
+      <w:lvlText w:val=""/>
+      <w:lvlJc w:val="left"/>
+      <w:pPr>
+        <w:ind w:left="720" w:hanging="360"/>
+      </w:pPr>
+      <w:rPr>
+        <w:rFonts w:ascii="Wingdings" w:eastAsiaTheme="minorHAnsi" w:hAnsi="Wingdings" w:cstheme="minorBidi" w:hint="default"/>
+      </w:rPr>
+    </w:lvl>
+    <w:lvl w:ilvl="1" w:tplc="100C0003" w:tentative="1">
+      <w:start w:val="1"/>
+      <w:numFmt w:val="bullet"/>
+      <w:lvlText w:val="o"/>
+      <w:lvlJc w:val="left"/>
+      <w:pPr>
+        <w:ind w:left="1440" w:hanging="360"/>
+      </w:pPr>
+      <w:rPr>
+        <w:rFonts w:ascii="Courier New" w:hAnsi="Courier New" w:cs="Courier New" w:hint="default"/>
+      </w:rPr>
+    </w:lvl>
+    <w:lvl w:ilvl="2" w:tplc="100C0005" w:tentative="1">
+      <w:start w:val="1"/>
+      <w:numFmt w:val="bullet"/>
+      <w:lvlText w:val=""/>
+      <w:lvlJc w:val="left"/>
+      <w:pPr>
+        <w:ind w:left="2160" w:hanging="360"/>
+      </w:pPr>
+      <w:rPr>
+        <w:rFonts w:ascii="Wingdings" w:hAnsi="Wingdings" w:hint="default"/>
+      </w:rPr>
+    </w:lvl>
+    <w:lvl w:ilvl="3" w:tplc="100C0001" w:tentative="1">
+      <w:start w:val="1"/>
+      <w:numFmt w:val="bullet"/>
+      <w:lvlText w:val=""/>
+      <w:lvlJc w:val="left"/>
+      <w:pPr>
+        <w:ind w:left="2880" w:hanging="360"/>
+      </w:pPr>
+      <w:rPr>
+        <w:rFonts w:ascii="Symbol" w:hAnsi="Symbol" w:hint="default"/>
+      </w:rPr>
+    </w:lvl>
+    <w:lvl w:ilvl="4" w:tplc="100C0003" w:tentative="1">
+      <w:start w:val="1"/>
+      <w:numFmt w:val="bullet"/>
+      <w:lvlText w:val="o"/>
+      <w:lvlJc w:val="left"/>
+      <w:pPr>
+        <w:ind w:left="3600" w:hanging="360"/>
+      </w:pPr>
+      <w:rPr>
+        <w:rFonts w:ascii="Courier New" w:hAnsi="Courier New" w:cs="Courier New" w:hint="default"/>
+      </w:rPr>
+    </w:lvl>
+    <w:lvl w:ilvl="5" w:tplc="100C0005" w:tentative="1">
+      <w:start w:val="1"/>
+      <w:numFmt w:val="bullet"/>
+      <w:lvlText w:val=""/>
+      <w:lvlJc w:val="left"/>
+      <w:pPr>
+        <w:ind w:left="4320" w:hanging="360"/>
+      </w:pPr>
+      <w:rPr>
+        <w:rFonts w:ascii="Wingdings" w:hAnsi="Wingdings" w:hint="default"/>
+      </w:rPr>
+    </w:lvl>
+    <w:lvl w:ilvl="6" w:tplc="100C0001" w:tentative="1">
+      <w:start w:val="1"/>
+      <w:numFmt w:val="bullet"/>
+      <w:lvlText w:val=""/>
+      <w:lvlJc w:val="left"/>
+      <w:pPr>
+        <w:ind w:left="5040" w:hanging="360"/>
+      </w:pPr>
+      <w:rPr>
+        <w:rFonts w:ascii="Symbol" w:hAnsi="Symbol" w:hint="default"/>
+      </w:rPr>
+    </w:lvl>
+    <w:lvl w:ilvl="7" w:tplc="100C0003" w:tentative="1">
+      <w:start w:val="1"/>
+      <w:numFmt w:val="bullet"/>
+      <w:lvlText w:val="o"/>
+      <w:lvlJc w:val="left"/>
+      <w:pPr>
+        <w:ind w:left="5760" w:hanging="360"/>
+      </w:pPr>
+      <w:rPr>
+        <w:rFonts w:ascii="Courier New" w:hAnsi="Courier New" w:cs="Courier New" w:hint="default"/>
+      </w:rPr>
+    </w:lvl>
+    <w:lvl w:ilvl="8" w:tplc="100C0005" w:tentative="1">
+      <w:start w:val="1"/>
+      <w:numFmt w:val="bullet"/>
+      <w:lvlText w:val=""/>
+      <w:lvlJc w:val="left"/>
+      <w:pPr>
+        <w:ind w:left="6480" w:hanging="360"/>
+      </w:pPr>
+      <w:rPr>
+        <w:rFonts w:ascii="Wingdings" w:hAnsi="Wingdings" w:hint="default"/>
       </w:rPr>
     </w:lvl>
   </w:abstractNum>
@@ -6414,6 +7258,15 @@
   </w:num>
   <w:num w:numId="6">
     <w:abstractNumId w:val="1"/>
+  </w:num>
+  <w:num w:numId="7">
+    <w:abstractNumId w:val="6"/>
+  </w:num>
+  <w:num w:numId="8">
+    <w:abstractNumId w:val="8"/>
+  </w:num>
+  <w:num w:numId="9">
+    <w:abstractNumId w:val="7"/>
   </w:num>
   <w:numIdMacAtCleanup w:val="3"/>
 </w:numbering>
@@ -7588,7 +8441,7 @@
 </file>
 
 <file path=customXml/itemProps1.xml><?xml version="1.0" encoding="utf-8"?>
-<ds:datastoreItem xmlns:ds="http://schemas.openxmlformats.org/officeDocument/2006/customXml" ds:itemID="{3DE3323B-AA32-494E-92D5-1E3432BFB528}">
+<ds:datastoreItem xmlns:ds="http://schemas.openxmlformats.org/officeDocument/2006/customXml" ds:itemID="{8A5242EF-A9B0-4011-9024-B41630420DEA}">
   <ds:schemaRefs>
     <ds:schemaRef ds:uri="http://schemas.openxmlformats.org/officeDocument/2006/bibliography"/>
   </ds:schemaRefs>

</xml_diff>

<commit_message>
Documentation_tests OK + Présentation OK
</commit_message>
<xml_diff>
--- a/Documentation/Documentation_tests.docx
+++ b/Documentation/Documentation_tests.docx
@@ -154,7 +154,7 @@
           </mc:Choice>
           <mc:Fallback>
             <w:pict>
-              <v:line w14:anchorId="49A6AD63" id="Connecteur droit 1" o:spid="_x0000_s1026" style="position:absolute;z-index:251654656;visibility:visible;mso-wrap-style:square;mso-wrap-distance-left:9pt;mso-wrap-distance-top:0;mso-wrap-distance-right:9pt;mso-wrap-distance-bottom:0;mso-position-horizontal:absolute;mso-position-horizontal-relative:text;mso-position-vertical:absolute;mso-position-vertical-relative:text" from="71.9pt,7.45pt" to="397.15pt,7.45pt" o:gfxdata="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" strokecolor="#dd005f" strokeweight=".5pt">
+              <v:line w14:anchorId="200C06F2" id="Connecteur droit 1" o:spid="_x0000_s1026" style="position:absolute;z-index:251654656;visibility:visible;mso-wrap-style:square;mso-wrap-distance-left:9pt;mso-wrap-distance-top:0;mso-wrap-distance-right:9pt;mso-wrap-distance-bottom:0;mso-position-horizontal:absolute;mso-position-horizontal-relative:text;mso-position-vertical:absolute;mso-position-vertical-relative:text" from="71.9pt,7.45pt" to="397.15pt,7.45pt" o:gfxdata="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" strokecolor="#dd005f" strokeweight=".5pt">
                 <v:stroke joinstyle="miter"/>
               </v:line>
             </w:pict>
@@ -373,7 +373,21 @@
         <w:rPr>
           <w:b/>
         </w:rPr>
-        <w:t xml:space="preserve"> des délivrables :</w:t>
+        <w:t xml:space="preserve"> des </w:t>
+      </w:r>
+      <w:proofErr w:type="spellStart"/>
+      <w:r>
+        <w:rPr>
+          <w:b/>
+        </w:rPr>
+        <w:t>délivrables</w:t>
+      </w:r>
+      <w:proofErr w:type="spellEnd"/>
+      <w:r>
+        <w:rPr>
+          <w:b/>
+        </w:rPr>
+        <w:t> :</w:t>
       </w:r>
       <w:r>
         <w:t xml:space="preserve"> </w:t>
@@ -665,7 +679,15 @@
         <w:t>La sécurité</w:t>
       </w:r>
       <w:r>
-        <w:t> : l’application web inclus une gestion des utilisateurs ayant des droits attribués. Afin de tester la bonne sécurité du système nous créerons deux utilisateurs, un ayant les droit « ADMIN » et l’autre ayant les droits « USER ». De plus, nous testerons le site en mode « public » avec un utilisateur non-loggé.</w:t>
+        <w:t> : l’application web inclus une gestion des utilisateurs ayant des droits attribués. Afin de tester la bonne sécurité du système nous créerons deux utilisateurs, un ayant les droit « ADMIN » et l’autre ayant les droits « USER ». De plus, nous testerons le site en mode « public » avec un utilisateur non-</w:t>
+      </w:r>
+      <w:proofErr w:type="spellStart"/>
+      <w:r>
+        <w:t>loggé</w:t>
+      </w:r>
+      <w:proofErr w:type="spellEnd"/>
+      <w:r>
+        <w:t>.</w:t>
       </w:r>
       <w:r>
         <w:br/>
@@ -1091,7 +1113,31 @@
         <w:t>L’ergonomie</w:t>
       </w:r>
       <w:r>
-        <w:t> : afin d’avoir un design acceptable, nous avons plaqué un framework CSS s’appelant « Materialize » par-dessus les pages générer par JEE. Nous vérifierons donc que toutes les pages de l’application web utilisent bien le framework CSS, nous testerons notamment :</w:t>
+        <w:t xml:space="preserve"> : afin d’avoir un design acceptable, nous avons plaqué un </w:t>
+      </w:r>
+      <w:proofErr w:type="spellStart"/>
+      <w:r>
+        <w:t>framework</w:t>
+      </w:r>
+      <w:proofErr w:type="spellEnd"/>
+      <w:r>
+        <w:t xml:space="preserve"> CSS s’appelant « </w:t>
+      </w:r>
+      <w:proofErr w:type="spellStart"/>
+      <w:r>
+        <w:t>Materialize</w:t>
+      </w:r>
+      <w:proofErr w:type="spellEnd"/>
+      <w:r>
+        <w:t xml:space="preserve"> » par-dessus les pages générer par JEE. Nous vérifierons donc que toutes les pages de l’application web utilisent bien le </w:t>
+      </w:r>
+      <w:proofErr w:type="spellStart"/>
+      <w:r>
+        <w:t>framework</w:t>
+      </w:r>
+      <w:proofErr w:type="spellEnd"/>
+      <w:r>
+        <w:t xml:space="preserve"> CSS, nous testerons notamment :</w:t>
       </w:r>
     </w:p>
     <w:p>
@@ -1138,8 +1184,13 @@
           <w:numId w:val="3"/>
         </w:numPr>
       </w:pPr>
-      <w:r>
-        <w:t>Div étant alignés verticalement passent en horizontal</w:t>
+      <w:proofErr w:type="spellStart"/>
+      <w:r>
+        <w:t>Div</w:t>
+      </w:r>
+      <w:proofErr w:type="spellEnd"/>
+      <w:r>
+        <w:t xml:space="preserve"> étant alignés verticalement passent en horizontal</w:t>
       </w:r>
     </w:p>
     <w:p>
@@ -1151,7 +1202,15 @@
         </w:numPr>
       </w:pPr>
       <w:r>
-        <w:t xml:space="preserve">Que tous les boutons respectent le framework </w:t>
+        <w:t xml:space="preserve">Que tous les boutons respectent le </w:t>
+      </w:r>
+      <w:proofErr w:type="spellStart"/>
+      <w:r>
+        <w:t>framework</w:t>
+      </w:r>
+      <w:proofErr w:type="spellEnd"/>
+      <w:r>
+        <w:t xml:space="preserve"> </w:t>
       </w:r>
     </w:p>
     <w:p>
@@ -1163,8 +1222,13 @@
         </w:numPr>
       </w:pPr>
       <w:r>
-        <w:t>Que les formulaires respectent le framework</w:t>
-      </w:r>
+        <w:t xml:space="preserve">Que les formulaires respectent le </w:t>
+      </w:r>
+      <w:proofErr w:type="spellStart"/>
+      <w:r>
+        <w:t>framework</w:t>
+      </w:r>
+      <w:proofErr w:type="spellEnd"/>
     </w:p>
     <w:p>
       <w:pPr>
@@ -1730,12 +1794,14 @@
           <w:numId w:val="4"/>
         </w:numPr>
       </w:pPr>
+      <w:proofErr w:type="spellStart"/>
       <w:r>
         <w:rPr>
           <w:b/>
         </w:rPr>
         <w:t>Selenium</w:t>
       </w:r>
+      <w:proofErr w:type="spellEnd"/>
       <w:r>
         <w:t xml:space="preserve"> </w:t>
       </w:r>
@@ -1766,12 +1832,14 @@
         </w:rPr>
         <w:t xml:space="preserve">Apache </w:t>
       </w:r>
+      <w:proofErr w:type="spellStart"/>
       <w:r>
         <w:rPr>
           <w:b/>
         </w:rPr>
         <w:t>JMeter</w:t>
       </w:r>
+      <w:proofErr w:type="spellEnd"/>
       <w:r>
         <w:t> </w:t>
       </w:r>
@@ -1810,7 +1878,15 @@
         <w:t>hébergé</w:t>
       </w:r>
       <w:r>
-        <w:t xml:space="preserve"> en local (localhost), v</w:t>
+        <w:t xml:space="preserve"> en local (</w:t>
+      </w:r>
+      <w:proofErr w:type="spellStart"/>
+      <w:r>
+        <w:t>localhost</w:t>
+      </w:r>
+      <w:proofErr w:type="spellEnd"/>
+      <w:r>
+        <w:t>), v</w:t>
       </w:r>
       <w:r>
         <w:t>oici donc la configuration des serveurs :</w:t>
@@ -1827,8 +1903,13 @@
       <w:r>
         <w:t xml:space="preserve">Di Stasio Leonardo : </w:t>
       </w:r>
-      <w:r>
-        <w:t xml:space="preserve">Wamp Server 2.5 </w:t>
+      <w:proofErr w:type="spellStart"/>
+      <w:r>
+        <w:t>Wamp</w:t>
+      </w:r>
+      <w:proofErr w:type="spellEnd"/>
+      <w:r>
+        <w:t xml:space="preserve"> Server 2.5 </w:t>
       </w:r>
       <w:r>
         <w:t>sur un OS Windows 8</w:t>
@@ -1846,7 +1927,15 @@
         </w:numPr>
       </w:pPr>
       <w:r>
-        <w:t>Assunçao Jeshon : Wamp Server 2.5 sur un OS Windows 7 Professionnel</w:t>
+        <w:t xml:space="preserve">Assunçao Jeshon : </w:t>
+      </w:r>
+      <w:proofErr w:type="spellStart"/>
+      <w:r>
+        <w:t>Wamp</w:t>
+      </w:r>
+      <w:proofErr w:type="spellEnd"/>
+      <w:r>
+        <w:t xml:space="preserve"> Server 2.5 sur un OS Windows 7 Professionnel</w:t>
       </w:r>
     </w:p>
     <w:p>
@@ -3301,7 +3390,15 @@
           </w:tcPr>
           <w:p>
             <w:r>
-              <w:t>La connexion est réussie si l’utilisateur entre un login et un mdp présent dans notre base de données, et correspondants</w:t>
+              <w:t xml:space="preserve">La connexion est réussie si l’utilisateur entre un login et un </w:t>
+            </w:r>
+            <w:proofErr w:type="spellStart"/>
+            <w:r>
+              <w:t>mdp</w:t>
+            </w:r>
+            <w:proofErr w:type="spellEnd"/>
+            <w:r>
+              <w:t xml:space="preserve"> présent dans notre base de données, et correspondants</w:t>
             </w:r>
           </w:p>
         </w:tc>
@@ -3403,7 +3500,15 @@
           </w:tcPr>
           <w:p>
             <w:r>
-              <w:t>La connexion est échue si l’utilisateur entre un mdp erroné</w:t>
+              <w:t xml:space="preserve">La connexion est échue si l’utilisateur entre un </w:t>
+            </w:r>
+            <w:proofErr w:type="spellStart"/>
+            <w:r>
+              <w:t>mdp</w:t>
+            </w:r>
+            <w:proofErr w:type="spellEnd"/>
+            <w:r>
+              <w:t xml:space="preserve"> erroné</w:t>
             </w:r>
           </w:p>
         </w:tc>
@@ -3591,7 +3696,15 @@
           </w:tcPr>
           <w:p>
             <w:r>
-              <w:t>Le sagex du projet doit être au format entier</w:t>
+              <w:t xml:space="preserve">Le </w:t>
+            </w:r>
+            <w:proofErr w:type="spellStart"/>
+            <w:r>
+              <w:t>sagex</w:t>
+            </w:r>
+            <w:proofErr w:type="spellEnd"/>
+            <w:r>
+              <w:t xml:space="preserve"> du projet doit être au format entier</w:t>
             </w:r>
           </w:p>
         </w:tc>
@@ -3650,17 +3763,24 @@
             <w:r>
               <w:t>/</w:t>
             </w:r>
+            <w:proofErr w:type="spellStart"/>
             <w:r>
               <w:t>jj</w:t>
             </w:r>
+            <w:proofErr w:type="spellEnd"/>
             <w:r>
               <w:t>/</w:t>
             </w:r>
+            <w:proofErr w:type="spellStart"/>
             <w:r>
               <w:t>aa</w:t>
             </w:r>
             <w:r>
-              <w:t>aa »</w:t>
+              <w:t>aa</w:t>
+            </w:r>
+            <w:proofErr w:type="spellEnd"/>
+            <w:r>
+              <w:t> »</w:t>
             </w:r>
           </w:p>
         </w:tc>
@@ -3711,7 +3831,23 @@
               <w:t xml:space="preserve">La date de fin du projet doit être au format </w:t>
             </w:r>
             <w:r>
-              <w:t>« mm/jj/aaaa </w:t>
+              <w:t>« mm/</w:t>
+            </w:r>
+            <w:proofErr w:type="spellStart"/>
+            <w:r>
+              <w:t>jj</w:t>
+            </w:r>
+            <w:proofErr w:type="spellEnd"/>
+            <w:r>
+              <w:t>/</w:t>
+            </w:r>
+            <w:proofErr w:type="spellStart"/>
+            <w:r>
+              <w:t>aaaa</w:t>
+            </w:r>
+            <w:proofErr w:type="spellEnd"/>
+            <w:r>
+              <w:t> </w:t>
             </w:r>
             <w:r>
               <w:t>»</w:t>
@@ -4158,7 +4294,15 @@
           </w:tcPr>
           <w:p>
             <w:r>
-              <w:t>Le prenom de l’assistant doit être au format texte</w:t>
+              <w:t xml:space="preserve">Le </w:t>
+            </w:r>
+            <w:proofErr w:type="spellStart"/>
+            <w:r>
+              <w:t>prenom</w:t>
+            </w:r>
+            <w:proofErr w:type="spellEnd"/>
+            <w:r>
+              <w:t xml:space="preserve"> de l’assistant doit être au format texte</w:t>
             </w:r>
           </w:p>
         </w:tc>
@@ -4260,7 +4404,15 @@
           </w:tcPr>
           <w:p>
             <w:r>
-              <w:t>Le mdp de l’assistant doit être au format texte</w:t>
+              <w:t xml:space="preserve">Le </w:t>
+            </w:r>
+            <w:proofErr w:type="spellStart"/>
+            <w:r>
+              <w:t>mdp</w:t>
+            </w:r>
+            <w:proofErr w:type="spellEnd"/>
+            <w:r>
+              <w:t xml:space="preserve"> de l’assistant doit être au format texte</w:t>
             </w:r>
           </w:p>
         </w:tc>
@@ -4464,7 +4616,15 @@
           </w:tcPr>
           <w:p>
             <w:r>
-              <w:t>Le domaine de compét. de l’assistant doit être au format texte</w:t>
+              <w:t xml:space="preserve">Le domaine de </w:t>
+            </w:r>
+            <w:proofErr w:type="spellStart"/>
+            <w:r>
+              <w:t>compét</w:t>
+            </w:r>
+            <w:proofErr w:type="spellEnd"/>
+            <w:r>
+              <w:t>. de l’assistant doit être au format texte</w:t>
             </w:r>
           </w:p>
         </w:tc>
@@ -4935,7 +5095,15 @@
           </w:tcPr>
           <w:p>
             <w:r>
-              <w:t xml:space="preserve">L’acronyme du groupe de compét. doit être au format texte </w:t>
+              <w:t xml:space="preserve">L’acronyme du groupe de </w:t>
+            </w:r>
+            <w:proofErr w:type="spellStart"/>
+            <w:r>
+              <w:t>compét</w:t>
+            </w:r>
+            <w:proofErr w:type="spellEnd"/>
+            <w:r>
+              <w:t xml:space="preserve">. doit être au format texte </w:t>
             </w:r>
           </w:p>
         </w:tc>
@@ -4986,7 +5154,15 @@
           </w:tcPr>
           <w:p>
             <w:r>
-              <w:t>Le nom du groupe de compét. doit être au format texte</w:t>
+              <w:t xml:space="preserve">Le nom du groupe de </w:t>
+            </w:r>
+            <w:proofErr w:type="spellStart"/>
+            <w:r>
+              <w:t>compét</w:t>
+            </w:r>
+            <w:proofErr w:type="spellEnd"/>
+            <w:r>
+              <w:t>. doit être au format texte</w:t>
             </w:r>
           </w:p>
         </w:tc>
@@ -5385,7 +5561,15 @@
               <w:t xml:space="preserve"> </w:t>
             </w:r>
             <w:r>
-              <w:t>mobile, footer) doivent être fonctionnels</w:t>
+              <w:t xml:space="preserve">mobile, </w:t>
+            </w:r>
+            <w:proofErr w:type="spellStart"/>
+            <w:r>
+              <w:t>footer</w:t>
+            </w:r>
+            <w:proofErr w:type="spellEnd"/>
+            <w:r>
+              <w:t>) doivent être fonctionnels</w:t>
             </w:r>
           </w:p>
         </w:tc>
@@ -5586,7 +5770,15 @@
           </w:tcPr>
           <w:p>
             <w:r>
-              <w:t>Un utilisateur avec les droits « ADMIN » à le droit d’accéder à tout le site et a le droit en lecture/écriture sur toute la BDD</w:t>
+              <w:t xml:space="preserve">Un utilisateur avec les droits « ADMIN » à le droit d’accéder à tout le site et </w:t>
+            </w:r>
+            <w:proofErr w:type="gramStart"/>
+            <w:r>
+              <w:t>a</w:t>
+            </w:r>
+            <w:proofErr w:type="gramEnd"/>
+            <w:r>
+              <w:t xml:space="preserve"> le droit en lecture/écriture sur toute la BDD</w:t>
             </w:r>
           </w:p>
         </w:tc>
@@ -5637,7 +5829,15 @@
           </w:tcPr>
           <w:p>
             <w:r>
-              <w:t>Un utilisateur non-loggé à le droit d’accéder uniquement à la page d’accueil et n’a aucun droit sur la BDD</w:t>
+              <w:t>Un utilisateur non-</w:t>
+            </w:r>
+            <w:proofErr w:type="spellStart"/>
+            <w:r>
+              <w:t>loggé</w:t>
+            </w:r>
+            <w:proofErr w:type="spellEnd"/>
+            <w:r>
+              <w:t xml:space="preserve"> à le droit d’accéder uniquement à la page d’accueil et n’a aucun droit sur la BDD</w:t>
             </w:r>
           </w:p>
         </w:tc>
@@ -5840,7 +6040,12 @@
         <w:t>est n°7</w:t>
       </w:r>
       <w:r>
-        <w:t xml:space="preserve">, vérification des droits : </w:t>
+        <w:t>, vérification des droits :</w:t>
+      </w:r>
+      <w:bookmarkStart w:id="4" w:name="_GoBack"/>
+      <w:bookmarkEnd w:id="4"/>
+      <w:r>
+        <w:t xml:space="preserve"> </w:t>
       </w:r>
     </w:p>
     <w:p>
@@ -5872,8 +6077,13 @@
         </w:numPr>
       </w:pPr>
       <w:r>
-        <w:t>Lien « Accueil » dans le footer</w:t>
-      </w:r>
+        <w:t xml:space="preserve">Lien « Accueil » dans le </w:t>
+      </w:r>
+      <w:proofErr w:type="spellStart"/>
+      <w:r>
+        <w:t>footer</w:t>
+      </w:r>
+      <w:proofErr w:type="spellEnd"/>
     </w:p>
     <w:p>
       <w:pPr>
@@ -5933,13 +6143,13 @@
         </w:numPr>
       </w:pPr>
       <w:r>
-        <w:t>Temps en temps, l’utilisateur est déconnecté d</w:t>
-      </w:r>
-      <w:bookmarkStart w:id="4" w:name="_GoBack"/>
-      <w:bookmarkEnd w:id="4"/>
-      <w:r>
-        <w:t>u site et doit se re-loggé</w:t>
-      </w:r>
+        <w:t xml:space="preserve">Temps en temps, l’utilisateur est déconnecté du site et doit se </w:t>
+      </w:r>
+      <w:proofErr w:type="spellStart"/>
+      <w:r>
+        <w:t>re-loggé</w:t>
+      </w:r>
+      <w:proofErr w:type="spellEnd"/>
     </w:p>
     <w:sectPr>
       <w:headerReference w:type="default" r:id="rId8"/>
@@ -6025,7 +6235,7 @@
         <w:noProof/>
         <w:lang w:val="fr-FR"/>
       </w:rPr>
-      <w:t>7</w:t>
+      <w:t>4</w:t>
     </w:r>
     <w:r>
       <w:rPr>
@@ -8441,7 +8651,7 @@
 </file>
 
 <file path=customXml/itemProps1.xml><?xml version="1.0" encoding="utf-8"?>
-<ds:datastoreItem xmlns:ds="http://schemas.openxmlformats.org/officeDocument/2006/customXml" ds:itemID="{8A5242EF-A9B0-4011-9024-B41630420DEA}">
+<ds:datastoreItem xmlns:ds="http://schemas.openxmlformats.org/officeDocument/2006/customXml" ds:itemID="{90A816C0-170E-4D5E-8789-C179B49B0B9F}">
   <ds:schemaRefs>
     <ds:schemaRef ds:uri="http://schemas.openxmlformats.org/officeDocument/2006/bibliography"/>
   </ds:schemaRefs>

</xml_diff>